<commit_message>
Finished report's raffinamento section
</commit_message>
<xml_diff>
--- a/(PROGETTO DB) Relazione DB, brutta copia.docx
+++ b/(PROGETTO DB) Relazione DB, brutta copia.docx
@@ -19883,31 +19883,7 @@
         <w:rPr>
           <w:rFonts w:asciiTheme="minorHAnsi" w:hAnsiTheme="minorHAnsi" w:cstheme="minorHAnsi"/>
         </w:rPr>
-        <w:t xml:space="preserve">OP6 - </w:t>
-      </w:r>
-      <w:r>
-        <w:rPr>
-          <w:rFonts w:asciiTheme="minorHAnsi" w:hAnsiTheme="minorHAnsi" w:cstheme="minorHAnsi"/>
-        </w:rPr>
-        <w:t xml:space="preserve">Registrazione di una nuova annotazione </w:t>
-      </w:r>
-      <w:r>
-        <w:rPr>
-          <w:rFonts w:asciiTheme="minorHAnsi" w:hAnsiTheme="minorHAnsi" w:cstheme="minorHAnsi"/>
-        </w:rPr>
-        <w:t>(</w:t>
-      </w:r>
-      <w:r>
-        <w:rPr>
-          <w:rFonts w:asciiTheme="minorHAnsi" w:hAnsiTheme="minorHAnsi" w:cstheme="minorHAnsi"/>
-        </w:rPr>
-        <w:t>300 al giorno</w:t>
-      </w:r>
-      <w:r>
-        <w:rPr>
-          <w:rFonts w:asciiTheme="minorHAnsi" w:hAnsiTheme="minorHAnsi" w:cstheme="minorHAnsi"/>
-        </w:rPr>
-        <w:t>)</w:t>
+        <w:t>OP6 - Registrazione di una nuova annotazione (300 al giorno)</w:t>
       </w:r>
     </w:p>
     <w:tbl>
@@ -20539,13 +20515,7 @@
         <w:rPr>
           <w:rFonts w:asciiTheme="minorHAnsi" w:hAnsiTheme="minorHAnsi" w:cstheme="minorHAnsi"/>
         </w:rPr>
-        <w:t xml:space="preserve">OP7 - </w:t>
-      </w:r>
-      <w:r>
-        <w:rPr>
-          <w:rFonts w:asciiTheme="minorHAnsi" w:hAnsiTheme="minorHAnsi" w:cstheme="minorHAnsi"/>
-        </w:rPr>
-        <w:t xml:space="preserve">Elencare </w:t>
+        <w:t xml:space="preserve">OP7 - Elencare </w:t>
       </w:r>
       <w:r>
         <w:rPr>
@@ -20557,13 +20527,7 @@
         <w:rPr>
           <w:rFonts w:asciiTheme="minorHAnsi" w:hAnsiTheme="minorHAnsi" w:cstheme="minorHAnsi"/>
         </w:rPr>
-        <w:t xml:space="preserve"> in programma</w:t>
-      </w:r>
-      <w:r>
-        <w:rPr>
-          <w:rFonts w:asciiTheme="minorHAnsi" w:hAnsiTheme="minorHAnsi" w:cstheme="minorHAnsi"/>
-        </w:rPr>
-        <w:t xml:space="preserve"> (</w:t>
+        <w:t xml:space="preserve"> in programma (</w:t>
       </w:r>
       <w:r>
         <w:rPr>
@@ -20575,13 +20539,7 @@
         <w:rPr>
           <w:rFonts w:asciiTheme="minorHAnsi" w:hAnsiTheme="minorHAnsi" w:cstheme="minorHAnsi"/>
         </w:rPr>
-        <w:t xml:space="preserve"> a settimana</w:t>
-      </w:r>
-      <w:r>
-        <w:rPr>
-          <w:rFonts w:asciiTheme="minorHAnsi" w:hAnsiTheme="minorHAnsi" w:cstheme="minorHAnsi"/>
-        </w:rPr>
-        <w:t>)</w:t>
+        <w:t xml:space="preserve"> a settimana)</w:t>
       </w:r>
     </w:p>
     <w:tbl>
@@ -21244,31 +21202,7 @@
         <w:rPr>
           <w:rFonts w:asciiTheme="minorHAnsi" w:hAnsiTheme="minorHAnsi" w:cstheme="minorHAnsi"/>
         </w:rPr>
-        <w:t xml:space="preserve">OP8 - </w:t>
-      </w:r>
-      <w:r>
-        <w:rPr>
-          <w:rFonts w:asciiTheme="minorHAnsi" w:hAnsiTheme="minorHAnsi" w:cstheme="minorHAnsi"/>
-        </w:rPr>
-        <w:t xml:space="preserve">Inserimento di un nuovo viaggio d’istruzione </w:t>
-      </w:r>
-      <w:r>
-        <w:rPr>
-          <w:rFonts w:asciiTheme="minorHAnsi" w:hAnsiTheme="minorHAnsi" w:cstheme="minorHAnsi"/>
-        </w:rPr>
-        <w:t>(</w:t>
-      </w:r>
-      <w:r>
-        <w:rPr>
-          <w:rFonts w:asciiTheme="minorHAnsi" w:hAnsiTheme="minorHAnsi" w:cstheme="minorHAnsi"/>
-        </w:rPr>
-        <w:t>10 a settimana</w:t>
-      </w:r>
-      <w:r>
-        <w:rPr>
-          <w:rFonts w:asciiTheme="minorHAnsi" w:hAnsiTheme="minorHAnsi" w:cstheme="minorHAnsi"/>
-        </w:rPr>
-        <w:t>)</w:t>
+        <w:t>OP8 - Inserimento di un nuovo viaggio d’istruzione (10 a settimana)</w:t>
       </w:r>
     </w:p>
     <w:tbl>
@@ -22067,8 +22001,2382 @@
         <w:spacing w:before="240" w:beforeAutospacing="0" w:after="240" w:afterAutospacing="0"/>
         <w:rPr>
           <w:rFonts w:asciiTheme="minorHAnsi" w:hAnsiTheme="minorHAnsi" w:cstheme="minorHAnsi"/>
-        </w:rPr>
-      </w:pPr>
+          <w:b/>
+          <w:bCs/>
+        </w:rPr>
+      </w:pPr>
+      <w:r>
+        <w:rPr>
+          <w:rFonts w:asciiTheme="minorHAnsi" w:hAnsiTheme="minorHAnsi" w:cstheme="minorHAnsi"/>
+          <w:b/>
+          <w:bCs/>
+        </w:rPr>
+        <w:t>Eliminazione delle gerarchie</w:t>
+      </w:r>
+    </w:p>
+    <w:p>
+      <w:pPr>
+        <w:pStyle w:val="NormaleWeb"/>
+        <w:spacing w:before="240" w:beforeAutospacing="0" w:after="240" w:afterAutospacing="0"/>
+        <w:rPr>
+          <w:rFonts w:asciiTheme="minorHAnsi" w:hAnsiTheme="minorHAnsi" w:cstheme="minorHAnsi"/>
+        </w:rPr>
+      </w:pPr>
+      <w:r>
+        <w:rPr>
+          <w:rFonts w:asciiTheme="minorHAnsi" w:hAnsiTheme="minorHAnsi" w:cstheme="minorHAnsi"/>
+        </w:rPr>
+        <w:t>Dallo schema concettuale, possiamo vedere che sono presenti più di una gerarch</w:t>
+      </w:r>
+      <w:r>
+        <w:rPr>
+          <w:rFonts w:asciiTheme="minorHAnsi" w:hAnsiTheme="minorHAnsi" w:cstheme="minorHAnsi"/>
+        </w:rPr>
+        <w:t>ia</w:t>
+      </w:r>
+      <w:r>
+        <w:rPr>
+          <w:rFonts w:asciiTheme="minorHAnsi" w:hAnsiTheme="minorHAnsi" w:cstheme="minorHAnsi"/>
+        </w:rPr>
+        <w:t>:</w:t>
+      </w:r>
+    </w:p>
+    <w:p>
+      <w:pPr>
+        <w:pStyle w:val="NormaleWeb"/>
+        <w:numPr>
+          <w:ilvl w:val="0"/>
+          <w:numId w:val="9"/>
+        </w:numPr>
+        <w:spacing w:before="240" w:beforeAutospacing="0" w:after="240" w:afterAutospacing="0"/>
+        <w:rPr>
+          <w:rFonts w:asciiTheme="minorHAnsi" w:hAnsiTheme="minorHAnsi" w:cstheme="minorHAnsi"/>
+        </w:rPr>
+      </w:pPr>
+      <w:r>
+        <w:rPr>
+          <w:rFonts w:asciiTheme="minorHAnsi" w:hAnsiTheme="minorHAnsi" w:cstheme="minorHAnsi"/>
+        </w:rPr>
+        <w:t>INVENTARIO</w:t>
+      </w:r>
+    </w:p>
+    <w:p>
+      <w:pPr>
+        <w:pStyle w:val="NormaleWeb"/>
+        <w:numPr>
+          <w:ilvl w:val="0"/>
+          <w:numId w:val="9"/>
+        </w:numPr>
+        <w:spacing w:before="240" w:beforeAutospacing="0" w:after="240" w:afterAutospacing="0"/>
+        <w:rPr>
+          <w:rFonts w:asciiTheme="minorHAnsi" w:hAnsiTheme="minorHAnsi" w:cstheme="minorHAnsi"/>
+        </w:rPr>
+      </w:pPr>
+      <w:r>
+        <w:rPr>
+          <w:rFonts w:asciiTheme="minorHAnsi" w:hAnsiTheme="minorHAnsi" w:cstheme="minorHAnsi"/>
+        </w:rPr>
+        <w:t>PERMESSO</w:t>
+      </w:r>
+    </w:p>
+    <w:p>
+      <w:pPr>
+        <w:pStyle w:val="NormaleWeb"/>
+        <w:numPr>
+          <w:ilvl w:val="0"/>
+          <w:numId w:val="9"/>
+        </w:numPr>
+        <w:spacing w:before="240" w:beforeAutospacing="0" w:after="240" w:afterAutospacing="0"/>
+        <w:rPr>
+          <w:rFonts w:asciiTheme="minorHAnsi" w:hAnsiTheme="minorHAnsi" w:cstheme="minorHAnsi"/>
+        </w:rPr>
+      </w:pPr>
+      <w:r>
+        <w:rPr>
+          <w:rFonts w:asciiTheme="minorHAnsi" w:hAnsiTheme="minorHAnsi" w:cstheme="minorHAnsi"/>
+        </w:rPr>
+        <w:t>OGGETTO</w:t>
+      </w:r>
+    </w:p>
+    <w:p>
+      <w:pPr>
+        <w:pStyle w:val="NormaleWeb"/>
+        <w:numPr>
+          <w:ilvl w:val="0"/>
+          <w:numId w:val="9"/>
+        </w:numPr>
+        <w:spacing w:before="240" w:beforeAutospacing="0" w:after="240" w:afterAutospacing="0"/>
+        <w:rPr>
+          <w:rFonts w:asciiTheme="minorHAnsi" w:hAnsiTheme="minorHAnsi" w:cstheme="minorHAnsi"/>
+        </w:rPr>
+      </w:pPr>
+      <w:r>
+        <w:rPr>
+          <w:rFonts w:asciiTheme="minorHAnsi" w:hAnsiTheme="minorHAnsi" w:cstheme="minorHAnsi"/>
+        </w:rPr>
+        <w:t>PERSONA</w:t>
+      </w:r>
+    </w:p>
+    <w:p>
+      <w:pPr>
+        <w:pStyle w:val="NormaleWeb"/>
+        <w:spacing w:before="240" w:beforeAutospacing="0" w:after="240" w:afterAutospacing="0"/>
+        <w:rPr>
+          <w:rFonts w:asciiTheme="minorHAnsi" w:hAnsiTheme="minorHAnsi" w:cstheme="minorHAnsi"/>
+        </w:rPr>
+      </w:pPr>
+      <w:r>
+        <w:rPr>
+          <w:rFonts w:asciiTheme="minorHAnsi" w:hAnsiTheme="minorHAnsi" w:cstheme="minorHAnsi"/>
+        </w:rPr>
+        <w:t xml:space="preserve">Per </w:t>
+      </w:r>
+      <w:r>
+        <w:rPr>
+          <w:rFonts w:asciiTheme="minorHAnsi" w:hAnsiTheme="minorHAnsi" w:cstheme="minorHAnsi"/>
+        </w:rPr>
+        <w:t>queste</w:t>
+      </w:r>
+      <w:r>
+        <w:rPr>
+          <w:rFonts w:asciiTheme="minorHAnsi" w:hAnsiTheme="minorHAnsi" w:cstheme="minorHAnsi"/>
+        </w:rPr>
+        <w:t xml:space="preserve"> gerarchie si è deciso di operare un collasso verso il basso, poiché</w:t>
+      </w:r>
+      <w:r>
+        <w:rPr>
+          <w:rFonts w:asciiTheme="minorHAnsi" w:hAnsiTheme="minorHAnsi" w:cstheme="minorHAnsi"/>
+        </w:rPr>
+        <w:t>,</w:t>
+      </w:r>
+      <w:r>
+        <w:rPr>
+          <w:rFonts w:asciiTheme="minorHAnsi" w:hAnsiTheme="minorHAnsi" w:cstheme="minorHAnsi"/>
+        </w:rPr>
+        <w:t xml:space="preserve"> n</w:t>
+      </w:r>
+      <w:r>
+        <w:rPr>
+          <w:rFonts w:asciiTheme="minorHAnsi" w:hAnsiTheme="minorHAnsi" w:cstheme="minorHAnsi"/>
+        </w:rPr>
+        <w:t xml:space="preserve">el caso di INVENTARIO e </w:t>
+      </w:r>
+      <w:r>
+        <w:rPr>
+          <w:rFonts w:asciiTheme="minorHAnsi" w:hAnsiTheme="minorHAnsi" w:cstheme="minorHAnsi"/>
+        </w:rPr>
+        <w:t>OGGETTO</w:t>
+      </w:r>
+      <w:r>
+        <w:rPr>
+          <w:rFonts w:asciiTheme="minorHAnsi" w:hAnsiTheme="minorHAnsi" w:cstheme="minorHAnsi"/>
+        </w:rPr>
+        <w:t xml:space="preserve">, molti attributi avrebbero avuto </w:t>
+      </w:r>
+      <w:r>
+        <w:rPr>
+          <w:rFonts w:asciiTheme="minorHAnsi" w:hAnsiTheme="minorHAnsi" w:cstheme="minorHAnsi"/>
+        </w:rPr>
+        <w:t xml:space="preserve">valore NULL; inoltre, date le operazioni da svolgere, </w:t>
+      </w:r>
+      <w:r>
+        <w:rPr>
+          <w:rFonts w:asciiTheme="minorHAnsi" w:hAnsiTheme="minorHAnsi" w:cstheme="minorHAnsi"/>
+        </w:rPr>
+        <w:t xml:space="preserve">le due entità generalizzatrici sarebbero state poco utilizzate a differenze delle loro entità più specifiche. </w:t>
+      </w:r>
+      <w:r>
+        <w:rPr>
+          <w:rFonts w:asciiTheme="minorHAnsi" w:hAnsiTheme="minorHAnsi" w:cstheme="minorHAnsi"/>
+        </w:rPr>
+        <w:br/>
+      </w:r>
+      <w:r>
+        <w:rPr>
+          <w:rFonts w:asciiTheme="minorHAnsi" w:hAnsiTheme="minorHAnsi" w:cstheme="minorHAnsi"/>
+        </w:rPr>
+        <w:t xml:space="preserve">Lo stesso discorso si può estendere anche </w:t>
+      </w:r>
+      <w:r>
+        <w:rPr>
+          <w:rFonts w:asciiTheme="minorHAnsi" w:hAnsiTheme="minorHAnsi" w:cstheme="minorHAnsi"/>
+        </w:rPr>
+        <w:t xml:space="preserve">su PERMESSO: </w:t>
+      </w:r>
+      <w:r>
+        <w:rPr>
+          <w:rFonts w:asciiTheme="minorHAnsi" w:hAnsiTheme="minorHAnsi" w:cstheme="minorHAnsi"/>
+        </w:rPr>
+        <w:t xml:space="preserve">le varie categorie </w:t>
+      </w:r>
+      <w:r>
+        <w:rPr>
+          <w:rFonts w:asciiTheme="minorHAnsi" w:hAnsiTheme="minorHAnsi" w:cstheme="minorHAnsi"/>
+        </w:rPr>
+        <w:t>sono destinate a diverse persone che operano all’interno dell’azienda</w:t>
+      </w:r>
+      <w:r>
+        <w:rPr>
+          <w:rFonts w:asciiTheme="minorHAnsi" w:hAnsiTheme="minorHAnsi" w:cstheme="minorHAnsi"/>
+        </w:rPr>
+        <w:t>, e quindi le interrogazioni avrebbero avuto un costo maggiore</w:t>
+      </w:r>
+      <w:r>
+        <w:rPr>
+          <w:rFonts w:asciiTheme="minorHAnsi" w:hAnsiTheme="minorHAnsi" w:cstheme="minorHAnsi"/>
+        </w:rPr>
+        <w:t xml:space="preserve">, oltre ad avere molti campi settati a NULL. </w:t>
+      </w:r>
+    </w:p>
+    <w:p>
+      <w:pPr>
+        <w:pStyle w:val="NormaleWeb"/>
+        <w:spacing w:before="240" w:beforeAutospacing="0" w:after="240" w:afterAutospacing="0"/>
+        <w:rPr>
+          <w:rFonts w:asciiTheme="minorHAnsi" w:hAnsiTheme="minorHAnsi" w:cstheme="minorHAnsi"/>
+        </w:rPr>
+      </w:pPr>
+      <w:r>
+        <w:rPr>
+          <w:rFonts w:asciiTheme="minorHAnsi" w:hAnsiTheme="minorHAnsi" w:cstheme="minorHAnsi"/>
+        </w:rPr>
+        <w:t>Invece</w:t>
+      </w:r>
+      <w:r>
+        <w:rPr>
+          <w:rFonts w:asciiTheme="minorHAnsi" w:hAnsiTheme="minorHAnsi" w:cstheme="minorHAnsi"/>
+        </w:rPr>
+        <w:t xml:space="preserve"> </w:t>
+      </w:r>
+      <w:r>
+        <w:rPr>
+          <w:rFonts w:asciiTheme="minorHAnsi" w:hAnsiTheme="minorHAnsi" w:cstheme="minorHAnsi"/>
+        </w:rPr>
+        <w:t>l’entità DIPENDENTE è rimasta</w:t>
+      </w:r>
+      <w:r>
+        <w:rPr>
+          <w:rFonts w:asciiTheme="minorHAnsi" w:hAnsiTheme="minorHAnsi" w:cstheme="minorHAnsi"/>
+        </w:rPr>
+        <w:t>: si è quindi operato un collasso verso l’alto,</w:t>
+      </w:r>
+      <w:r>
+        <w:rPr>
+          <w:rFonts w:asciiTheme="minorHAnsi" w:hAnsiTheme="minorHAnsi" w:cstheme="minorHAnsi"/>
+        </w:rPr>
+        <w:t xml:space="preserve"> perché, nonostante le diverse azioni che compiono </w:t>
+      </w:r>
+      <w:r>
+        <w:rPr>
+          <w:rFonts w:asciiTheme="minorHAnsi" w:hAnsiTheme="minorHAnsi" w:cstheme="minorHAnsi"/>
+        </w:rPr>
+        <w:t xml:space="preserve">i vari dipendenti, l’elemento che distingue </w:t>
+      </w:r>
+      <w:r>
+        <w:rPr>
+          <w:rFonts w:asciiTheme="minorHAnsi" w:hAnsiTheme="minorHAnsi" w:cstheme="minorHAnsi"/>
+        </w:rPr>
+        <w:t xml:space="preserve">in modo fondamentale </w:t>
+      </w:r>
+      <w:r>
+        <w:rPr>
+          <w:rFonts w:asciiTheme="minorHAnsi" w:hAnsiTheme="minorHAnsi" w:cstheme="minorHAnsi"/>
+        </w:rPr>
+        <w:t xml:space="preserve">le varie </w:t>
+      </w:r>
+      <w:r>
+        <w:rPr>
+          <w:rFonts w:asciiTheme="minorHAnsi" w:hAnsiTheme="minorHAnsi" w:cstheme="minorHAnsi"/>
+        </w:rPr>
+        <w:t>sottocategorie</w:t>
+      </w:r>
+      <w:r>
+        <w:rPr>
+          <w:rFonts w:asciiTheme="minorHAnsi" w:hAnsiTheme="minorHAnsi" w:cstheme="minorHAnsi"/>
+        </w:rPr>
+        <w:t xml:space="preserve"> possono essere espresse tramite </w:t>
+      </w:r>
+      <w:r>
+        <w:rPr>
+          <w:rFonts w:asciiTheme="minorHAnsi" w:hAnsiTheme="minorHAnsi" w:cstheme="minorHAnsi"/>
+        </w:rPr>
+        <w:t xml:space="preserve">un </w:t>
+      </w:r>
+      <w:r>
+        <w:rPr>
+          <w:rFonts w:asciiTheme="minorHAnsi" w:hAnsiTheme="minorHAnsi" w:cstheme="minorHAnsi"/>
+        </w:rPr>
+        <w:t>attributo</w:t>
+      </w:r>
+      <w:r>
+        <w:rPr>
+          <w:rFonts w:asciiTheme="minorHAnsi" w:hAnsiTheme="minorHAnsi" w:cstheme="minorHAnsi"/>
+        </w:rPr>
+        <w:t>.</w:t>
+      </w:r>
+      <w:r>
+        <w:rPr>
+          <w:rFonts w:asciiTheme="minorHAnsi" w:hAnsiTheme="minorHAnsi" w:cstheme="minorHAnsi"/>
+        </w:rPr>
+        <w:br/>
+        <w:t xml:space="preserve">Anche </w:t>
+      </w:r>
+      <w:r>
+        <w:rPr>
+          <w:rFonts w:asciiTheme="minorHAnsi" w:hAnsiTheme="minorHAnsi" w:cstheme="minorHAnsi"/>
+        </w:rPr>
+        <w:t>le entità TRATTAMENTO, LAVORO_TERRA e LAVORO_SULLA_PIANTA</w:t>
+      </w:r>
+      <w:r>
+        <w:rPr>
+          <w:rFonts w:asciiTheme="minorHAnsi" w:hAnsiTheme="minorHAnsi" w:cstheme="minorHAnsi"/>
+        </w:rPr>
+        <w:t xml:space="preserve"> vengono eliminate per collasso verso l’alto (entità LAVORO) poiché facilmente descrivibile tramite un nuovo attributo (</w:t>
+      </w:r>
+      <w:r>
+        <w:rPr>
+          <w:rFonts w:asciiTheme="minorHAnsi" w:hAnsiTheme="minorHAnsi" w:cstheme="minorHAnsi"/>
+          <w:i/>
+          <w:iCs/>
+        </w:rPr>
+        <w:t>categoria</w:t>
+      </w:r>
+      <w:r>
+        <w:rPr>
+          <w:rFonts w:asciiTheme="minorHAnsi" w:hAnsiTheme="minorHAnsi" w:cstheme="minorHAnsi"/>
+        </w:rPr>
+        <w:t>).</w:t>
+      </w:r>
+    </w:p>
+    <w:p>
+      <w:pPr>
+        <w:pStyle w:val="NormaleWeb"/>
+        <w:spacing w:before="240" w:beforeAutospacing="0" w:after="240" w:afterAutospacing="0"/>
+        <w:rPr>
+          <w:rFonts w:asciiTheme="minorHAnsi" w:hAnsiTheme="minorHAnsi" w:cstheme="minorHAnsi"/>
+          <w:b/>
+          <w:bCs/>
+        </w:rPr>
+      </w:pPr>
+      <w:r>
+        <w:rPr>
+          <w:rFonts w:asciiTheme="minorHAnsi" w:hAnsiTheme="minorHAnsi" w:cstheme="minorHAnsi"/>
+          <w:b/>
+          <w:bCs/>
+        </w:rPr>
+        <w:t>Eliminazione di entità</w:t>
+      </w:r>
+    </w:p>
+    <w:p>
+      <w:pPr>
+        <w:pStyle w:val="NormaleWeb"/>
+        <w:spacing w:before="240" w:beforeAutospacing="0" w:after="240" w:afterAutospacing="0"/>
+        <w:rPr>
+          <w:rFonts w:asciiTheme="minorHAnsi" w:hAnsiTheme="minorHAnsi" w:cstheme="minorHAnsi"/>
+        </w:rPr>
+      </w:pPr>
+      <w:r>
+        <w:rPr>
+          <w:rFonts w:asciiTheme="minorHAnsi" w:hAnsiTheme="minorHAnsi" w:cstheme="minorHAnsi"/>
+        </w:rPr>
+        <w:t xml:space="preserve">L’entità SMALTIMENTO e </w:t>
+      </w:r>
+      <w:r>
+        <w:rPr>
+          <w:rFonts w:asciiTheme="minorHAnsi" w:hAnsiTheme="minorHAnsi" w:cstheme="minorHAnsi"/>
+        </w:rPr>
+        <w:t xml:space="preserve">l’associazione </w:t>
+      </w:r>
+      <w:r>
+        <w:rPr>
+          <w:rFonts w:asciiTheme="minorHAnsi" w:hAnsiTheme="minorHAnsi" w:cstheme="minorHAnsi"/>
+          <w:i/>
+          <w:iCs/>
+        </w:rPr>
+        <w:t>distruzione</w:t>
+      </w:r>
+      <w:r>
+        <w:rPr>
+          <w:rFonts w:asciiTheme="minorHAnsi" w:hAnsiTheme="minorHAnsi" w:cstheme="minorHAnsi"/>
+        </w:rPr>
+        <w:t xml:space="preserve"> sono state eliminate nello schema logico. </w:t>
+      </w:r>
+      <w:r>
+        <w:rPr>
+          <w:rFonts w:asciiTheme="minorHAnsi" w:hAnsiTheme="minorHAnsi" w:cstheme="minorHAnsi"/>
+        </w:rPr>
+        <w:br/>
+        <w:t xml:space="preserve">È stata operata questa scelta perché l’informazione che </w:t>
+      </w:r>
+      <w:r>
+        <w:rPr>
+          <w:rFonts w:asciiTheme="minorHAnsi" w:hAnsiTheme="minorHAnsi" w:cstheme="minorHAnsi"/>
+        </w:rPr>
+        <w:t>l’entità modella si può esprimere anche con degli attributi singoli</w:t>
+      </w:r>
+      <w:r>
+        <w:rPr>
+          <w:rFonts w:asciiTheme="minorHAnsi" w:hAnsiTheme="minorHAnsi" w:cstheme="minorHAnsi"/>
+        </w:rPr>
+        <w:t xml:space="preserve"> all’interno dell’entità</w:t>
+      </w:r>
+      <w:r>
+        <w:rPr>
+          <w:rFonts w:asciiTheme="minorHAnsi" w:hAnsiTheme="minorHAnsi" w:cstheme="minorHAnsi"/>
+        </w:rPr>
+        <w:t xml:space="preserve"> CLUSTER_PIANTE</w:t>
+      </w:r>
+      <w:r>
+        <w:rPr>
+          <w:rFonts w:asciiTheme="minorHAnsi" w:hAnsiTheme="minorHAnsi" w:cstheme="minorHAnsi"/>
+        </w:rPr>
+        <w:t xml:space="preserve">. </w:t>
+      </w:r>
+      <w:r>
+        <w:rPr>
+          <w:rFonts w:asciiTheme="minorHAnsi" w:hAnsiTheme="minorHAnsi" w:cstheme="minorHAnsi"/>
+        </w:rPr>
+        <w:t xml:space="preserve">In questo modo è possibile </w:t>
+      </w:r>
+      <w:r>
+        <w:rPr>
+          <w:rFonts w:asciiTheme="minorHAnsi" w:hAnsiTheme="minorHAnsi" w:cstheme="minorHAnsi"/>
+        </w:rPr>
+        <w:t>memorizzare come e quando un cluster di piante è stato smaltito alla fine del suo ciclo di vita.</w:t>
+      </w:r>
+    </w:p>
+    <w:p>
+      <w:pPr>
+        <w:pStyle w:val="NormaleWeb"/>
+        <w:spacing w:before="240" w:beforeAutospacing="0" w:after="240" w:afterAutospacing="0"/>
+        <w:rPr>
+          <w:rFonts w:asciiTheme="minorHAnsi" w:hAnsiTheme="minorHAnsi" w:cstheme="minorHAnsi"/>
+        </w:rPr>
+      </w:pPr>
+      <w:r>
+        <w:rPr>
+          <w:rFonts w:asciiTheme="minorHAnsi" w:hAnsiTheme="minorHAnsi" w:cstheme="minorHAnsi"/>
+          <w:b/>
+          <w:bCs/>
+        </w:rPr>
+        <w:t>Eliminazione attributi composti</w:t>
+      </w:r>
+    </w:p>
+    <w:p>
+      <w:pPr>
+        <w:pStyle w:val="NormaleWeb"/>
+        <w:spacing w:before="240" w:beforeAutospacing="0" w:after="240" w:afterAutospacing="0"/>
+        <w:rPr>
+          <w:rFonts w:asciiTheme="minorHAnsi" w:hAnsiTheme="minorHAnsi" w:cstheme="minorHAnsi"/>
+        </w:rPr>
+      </w:pPr>
+      <w:r>
+        <w:rPr>
+          <w:rFonts w:asciiTheme="minorHAnsi" w:hAnsiTheme="minorHAnsi" w:cstheme="minorHAnsi"/>
+        </w:rPr>
+        <w:t xml:space="preserve">L’attributo </w:t>
+      </w:r>
+      <w:r>
+        <w:rPr>
+          <w:rFonts w:asciiTheme="minorHAnsi" w:hAnsiTheme="minorHAnsi" w:cstheme="minorHAnsi"/>
+          <w:i/>
+          <w:iCs/>
+        </w:rPr>
+        <w:t>Indirizzo</w:t>
+      </w:r>
+      <w:r>
+        <w:rPr>
+          <w:rFonts w:asciiTheme="minorHAnsi" w:hAnsiTheme="minorHAnsi" w:cstheme="minorHAnsi"/>
+        </w:rPr>
+        <w:t xml:space="preserve">, presente nelle entità STRUTTURA, </w:t>
+      </w:r>
+      <w:r>
+        <w:rPr>
+          <w:rFonts w:asciiTheme="minorHAnsi" w:hAnsiTheme="minorHAnsi" w:cstheme="minorHAnsi"/>
+        </w:rPr>
+        <w:t>UNIVERSITÀ</w:t>
+      </w:r>
+      <w:r>
+        <w:rPr>
+          <w:rFonts w:asciiTheme="minorHAnsi" w:hAnsiTheme="minorHAnsi" w:cstheme="minorHAnsi"/>
+        </w:rPr>
+        <w:t>,</w:t>
+      </w:r>
+      <w:r>
+        <w:rPr>
+          <w:rFonts w:asciiTheme="minorHAnsi" w:hAnsiTheme="minorHAnsi" w:cstheme="minorHAnsi"/>
+        </w:rPr>
+        <w:t xml:space="preserve"> DIPENDENTE</w:t>
+      </w:r>
+      <w:r>
+        <w:rPr>
+          <w:rFonts w:asciiTheme="minorHAnsi" w:hAnsiTheme="minorHAnsi" w:cstheme="minorHAnsi"/>
+        </w:rPr>
+        <w:t xml:space="preserve"> e RICERCATORE</w:t>
+      </w:r>
+      <w:r>
+        <w:rPr>
+          <w:rFonts w:asciiTheme="minorHAnsi" w:hAnsiTheme="minorHAnsi" w:cstheme="minorHAnsi"/>
+        </w:rPr>
+        <w:t>, è stato rimodellato co</w:t>
+      </w:r>
+      <w:r>
+        <w:rPr>
+          <w:rFonts w:asciiTheme="minorHAnsi" w:hAnsiTheme="minorHAnsi" w:cstheme="minorHAnsi"/>
+        </w:rPr>
+        <w:t xml:space="preserve">me una serie di attributi. Questi attributi, che sono </w:t>
+      </w:r>
+      <w:r>
+        <w:rPr>
+          <w:rFonts w:asciiTheme="minorHAnsi" w:hAnsiTheme="minorHAnsi" w:cstheme="minorHAnsi"/>
+          <w:i/>
+          <w:iCs/>
+        </w:rPr>
+        <w:t>Provincia</w:t>
+      </w:r>
+      <w:r>
+        <w:rPr>
+          <w:rFonts w:asciiTheme="minorHAnsi" w:hAnsiTheme="minorHAnsi" w:cstheme="minorHAnsi"/>
+        </w:rPr>
+        <w:t xml:space="preserve">, </w:t>
+      </w:r>
+      <w:r>
+        <w:rPr>
+          <w:rFonts w:asciiTheme="minorHAnsi" w:hAnsiTheme="minorHAnsi" w:cstheme="minorHAnsi"/>
+          <w:i/>
+          <w:iCs/>
+        </w:rPr>
+        <w:t>CAP</w:t>
+      </w:r>
+      <w:r>
+        <w:rPr>
+          <w:rFonts w:asciiTheme="minorHAnsi" w:hAnsiTheme="minorHAnsi" w:cstheme="minorHAnsi"/>
+        </w:rPr>
+        <w:t xml:space="preserve">, </w:t>
+      </w:r>
+      <w:r>
+        <w:rPr>
+          <w:rFonts w:asciiTheme="minorHAnsi" w:hAnsiTheme="minorHAnsi" w:cstheme="minorHAnsi"/>
+          <w:i/>
+          <w:iCs/>
+        </w:rPr>
+        <w:t>Via</w:t>
+      </w:r>
+      <w:r>
+        <w:rPr>
+          <w:rFonts w:asciiTheme="minorHAnsi" w:hAnsiTheme="minorHAnsi" w:cstheme="minorHAnsi"/>
+        </w:rPr>
+        <w:t xml:space="preserve"> e </w:t>
+      </w:r>
+      <w:proofErr w:type="gramStart"/>
+      <w:r>
+        <w:rPr>
+          <w:rFonts w:asciiTheme="minorHAnsi" w:hAnsiTheme="minorHAnsi" w:cstheme="minorHAnsi"/>
+          <w:i/>
+          <w:iCs/>
+        </w:rPr>
+        <w:t>NumeroCivico</w:t>
+      </w:r>
+      <w:proofErr w:type="gramEnd"/>
+      <w:r>
+        <w:rPr>
+          <w:rFonts w:asciiTheme="minorHAnsi" w:hAnsiTheme="minorHAnsi" w:cstheme="minorHAnsi"/>
+        </w:rPr>
+        <w:t xml:space="preserve">, sono gli stessi che compongono </w:t>
+      </w:r>
+      <w:r>
+        <w:rPr>
+          <w:rFonts w:asciiTheme="minorHAnsi" w:hAnsiTheme="minorHAnsi" w:cstheme="minorHAnsi"/>
+          <w:i/>
+          <w:iCs/>
+        </w:rPr>
+        <w:t>Indirizzo</w:t>
+      </w:r>
+      <w:r>
+        <w:rPr>
+          <w:rFonts w:asciiTheme="minorHAnsi" w:hAnsiTheme="minorHAnsi" w:cstheme="minorHAnsi"/>
+        </w:rPr>
+        <w:t xml:space="preserve"> nello schema concettuale</w:t>
+      </w:r>
+      <w:r>
+        <w:rPr>
+          <w:rFonts w:asciiTheme="minorHAnsi" w:hAnsiTheme="minorHAnsi" w:cstheme="minorHAnsi"/>
+        </w:rPr>
+        <w:t>; si è deciso di riportarli come attributi singoli in modo tale da non perdere l’informazione originaria.</w:t>
+      </w:r>
+    </w:p>
+    <w:p>
+      <w:pPr>
+        <w:pStyle w:val="NormaleWeb"/>
+        <w:spacing w:before="240" w:beforeAutospacing="0" w:after="240" w:afterAutospacing="0"/>
+        <w:rPr>
+          <w:rFonts w:asciiTheme="minorHAnsi" w:hAnsiTheme="minorHAnsi" w:cstheme="minorHAnsi"/>
+          <w:b/>
+          <w:bCs/>
+        </w:rPr>
+      </w:pPr>
+      <w:r>
+        <w:rPr>
+          <w:rFonts w:asciiTheme="minorHAnsi" w:hAnsiTheme="minorHAnsi" w:cstheme="minorHAnsi"/>
+          <w:b/>
+          <w:bCs/>
+        </w:rPr>
+        <w:t>Eliminazione</w:t>
+      </w:r>
+      <w:r>
+        <w:rPr>
+          <w:rFonts w:asciiTheme="minorHAnsi" w:hAnsiTheme="minorHAnsi" w:cstheme="minorHAnsi"/>
+          <w:b/>
+          <w:bCs/>
+        </w:rPr>
+        <w:t xml:space="preserve"> delle associazioni(?)/identificatori esterni</w:t>
+      </w:r>
+    </w:p>
+    <w:p>
+      <w:pPr>
+        <w:pStyle w:val="NormaleWeb"/>
+        <w:spacing w:before="240" w:beforeAutospacing="0" w:after="240" w:afterAutospacing="0"/>
+        <w:rPr>
+          <w:rFonts w:asciiTheme="minorHAnsi" w:hAnsiTheme="minorHAnsi" w:cstheme="minorHAnsi"/>
+        </w:rPr>
+      </w:pPr>
+      <w:r>
+        <w:rPr>
+          <w:rFonts w:asciiTheme="minorHAnsi" w:hAnsiTheme="minorHAnsi" w:cstheme="minorHAnsi"/>
+        </w:rPr>
+        <w:t>Nello schema E/R vengono eliminate, o rimodellate, le seguenti relazioni:</w:t>
+      </w:r>
+    </w:p>
+    <w:p>
+      <w:pPr>
+        <w:pStyle w:val="NormaleWeb"/>
+        <w:numPr>
+          <w:ilvl w:val="0"/>
+          <w:numId w:val="11"/>
+        </w:numPr>
+        <w:spacing w:before="240" w:beforeAutospacing="0" w:after="240" w:afterAutospacing="0"/>
+        <w:rPr>
+          <w:rFonts w:asciiTheme="minorHAnsi" w:hAnsiTheme="minorHAnsi" w:cstheme="minorHAnsi"/>
+        </w:rPr>
+      </w:pPr>
+      <w:r>
+        <w:rPr>
+          <w:rFonts w:asciiTheme="minorHAnsi" w:hAnsiTheme="minorHAnsi" w:cstheme="minorHAnsi"/>
+          <w:i/>
+          <w:iCs/>
+        </w:rPr>
+        <w:t xml:space="preserve">Accesso </w:t>
+      </w:r>
+      <w:r>
+        <w:rPr>
+          <w:rFonts w:asciiTheme="minorHAnsi" w:hAnsiTheme="minorHAnsi" w:cstheme="minorHAnsi"/>
+        </w:rPr>
+        <w:t xml:space="preserve">(lega </w:t>
+      </w:r>
+      <w:r>
+        <w:rPr>
+          <w:rFonts w:asciiTheme="minorHAnsi" w:hAnsiTheme="minorHAnsi" w:cstheme="minorHAnsi"/>
+        </w:rPr>
+        <w:t>PERMESSI_SERRE e SERRE): l’id di SERRE viene importato in PERMESSI_SERRE</w:t>
+      </w:r>
+    </w:p>
+    <w:p>
+      <w:pPr>
+        <w:pStyle w:val="NormaleWeb"/>
+        <w:numPr>
+          <w:ilvl w:val="0"/>
+          <w:numId w:val="11"/>
+        </w:numPr>
+        <w:spacing w:before="240" w:beforeAutospacing="0" w:after="240" w:afterAutospacing="0"/>
+        <w:rPr>
+          <w:rFonts w:asciiTheme="minorHAnsi" w:hAnsiTheme="minorHAnsi" w:cstheme="minorHAnsi"/>
+        </w:rPr>
+      </w:pPr>
+      <w:r>
+        <w:rPr>
+          <w:rFonts w:asciiTheme="minorHAnsi" w:hAnsiTheme="minorHAnsi" w:cstheme="minorHAnsi"/>
+          <w:i/>
+          <w:iCs/>
+        </w:rPr>
+        <w:t xml:space="preserve">Approvazione </w:t>
+      </w:r>
+      <w:r>
+        <w:rPr>
+          <w:rFonts w:asciiTheme="minorHAnsi" w:hAnsiTheme="minorHAnsi" w:cstheme="minorHAnsi"/>
+        </w:rPr>
+        <w:t xml:space="preserve">(lega DIPENDENTI </w:t>
+      </w:r>
+      <w:proofErr w:type="gramStart"/>
+      <w:r>
+        <w:rPr>
+          <w:rFonts w:asciiTheme="minorHAnsi" w:hAnsiTheme="minorHAnsi" w:cstheme="minorHAnsi"/>
+        </w:rPr>
+        <w:t>e</w:t>
+      </w:r>
+      <w:proofErr w:type="gramEnd"/>
+      <w:r>
+        <w:rPr>
+          <w:rFonts w:asciiTheme="minorHAnsi" w:hAnsiTheme="minorHAnsi" w:cstheme="minorHAnsi"/>
+        </w:rPr>
+        <w:t xml:space="preserve"> </w:t>
+      </w:r>
+      <w:r>
+        <w:rPr>
+          <w:rFonts w:asciiTheme="minorHAnsi" w:hAnsiTheme="minorHAnsi" w:cstheme="minorHAnsi"/>
+        </w:rPr>
+        <w:t xml:space="preserve">ESPERIMENTI): l’id </w:t>
+      </w:r>
+      <w:r>
+        <w:rPr>
+          <w:rFonts w:asciiTheme="minorHAnsi" w:hAnsiTheme="minorHAnsi" w:cstheme="minorHAnsi"/>
+        </w:rPr>
+        <w:t>di DIPENDENTI, cioè l’id del gestore degli esperimenti che approva l’esperimento, viene importat</w:t>
+      </w:r>
+      <w:r>
+        <w:rPr>
+          <w:rFonts w:asciiTheme="minorHAnsi" w:hAnsiTheme="minorHAnsi" w:cstheme="minorHAnsi"/>
+        </w:rPr>
+        <w:t>o</w:t>
+      </w:r>
+      <w:r>
+        <w:rPr>
+          <w:rFonts w:asciiTheme="minorHAnsi" w:hAnsiTheme="minorHAnsi" w:cstheme="minorHAnsi"/>
+        </w:rPr>
+        <w:t xml:space="preserve"> in ESPERIMENTI</w:t>
+      </w:r>
+    </w:p>
+    <w:p>
+      <w:pPr>
+        <w:pStyle w:val="NormaleWeb"/>
+        <w:numPr>
+          <w:ilvl w:val="0"/>
+          <w:numId w:val="11"/>
+        </w:numPr>
+        <w:spacing w:before="240" w:beforeAutospacing="0" w:after="240" w:afterAutospacing="0"/>
+        <w:rPr>
+          <w:rFonts w:asciiTheme="minorHAnsi" w:hAnsiTheme="minorHAnsi" w:cstheme="minorHAnsi"/>
+        </w:rPr>
+      </w:pPr>
+      <w:r>
+        <w:rPr>
+          <w:rFonts w:asciiTheme="minorHAnsi" w:hAnsiTheme="minorHAnsi" w:cstheme="minorHAnsi"/>
+          <w:i/>
+          <w:iCs/>
+        </w:rPr>
+        <w:t xml:space="preserve">Appuntare </w:t>
+      </w:r>
+      <w:r>
+        <w:rPr>
+          <w:rFonts w:asciiTheme="minorHAnsi" w:hAnsiTheme="minorHAnsi" w:cstheme="minorHAnsi"/>
+        </w:rPr>
+        <w:t xml:space="preserve">(lega </w:t>
+      </w:r>
+      <w:r>
+        <w:rPr>
+          <w:rFonts w:asciiTheme="minorHAnsi" w:hAnsiTheme="minorHAnsi" w:cstheme="minorHAnsi"/>
+        </w:rPr>
+        <w:t>ESPERIMENTI</w:t>
+      </w:r>
+      <w:r>
+        <w:rPr>
+          <w:rFonts w:asciiTheme="minorHAnsi" w:hAnsiTheme="minorHAnsi" w:cstheme="minorHAnsi"/>
+        </w:rPr>
+        <w:t xml:space="preserve"> e ANNOTAZIONI): l’id di </w:t>
+      </w:r>
+      <w:r>
+        <w:rPr>
+          <w:rFonts w:asciiTheme="minorHAnsi" w:hAnsiTheme="minorHAnsi" w:cstheme="minorHAnsi"/>
+        </w:rPr>
+        <w:t>ESPERIMENTI</w:t>
+      </w:r>
+      <w:r>
+        <w:rPr>
+          <w:rFonts w:asciiTheme="minorHAnsi" w:hAnsiTheme="minorHAnsi" w:cstheme="minorHAnsi"/>
+        </w:rPr>
+        <w:t xml:space="preserve"> viene </w:t>
+      </w:r>
+      <w:r>
+        <w:rPr>
+          <w:rFonts w:asciiTheme="minorHAnsi" w:hAnsiTheme="minorHAnsi" w:cstheme="minorHAnsi"/>
+        </w:rPr>
+        <w:t>importato in ANNOTAZIONI</w:t>
+      </w:r>
+    </w:p>
+    <w:p>
+      <w:pPr>
+        <w:pStyle w:val="NormaleWeb"/>
+        <w:numPr>
+          <w:ilvl w:val="0"/>
+          <w:numId w:val="11"/>
+        </w:numPr>
+        <w:spacing w:before="240" w:beforeAutospacing="0" w:after="240" w:afterAutospacing="0"/>
+        <w:rPr>
+          <w:rFonts w:asciiTheme="minorHAnsi" w:hAnsiTheme="minorHAnsi" w:cstheme="minorHAnsi"/>
+        </w:rPr>
+      </w:pPr>
+      <w:r>
+        <w:rPr>
+          <w:rFonts w:asciiTheme="minorHAnsi" w:hAnsiTheme="minorHAnsi" w:cstheme="minorHAnsi"/>
+          <w:i/>
+          <w:iCs/>
+        </w:rPr>
+        <w:t xml:space="preserve">Attuazione </w:t>
+      </w:r>
+      <w:r>
+        <w:rPr>
+          <w:rFonts w:asciiTheme="minorHAnsi" w:hAnsiTheme="minorHAnsi" w:cstheme="minorHAnsi"/>
+        </w:rPr>
+        <w:t>(</w:t>
+      </w:r>
+      <w:r>
+        <w:rPr>
+          <w:rFonts w:asciiTheme="minorHAnsi" w:hAnsiTheme="minorHAnsi" w:cstheme="minorHAnsi"/>
+        </w:rPr>
+        <w:t xml:space="preserve">lega </w:t>
+      </w:r>
+      <w:r>
+        <w:rPr>
+          <w:rFonts w:asciiTheme="minorHAnsi" w:hAnsiTheme="minorHAnsi" w:cstheme="minorHAnsi"/>
+        </w:rPr>
+        <w:t xml:space="preserve">DIPENDENTI e LAVORI_EFFETTUATI): l’id di DIPENDENTI, cioè </w:t>
+      </w:r>
+      <w:r>
+        <w:rPr>
+          <w:rFonts w:asciiTheme="minorHAnsi" w:hAnsiTheme="minorHAnsi" w:cstheme="minorHAnsi"/>
+        </w:rPr>
+        <w:t>quello del manovale che svolge il lavoro, viene importato in LAVORI_EFFETTUATI</w:t>
+      </w:r>
+    </w:p>
+    <w:p>
+      <w:pPr>
+        <w:pStyle w:val="NormaleWeb"/>
+        <w:numPr>
+          <w:ilvl w:val="0"/>
+          <w:numId w:val="11"/>
+        </w:numPr>
+        <w:spacing w:before="240" w:beforeAutospacing="0" w:after="240" w:afterAutospacing="0"/>
+        <w:rPr>
+          <w:rFonts w:asciiTheme="minorHAnsi" w:hAnsiTheme="minorHAnsi" w:cstheme="minorHAnsi"/>
+        </w:rPr>
+      </w:pPr>
+      <w:r>
+        <w:rPr>
+          <w:rFonts w:asciiTheme="minorHAnsi" w:hAnsiTheme="minorHAnsi" w:cstheme="minorHAnsi"/>
+          <w:i/>
+          <w:iCs/>
+        </w:rPr>
+        <w:t>Climatizzazione</w:t>
+      </w:r>
+      <w:r>
+        <w:rPr>
+          <w:rFonts w:asciiTheme="minorHAnsi" w:hAnsiTheme="minorHAnsi" w:cstheme="minorHAnsi"/>
+        </w:rPr>
+        <w:t xml:space="preserve"> (lega </w:t>
+      </w:r>
+      <w:r>
+        <w:rPr>
+          <w:rFonts w:asciiTheme="minorHAnsi" w:hAnsiTheme="minorHAnsi" w:cstheme="minorHAnsi"/>
+        </w:rPr>
+        <w:t>CLIM</w:t>
+      </w:r>
+      <w:r>
+        <w:rPr>
+          <w:rFonts w:asciiTheme="minorHAnsi" w:hAnsiTheme="minorHAnsi" w:cstheme="minorHAnsi"/>
+        </w:rPr>
+        <w:t>I</w:t>
+      </w:r>
+      <w:r>
+        <w:rPr>
+          <w:rFonts w:asciiTheme="minorHAnsi" w:hAnsiTheme="minorHAnsi" w:cstheme="minorHAnsi"/>
+        </w:rPr>
+        <w:t xml:space="preserve"> e SERR</w:t>
+      </w:r>
+      <w:r>
+        <w:rPr>
+          <w:rFonts w:asciiTheme="minorHAnsi" w:hAnsiTheme="minorHAnsi" w:cstheme="minorHAnsi"/>
+        </w:rPr>
+        <w:t>E</w:t>
+      </w:r>
+      <w:r>
+        <w:rPr>
+          <w:rFonts w:asciiTheme="minorHAnsi" w:hAnsiTheme="minorHAnsi" w:cstheme="minorHAnsi"/>
+        </w:rPr>
+        <w:t>): l’id di CLIM</w:t>
+      </w:r>
+      <w:r>
+        <w:rPr>
+          <w:rFonts w:asciiTheme="minorHAnsi" w:hAnsiTheme="minorHAnsi" w:cstheme="minorHAnsi"/>
+        </w:rPr>
+        <w:t>I</w:t>
+      </w:r>
+      <w:r>
+        <w:rPr>
+          <w:rFonts w:asciiTheme="minorHAnsi" w:hAnsiTheme="minorHAnsi" w:cstheme="minorHAnsi"/>
+        </w:rPr>
+        <w:t xml:space="preserve"> viene importato in SERR</w:t>
+      </w:r>
+      <w:r>
+        <w:rPr>
+          <w:rFonts w:asciiTheme="minorHAnsi" w:hAnsiTheme="minorHAnsi" w:cstheme="minorHAnsi"/>
+        </w:rPr>
+        <w:t>E</w:t>
+      </w:r>
+    </w:p>
+    <w:p>
+      <w:pPr>
+        <w:pStyle w:val="NormaleWeb"/>
+        <w:numPr>
+          <w:ilvl w:val="0"/>
+          <w:numId w:val="11"/>
+        </w:numPr>
+        <w:spacing w:before="240" w:beforeAutospacing="0" w:after="240" w:afterAutospacing="0"/>
+        <w:rPr>
+          <w:rFonts w:asciiTheme="minorHAnsi" w:hAnsiTheme="minorHAnsi" w:cstheme="minorHAnsi"/>
+        </w:rPr>
+      </w:pPr>
+      <w:r>
+        <w:rPr>
+          <w:rFonts w:asciiTheme="minorHAnsi" w:hAnsiTheme="minorHAnsi" w:cstheme="minorHAnsi"/>
+          <w:i/>
+          <w:iCs/>
+        </w:rPr>
+        <w:t xml:space="preserve">Collaborazione </w:t>
+      </w:r>
+      <w:r>
+        <w:rPr>
+          <w:rFonts w:asciiTheme="minorHAnsi" w:hAnsiTheme="minorHAnsi" w:cstheme="minorHAnsi"/>
+        </w:rPr>
+        <w:t xml:space="preserve">(lega </w:t>
+      </w:r>
+      <w:r>
+        <w:rPr>
+          <w:rFonts w:asciiTheme="minorHAnsi" w:hAnsiTheme="minorHAnsi" w:cstheme="minorHAnsi"/>
+        </w:rPr>
+        <w:t xml:space="preserve">RICERCATORI </w:t>
+      </w:r>
+      <w:proofErr w:type="gramStart"/>
+      <w:r>
+        <w:rPr>
+          <w:rFonts w:asciiTheme="minorHAnsi" w:hAnsiTheme="minorHAnsi" w:cstheme="minorHAnsi"/>
+        </w:rPr>
+        <w:t>e</w:t>
+      </w:r>
+      <w:proofErr w:type="gramEnd"/>
+      <w:r>
+        <w:rPr>
+          <w:rFonts w:asciiTheme="minorHAnsi" w:hAnsiTheme="minorHAnsi" w:cstheme="minorHAnsi"/>
+        </w:rPr>
+        <w:t xml:space="preserve"> </w:t>
+      </w:r>
+      <w:r>
+        <w:rPr>
+          <w:rFonts w:asciiTheme="minorHAnsi" w:hAnsiTheme="minorHAnsi" w:cstheme="minorHAnsi"/>
+        </w:rPr>
+        <w:t xml:space="preserve">ESPERIMENTI): la relazione viene trasformata in una </w:t>
+      </w:r>
+      <w:r>
+        <w:rPr>
+          <w:rFonts w:asciiTheme="minorHAnsi" w:hAnsiTheme="minorHAnsi" w:cstheme="minorHAnsi"/>
+        </w:rPr>
+        <w:t xml:space="preserve">nuova entità COLLABORAZIONI, </w:t>
+      </w:r>
+      <w:r>
+        <w:rPr>
+          <w:rFonts w:asciiTheme="minorHAnsi" w:hAnsiTheme="minorHAnsi" w:cstheme="minorHAnsi"/>
+        </w:rPr>
+        <w:t>che ha come id le chiavi importate da RICERCATORI e ESPERIMENTI</w:t>
+      </w:r>
+    </w:p>
+    <w:p>
+      <w:pPr>
+        <w:pStyle w:val="NormaleWeb"/>
+        <w:numPr>
+          <w:ilvl w:val="0"/>
+          <w:numId w:val="11"/>
+        </w:numPr>
+        <w:spacing w:before="240" w:beforeAutospacing="0" w:after="240" w:afterAutospacing="0"/>
+        <w:rPr>
+          <w:rFonts w:asciiTheme="minorHAnsi" w:hAnsiTheme="minorHAnsi" w:cstheme="minorHAnsi"/>
+        </w:rPr>
+      </w:pPr>
+      <w:r>
+        <w:rPr>
+          <w:rFonts w:asciiTheme="minorHAnsi" w:hAnsiTheme="minorHAnsi" w:cstheme="minorHAnsi"/>
+          <w:i/>
+          <w:iCs/>
+        </w:rPr>
+        <w:t xml:space="preserve">Collocazione </w:t>
+      </w:r>
+      <w:r>
+        <w:rPr>
+          <w:rFonts w:asciiTheme="minorHAnsi" w:hAnsiTheme="minorHAnsi" w:cstheme="minorHAnsi"/>
+        </w:rPr>
+        <w:t xml:space="preserve">(lega STRUTTURE e INVENTARIO): dato che l’entità INVENTARIO viene cancellata, la relazione viene reificata importando l’id della struttura </w:t>
+      </w:r>
+      <w:r>
+        <w:rPr>
+          <w:rFonts w:asciiTheme="minorHAnsi" w:hAnsiTheme="minorHAnsi" w:cstheme="minorHAnsi"/>
+        </w:rPr>
+        <w:t>in MAGAZZINO, SERRE_INCUBAZIONE e GARAGE</w:t>
+      </w:r>
+    </w:p>
+    <w:p>
+      <w:pPr>
+        <w:pStyle w:val="NormaleWeb"/>
+        <w:numPr>
+          <w:ilvl w:val="0"/>
+          <w:numId w:val="11"/>
+        </w:numPr>
+        <w:spacing w:before="240" w:beforeAutospacing="0" w:after="240" w:afterAutospacing="0"/>
+        <w:rPr>
+          <w:rFonts w:asciiTheme="minorHAnsi" w:hAnsiTheme="minorHAnsi" w:cstheme="minorHAnsi"/>
+        </w:rPr>
+      </w:pPr>
+      <w:r>
+        <w:rPr>
+          <w:rFonts w:asciiTheme="minorHAnsi" w:hAnsiTheme="minorHAnsi" w:cstheme="minorHAnsi"/>
+          <w:i/>
+          <w:iCs/>
+        </w:rPr>
+        <w:t xml:space="preserve">Comanda </w:t>
+      </w:r>
+      <w:r>
+        <w:rPr>
+          <w:rFonts w:asciiTheme="minorHAnsi" w:hAnsiTheme="minorHAnsi" w:cstheme="minorHAnsi"/>
+        </w:rPr>
+        <w:t xml:space="preserve">(lega </w:t>
+      </w:r>
+      <w:r>
+        <w:rPr>
+          <w:rFonts w:asciiTheme="minorHAnsi" w:hAnsiTheme="minorHAnsi" w:cstheme="minorHAnsi"/>
+        </w:rPr>
+        <w:t xml:space="preserve">RICERCATORI </w:t>
+      </w:r>
+      <w:proofErr w:type="gramStart"/>
+      <w:r>
+        <w:rPr>
+          <w:rFonts w:asciiTheme="minorHAnsi" w:hAnsiTheme="minorHAnsi" w:cstheme="minorHAnsi"/>
+        </w:rPr>
+        <w:t>e</w:t>
+      </w:r>
+      <w:proofErr w:type="gramEnd"/>
+      <w:r>
+        <w:rPr>
+          <w:rFonts w:asciiTheme="minorHAnsi" w:hAnsiTheme="minorHAnsi" w:cstheme="minorHAnsi"/>
+        </w:rPr>
+        <w:t xml:space="preserve"> ESPERIMENTI): l’id di RICERCATORI, cioè del ricercatore che è a capo dell’esperimento</w:t>
+      </w:r>
+      <w:r>
+        <w:rPr>
+          <w:rFonts w:asciiTheme="minorHAnsi" w:hAnsiTheme="minorHAnsi" w:cstheme="minorHAnsi"/>
+        </w:rPr>
+        <w:t>, viene importato in ESPERIMENTI</w:t>
+      </w:r>
+    </w:p>
+    <w:p>
+      <w:pPr>
+        <w:pStyle w:val="NormaleWeb"/>
+        <w:numPr>
+          <w:ilvl w:val="0"/>
+          <w:numId w:val="11"/>
+        </w:numPr>
+        <w:spacing w:before="240" w:beforeAutospacing="0" w:after="240" w:afterAutospacing="0"/>
+        <w:rPr>
+          <w:rFonts w:asciiTheme="minorHAnsi" w:hAnsiTheme="minorHAnsi" w:cstheme="minorHAnsi"/>
+        </w:rPr>
+      </w:pPr>
+      <w:r>
+        <w:rPr>
+          <w:rFonts w:asciiTheme="minorHAnsi" w:hAnsiTheme="minorHAnsi" w:cstheme="minorHAnsi"/>
+          <w:i/>
+          <w:iCs/>
+        </w:rPr>
+        <w:t xml:space="preserve">Compie </w:t>
+      </w:r>
+      <w:r>
+        <w:rPr>
+          <w:rFonts w:asciiTheme="minorHAnsi" w:hAnsiTheme="minorHAnsi" w:cstheme="minorHAnsi"/>
+        </w:rPr>
+        <w:t xml:space="preserve">(lega </w:t>
+      </w:r>
+      <w:r>
+        <w:rPr>
+          <w:rFonts w:asciiTheme="minorHAnsi" w:hAnsiTheme="minorHAnsi" w:cstheme="minorHAnsi"/>
+        </w:rPr>
+        <w:t>DIPENDENTI e MANUTENZIONI)</w:t>
+      </w:r>
+      <w:r>
+        <w:rPr>
+          <w:rFonts w:asciiTheme="minorHAnsi" w:hAnsiTheme="minorHAnsi" w:cstheme="minorHAnsi"/>
+        </w:rPr>
+        <w:t>: l’id di DIPENDENTI, cioè del manutentore che ha svolto la manutenzione, viene importato in MANUTENZIONI</w:t>
+      </w:r>
+    </w:p>
+    <w:p>
+      <w:pPr>
+        <w:pStyle w:val="NormaleWeb"/>
+        <w:numPr>
+          <w:ilvl w:val="0"/>
+          <w:numId w:val="11"/>
+        </w:numPr>
+        <w:spacing w:before="240" w:beforeAutospacing="0" w:after="240" w:afterAutospacing="0"/>
+        <w:rPr>
+          <w:rFonts w:asciiTheme="minorHAnsi" w:hAnsiTheme="minorHAnsi" w:cstheme="minorHAnsi"/>
+        </w:rPr>
+      </w:pPr>
+      <w:r>
+        <w:rPr>
+          <w:rFonts w:asciiTheme="minorHAnsi" w:hAnsiTheme="minorHAnsi" w:cstheme="minorHAnsi"/>
+          <w:i/>
+          <w:iCs/>
+        </w:rPr>
+        <w:t xml:space="preserve">Composizione </w:t>
+      </w:r>
+      <w:r>
+        <w:rPr>
+          <w:rFonts w:asciiTheme="minorHAnsi" w:hAnsiTheme="minorHAnsi" w:cstheme="minorHAnsi"/>
+        </w:rPr>
+        <w:t>(lega SERR</w:t>
+      </w:r>
+      <w:r>
+        <w:rPr>
+          <w:rFonts w:asciiTheme="minorHAnsi" w:hAnsiTheme="minorHAnsi" w:cstheme="minorHAnsi"/>
+        </w:rPr>
+        <w:t>E</w:t>
+      </w:r>
+      <w:r>
+        <w:rPr>
+          <w:rFonts w:asciiTheme="minorHAnsi" w:hAnsiTheme="minorHAnsi" w:cstheme="minorHAnsi"/>
+        </w:rPr>
+        <w:t xml:space="preserve"> e CLUSTER): </w:t>
+      </w:r>
+      <w:r>
+        <w:rPr>
+          <w:rFonts w:asciiTheme="minorHAnsi" w:hAnsiTheme="minorHAnsi" w:cstheme="minorHAnsi"/>
+        </w:rPr>
+        <w:t>l’id di SERRA viene importato in CLUSTER</w:t>
+      </w:r>
+    </w:p>
+    <w:p>
+      <w:pPr>
+        <w:pStyle w:val="NormaleWeb"/>
+        <w:numPr>
+          <w:ilvl w:val="0"/>
+          <w:numId w:val="11"/>
+        </w:numPr>
+        <w:spacing w:before="240" w:beforeAutospacing="0" w:after="240" w:afterAutospacing="0"/>
+        <w:rPr>
+          <w:rFonts w:asciiTheme="minorHAnsi" w:hAnsiTheme="minorHAnsi" w:cstheme="minorHAnsi"/>
+        </w:rPr>
+      </w:pPr>
+      <w:r>
+        <w:rPr>
+          <w:rFonts w:asciiTheme="minorHAnsi" w:hAnsiTheme="minorHAnsi" w:cstheme="minorHAnsi"/>
+          <w:i/>
+          <w:iCs/>
+        </w:rPr>
+        <w:t>C</w:t>
+      </w:r>
+      <w:r>
+        <w:rPr>
+          <w:rFonts w:asciiTheme="minorHAnsi" w:hAnsiTheme="minorHAnsi" w:cstheme="minorHAnsi"/>
+          <w:i/>
+          <w:iCs/>
+        </w:rPr>
+        <w:t>ondotto</w:t>
+      </w:r>
+      <w:r>
+        <w:rPr>
+          <w:rFonts w:asciiTheme="minorHAnsi" w:hAnsiTheme="minorHAnsi" w:cstheme="minorHAnsi"/>
+          <w:i/>
+          <w:iCs/>
+        </w:rPr>
+        <w:t xml:space="preserve"> </w:t>
+      </w:r>
+      <w:r>
+        <w:rPr>
+          <w:rFonts w:asciiTheme="minorHAnsi" w:hAnsiTheme="minorHAnsi" w:cstheme="minorHAnsi"/>
+        </w:rPr>
+        <w:t>(lega ESPERIMENTI e CLUSTER_PIANTE): l’id</w:t>
+      </w:r>
+      <w:r>
+        <w:rPr>
+          <w:rFonts w:asciiTheme="minorHAnsi" w:hAnsiTheme="minorHAnsi" w:cstheme="minorHAnsi"/>
+        </w:rPr>
+        <w:t xml:space="preserve"> di ESPERIMENTI, ovvero dell’esperimento che </w:t>
+      </w:r>
+      <w:r>
+        <w:rPr>
+          <w:rFonts w:asciiTheme="minorHAnsi" w:hAnsiTheme="minorHAnsi" w:cstheme="minorHAnsi"/>
+        </w:rPr>
+        <w:t>si sta svolgendo sul particolare cluster di piante, viene importato in CLUSTER_PIANTE</w:t>
+      </w:r>
+    </w:p>
+    <w:p>
+      <w:pPr>
+        <w:pStyle w:val="NormaleWeb"/>
+        <w:numPr>
+          <w:ilvl w:val="0"/>
+          <w:numId w:val="11"/>
+        </w:numPr>
+        <w:spacing w:before="240" w:beforeAutospacing="0" w:after="240" w:afterAutospacing="0"/>
+        <w:rPr>
+          <w:rFonts w:asciiTheme="minorHAnsi" w:hAnsiTheme="minorHAnsi" w:cstheme="minorHAnsi"/>
+        </w:rPr>
+      </w:pPr>
+      <w:r>
+        <w:rPr>
+          <w:rFonts w:asciiTheme="minorHAnsi" w:hAnsiTheme="minorHAnsi" w:cstheme="minorHAnsi"/>
+          <w:i/>
+          <w:iCs/>
+        </w:rPr>
+        <w:t xml:space="preserve">Consiste </w:t>
+      </w:r>
+      <w:r>
+        <w:rPr>
+          <w:rFonts w:asciiTheme="minorHAnsi" w:hAnsiTheme="minorHAnsi" w:cstheme="minorHAnsi"/>
+        </w:rPr>
+        <w:t xml:space="preserve">(lega </w:t>
+      </w:r>
+      <w:r>
+        <w:rPr>
+          <w:rFonts w:asciiTheme="minorHAnsi" w:hAnsiTheme="minorHAnsi" w:cstheme="minorHAnsi"/>
+        </w:rPr>
+        <w:t>LAVORI e LAVORI_EFFETTUATI): l’id di LAVORI viene importato in LAVORI_EFFETTUATI</w:t>
+      </w:r>
+    </w:p>
+    <w:p>
+      <w:pPr>
+        <w:pStyle w:val="NormaleWeb"/>
+        <w:numPr>
+          <w:ilvl w:val="0"/>
+          <w:numId w:val="11"/>
+        </w:numPr>
+        <w:spacing w:before="240" w:beforeAutospacing="0" w:after="240" w:afterAutospacing="0"/>
+        <w:rPr>
+          <w:rFonts w:asciiTheme="minorHAnsi" w:hAnsiTheme="minorHAnsi" w:cstheme="minorHAnsi"/>
+        </w:rPr>
+      </w:pPr>
+      <w:r>
+        <w:rPr>
+          <w:rFonts w:asciiTheme="minorHAnsi" w:hAnsiTheme="minorHAnsi" w:cstheme="minorHAnsi"/>
+          <w:i/>
+          <w:iCs/>
+        </w:rPr>
+        <w:t xml:space="preserve">Controllo </w:t>
+      </w:r>
+      <w:r>
+        <w:rPr>
+          <w:rFonts w:asciiTheme="minorHAnsi" w:hAnsiTheme="minorHAnsi" w:cstheme="minorHAnsi"/>
+        </w:rPr>
+        <w:t xml:space="preserve">(lega </w:t>
+      </w:r>
+      <w:r>
+        <w:rPr>
+          <w:rFonts w:asciiTheme="minorHAnsi" w:hAnsiTheme="minorHAnsi" w:cstheme="minorHAnsi"/>
+        </w:rPr>
+        <w:t>SUPERVISIONI e SERRE)</w:t>
+      </w:r>
+      <w:r>
+        <w:rPr>
+          <w:rFonts w:asciiTheme="minorHAnsi" w:hAnsiTheme="minorHAnsi" w:cstheme="minorHAnsi"/>
+        </w:rPr>
+        <w:t>: l’id di SERRE viene importato in SUPERVISIONI</w:t>
+      </w:r>
+    </w:p>
+    <w:p>
+      <w:pPr>
+        <w:pStyle w:val="NormaleWeb"/>
+        <w:numPr>
+          <w:ilvl w:val="0"/>
+          <w:numId w:val="11"/>
+        </w:numPr>
+        <w:spacing w:before="240" w:beforeAutospacing="0" w:after="240" w:afterAutospacing="0"/>
+        <w:rPr>
+          <w:rFonts w:asciiTheme="minorHAnsi" w:hAnsiTheme="minorHAnsi" w:cstheme="minorHAnsi"/>
+        </w:rPr>
+      </w:pPr>
+      <w:r>
+        <w:rPr>
+          <w:rFonts w:asciiTheme="minorHAnsi" w:hAnsiTheme="minorHAnsi" w:cstheme="minorHAnsi"/>
+          <w:i/>
+          <w:iCs/>
+        </w:rPr>
+        <w:t xml:space="preserve">Contiene </w:t>
+      </w:r>
+      <w:r>
+        <w:rPr>
+          <w:rFonts w:asciiTheme="minorHAnsi" w:hAnsiTheme="minorHAnsi" w:cstheme="minorHAnsi"/>
+        </w:rPr>
+        <w:t xml:space="preserve">(lega </w:t>
+      </w:r>
+      <w:r>
+        <w:rPr>
+          <w:rFonts w:asciiTheme="minorHAnsi" w:hAnsiTheme="minorHAnsi" w:cstheme="minorHAnsi"/>
+        </w:rPr>
+        <w:t xml:space="preserve">MAGAZZINO e OGGETTO): dato che l’entità OGGETTO è stato eliminato, allora </w:t>
+      </w:r>
+      <w:r>
+        <w:rPr>
+          <w:rFonts w:asciiTheme="minorHAnsi" w:hAnsiTheme="minorHAnsi" w:cstheme="minorHAnsi"/>
+        </w:rPr>
+        <w:t>l’id di MAGAZZINI viene importato nelle entità specifiche di OGGETTO, ovvero: UTENSILI, PRODOTTI e STRUMENTI_COMPLESSI</w:t>
+      </w:r>
+    </w:p>
+    <w:p>
+      <w:pPr>
+        <w:pStyle w:val="NormaleWeb"/>
+        <w:numPr>
+          <w:ilvl w:val="0"/>
+          <w:numId w:val="11"/>
+        </w:numPr>
+        <w:spacing w:before="240" w:beforeAutospacing="0" w:after="240" w:afterAutospacing="0"/>
+        <w:rPr>
+          <w:rFonts w:asciiTheme="minorHAnsi" w:hAnsiTheme="minorHAnsi" w:cstheme="minorHAnsi"/>
+        </w:rPr>
+      </w:pPr>
+      <w:r>
+        <w:rPr>
+          <w:rFonts w:asciiTheme="minorHAnsi" w:hAnsiTheme="minorHAnsi" w:cstheme="minorHAnsi"/>
+          <w:i/>
+          <w:iCs/>
+        </w:rPr>
+        <w:t xml:space="preserve">Curata </w:t>
+      </w:r>
+      <w:r>
+        <w:rPr>
+          <w:rFonts w:asciiTheme="minorHAnsi" w:hAnsiTheme="minorHAnsi" w:cstheme="minorHAnsi"/>
+        </w:rPr>
+        <w:t xml:space="preserve">(lega </w:t>
+      </w:r>
+      <w:r>
+        <w:rPr>
+          <w:rFonts w:asciiTheme="minorHAnsi" w:hAnsiTheme="minorHAnsi" w:cstheme="minorHAnsi"/>
+        </w:rPr>
+        <w:t xml:space="preserve">SERRE e MANUTENZIONI): </w:t>
+      </w:r>
+      <w:r>
+        <w:rPr>
+          <w:rFonts w:asciiTheme="minorHAnsi" w:hAnsiTheme="minorHAnsi" w:cstheme="minorHAnsi"/>
+        </w:rPr>
+        <w:t>l’id di SERRA viene importato in MANUTENZIONI</w:t>
+      </w:r>
+    </w:p>
+    <w:p>
+      <w:pPr>
+        <w:pStyle w:val="NormaleWeb"/>
+        <w:numPr>
+          <w:ilvl w:val="0"/>
+          <w:numId w:val="11"/>
+        </w:numPr>
+        <w:spacing w:before="240" w:beforeAutospacing="0" w:after="240" w:afterAutospacing="0"/>
+        <w:rPr>
+          <w:rFonts w:asciiTheme="minorHAnsi" w:hAnsiTheme="minorHAnsi" w:cstheme="minorHAnsi"/>
+        </w:rPr>
+      </w:pPr>
+      <w:r>
+        <w:rPr>
+          <w:rFonts w:asciiTheme="minorHAnsi" w:hAnsiTheme="minorHAnsi" w:cstheme="minorHAnsi"/>
+          <w:i/>
+          <w:iCs/>
+        </w:rPr>
+        <w:t xml:space="preserve">Dentro </w:t>
+      </w:r>
+      <w:r>
+        <w:rPr>
+          <w:rFonts w:asciiTheme="minorHAnsi" w:hAnsiTheme="minorHAnsi" w:cstheme="minorHAnsi"/>
+        </w:rPr>
+        <w:t xml:space="preserve">(lega </w:t>
+      </w:r>
+      <w:r>
+        <w:rPr>
+          <w:rFonts w:asciiTheme="minorHAnsi" w:hAnsiTheme="minorHAnsi" w:cstheme="minorHAnsi"/>
+        </w:rPr>
+        <w:t xml:space="preserve">INVENTARIO e </w:t>
+      </w:r>
+      <w:r>
+        <w:rPr>
+          <w:rFonts w:asciiTheme="minorHAnsi" w:hAnsiTheme="minorHAnsi" w:cstheme="minorHAnsi"/>
+        </w:rPr>
+        <w:t>ACCESSI_INVENTARI): come già esaminato</w:t>
+      </w:r>
+      <w:r>
+        <w:rPr>
+          <w:rFonts w:asciiTheme="minorHAnsi" w:hAnsiTheme="minorHAnsi" w:cstheme="minorHAnsi"/>
+        </w:rPr>
+        <w:t>, gli id delle entità derivate da INVENTARIO vengono importati in ACCESSI_INVENTARI</w:t>
+      </w:r>
+    </w:p>
+    <w:p>
+      <w:pPr>
+        <w:pStyle w:val="NormaleWeb"/>
+        <w:numPr>
+          <w:ilvl w:val="0"/>
+          <w:numId w:val="11"/>
+        </w:numPr>
+        <w:spacing w:before="240" w:beforeAutospacing="0" w:after="240" w:afterAutospacing="0"/>
+        <w:rPr>
+          <w:rFonts w:asciiTheme="minorHAnsi" w:hAnsiTheme="minorHAnsi" w:cstheme="minorHAnsi"/>
+        </w:rPr>
+      </w:pPr>
+      <w:r>
+        <w:rPr>
+          <w:rFonts w:asciiTheme="minorHAnsi" w:hAnsiTheme="minorHAnsi" w:cstheme="minorHAnsi"/>
+          <w:i/>
+          <w:iCs/>
+        </w:rPr>
+        <w:t xml:space="preserve">Derivata </w:t>
+      </w:r>
+      <w:r>
+        <w:rPr>
+          <w:rFonts w:asciiTheme="minorHAnsi" w:hAnsiTheme="minorHAnsi" w:cstheme="minorHAnsi"/>
+        </w:rPr>
+        <w:t>(lega CLUSTER_EMBRIONI e PIANTE): l’id di PIANTE viene importato in CLUSTER_EMBRIONI</w:t>
+      </w:r>
+    </w:p>
+    <w:p>
+      <w:pPr>
+        <w:pStyle w:val="NormaleWeb"/>
+        <w:numPr>
+          <w:ilvl w:val="0"/>
+          <w:numId w:val="11"/>
+        </w:numPr>
+        <w:spacing w:before="240" w:beforeAutospacing="0" w:after="240" w:afterAutospacing="0"/>
+        <w:rPr>
+          <w:rFonts w:asciiTheme="minorHAnsi" w:hAnsiTheme="minorHAnsi" w:cstheme="minorHAnsi"/>
+        </w:rPr>
+      </w:pPr>
+      <w:r>
+        <w:rPr>
+          <w:rFonts w:asciiTheme="minorHAnsi" w:hAnsiTheme="minorHAnsi" w:cstheme="minorHAnsi"/>
+          <w:i/>
+          <w:iCs/>
+        </w:rPr>
+        <w:t>Entrata</w:t>
+      </w:r>
+      <w:r>
+        <w:rPr>
+          <w:rFonts w:asciiTheme="minorHAnsi" w:hAnsiTheme="minorHAnsi" w:cstheme="minorHAnsi"/>
+          <w:i/>
+          <w:iCs/>
+        </w:rPr>
+        <w:t xml:space="preserve"> </w:t>
+      </w:r>
+      <w:r>
+        <w:rPr>
+          <w:rFonts w:asciiTheme="minorHAnsi" w:hAnsiTheme="minorHAnsi" w:cstheme="minorHAnsi"/>
+        </w:rPr>
+        <w:t xml:space="preserve">(lega </w:t>
+      </w:r>
+      <w:r>
+        <w:rPr>
+          <w:rFonts w:asciiTheme="minorHAnsi" w:hAnsiTheme="minorHAnsi" w:cstheme="minorHAnsi"/>
+        </w:rPr>
+        <w:t>DIPENDENTI e ACCESSI_INVENTARI): l’id di DIPENDENTI viene importato in ACCESSI_INVENTARI</w:t>
+      </w:r>
+    </w:p>
+    <w:p>
+      <w:pPr>
+        <w:pStyle w:val="NormaleWeb"/>
+        <w:numPr>
+          <w:ilvl w:val="0"/>
+          <w:numId w:val="11"/>
+        </w:numPr>
+        <w:spacing w:before="240" w:beforeAutospacing="0" w:after="240" w:afterAutospacing="0"/>
+        <w:rPr>
+          <w:rFonts w:asciiTheme="minorHAnsi" w:hAnsiTheme="minorHAnsi" w:cstheme="minorHAnsi"/>
+        </w:rPr>
+      </w:pPr>
+      <w:r>
+        <w:rPr>
+          <w:rFonts w:asciiTheme="minorHAnsi" w:hAnsiTheme="minorHAnsi" w:cstheme="minorHAnsi"/>
+          <w:i/>
+          <w:iCs/>
+        </w:rPr>
+        <w:t xml:space="preserve">Formare </w:t>
+      </w:r>
+      <w:r>
+        <w:rPr>
+          <w:rFonts w:asciiTheme="minorHAnsi" w:hAnsiTheme="minorHAnsi" w:cstheme="minorHAnsi"/>
+        </w:rPr>
+        <w:t>(lega</w:t>
+      </w:r>
+      <w:r>
+        <w:rPr>
+          <w:rFonts w:asciiTheme="minorHAnsi" w:hAnsiTheme="minorHAnsi" w:cstheme="minorHAnsi"/>
+        </w:rPr>
+        <w:t xml:space="preserve"> VIAGGI_ISTRUZIONE e VISITE): l’id di VIAGGI_ISTRUZIONE</w:t>
+      </w:r>
+      <w:r>
+        <w:rPr>
+          <w:rFonts w:asciiTheme="minorHAnsi" w:hAnsiTheme="minorHAnsi" w:cstheme="minorHAnsi"/>
+        </w:rPr>
+        <w:t xml:space="preserve"> viene importato in VISITE</w:t>
+      </w:r>
+    </w:p>
+    <w:p>
+      <w:pPr>
+        <w:pStyle w:val="NormaleWeb"/>
+        <w:numPr>
+          <w:ilvl w:val="0"/>
+          <w:numId w:val="11"/>
+        </w:numPr>
+        <w:spacing w:before="240" w:beforeAutospacing="0" w:after="240" w:afterAutospacing="0"/>
+        <w:rPr>
+          <w:rFonts w:asciiTheme="minorHAnsi" w:hAnsiTheme="minorHAnsi" w:cstheme="minorHAnsi"/>
+        </w:rPr>
+      </w:pPr>
+      <w:r>
+        <w:rPr>
+          <w:rFonts w:asciiTheme="minorHAnsi" w:hAnsiTheme="minorHAnsi" w:cstheme="minorHAnsi"/>
+          <w:i/>
+          <w:iCs/>
+        </w:rPr>
+        <w:t>Formazione</w:t>
+      </w:r>
+      <w:r>
+        <w:rPr>
+          <w:rFonts w:asciiTheme="minorHAnsi" w:hAnsiTheme="minorHAnsi" w:cstheme="minorHAnsi"/>
+        </w:rPr>
+        <w:t xml:space="preserve"> (lega STRUTTURE e SERRE): l’id di STRUTTURE viene importato in SERRE</w:t>
+      </w:r>
+    </w:p>
+    <w:p>
+      <w:pPr>
+        <w:pStyle w:val="NormaleWeb"/>
+        <w:numPr>
+          <w:ilvl w:val="0"/>
+          <w:numId w:val="11"/>
+        </w:numPr>
+        <w:spacing w:before="240" w:beforeAutospacing="0" w:after="240" w:afterAutospacing="0"/>
+        <w:rPr>
+          <w:rFonts w:asciiTheme="minorHAnsi" w:hAnsiTheme="minorHAnsi" w:cstheme="minorHAnsi"/>
+        </w:rPr>
+      </w:pPr>
+      <w:r>
+        <w:rPr>
+          <w:rFonts w:asciiTheme="minorHAnsi" w:hAnsiTheme="minorHAnsi" w:cstheme="minorHAnsi"/>
+          <w:i/>
+          <w:iCs/>
+        </w:rPr>
+        <w:t xml:space="preserve">Firma </w:t>
+      </w:r>
+      <w:r>
+        <w:rPr>
+          <w:rFonts w:asciiTheme="minorHAnsi" w:hAnsiTheme="minorHAnsi" w:cstheme="minorHAnsi"/>
+        </w:rPr>
+        <w:t xml:space="preserve">(lega </w:t>
+      </w:r>
+      <w:r>
+        <w:rPr>
+          <w:rFonts w:asciiTheme="minorHAnsi" w:hAnsiTheme="minorHAnsi" w:cstheme="minorHAnsi"/>
+        </w:rPr>
+        <w:t xml:space="preserve">DIPENDENTI e PERMESSO): come già studiato, l’id </w:t>
+      </w:r>
+      <w:r>
+        <w:rPr>
+          <w:rFonts w:asciiTheme="minorHAnsi" w:hAnsiTheme="minorHAnsi" w:cstheme="minorHAnsi"/>
+        </w:rPr>
+        <w:t>di DIPENDENTI, cioè l’id del supervisore che firma il permesso, viene importato in PERMESSI_SERRE, PERMESSI_STRUMENTI</w:t>
+      </w:r>
+      <w:r>
+        <w:rPr>
+          <w:rFonts w:asciiTheme="minorHAnsi" w:hAnsiTheme="minorHAnsi" w:cstheme="minorHAnsi"/>
+        </w:rPr>
+        <w:t>_COMPLESSI e PERMESSI_MACCHINARI</w:t>
+      </w:r>
+    </w:p>
+    <w:p>
+      <w:pPr>
+        <w:pStyle w:val="NormaleWeb"/>
+        <w:numPr>
+          <w:ilvl w:val="0"/>
+          <w:numId w:val="11"/>
+        </w:numPr>
+        <w:spacing w:before="240" w:beforeAutospacing="0" w:after="240" w:afterAutospacing="0"/>
+        <w:rPr>
+          <w:rFonts w:asciiTheme="minorHAnsi" w:hAnsiTheme="minorHAnsi" w:cstheme="minorHAnsi"/>
+        </w:rPr>
+      </w:pPr>
+      <w:r>
+        <w:rPr>
+          <w:rFonts w:asciiTheme="minorHAnsi" w:hAnsiTheme="minorHAnsi" w:cstheme="minorHAnsi"/>
+          <w:i/>
+          <w:iCs/>
+        </w:rPr>
+        <w:t xml:space="preserve">Gestione </w:t>
+      </w:r>
+      <w:r>
+        <w:rPr>
+          <w:rFonts w:asciiTheme="minorHAnsi" w:hAnsiTheme="minorHAnsi" w:cstheme="minorHAnsi"/>
+        </w:rPr>
+        <w:t xml:space="preserve">(lega </w:t>
+      </w:r>
+      <w:r>
+        <w:rPr>
+          <w:rFonts w:asciiTheme="minorHAnsi" w:hAnsiTheme="minorHAnsi" w:cstheme="minorHAnsi"/>
+        </w:rPr>
+        <w:t xml:space="preserve">DIPENDENTI e VIAGGI_ISTRUZIONE): l’id di DIPENDENTI, ovvero l’id della guida che </w:t>
+      </w:r>
+      <w:r>
+        <w:rPr>
+          <w:rFonts w:asciiTheme="minorHAnsi" w:hAnsiTheme="minorHAnsi" w:cstheme="minorHAnsi"/>
+        </w:rPr>
+        <w:t>si occupa del viaggio d’istruzione, viene importato in VIAGGI_ISTRUZIONE</w:t>
+      </w:r>
+    </w:p>
+    <w:p>
+      <w:pPr>
+        <w:pStyle w:val="NormaleWeb"/>
+        <w:numPr>
+          <w:ilvl w:val="0"/>
+          <w:numId w:val="11"/>
+        </w:numPr>
+        <w:spacing w:before="240" w:beforeAutospacing="0" w:after="240" w:afterAutospacing="0"/>
+        <w:rPr>
+          <w:rFonts w:asciiTheme="minorHAnsi" w:hAnsiTheme="minorHAnsi" w:cstheme="minorHAnsi"/>
+        </w:rPr>
+      </w:pPr>
+      <w:r>
+        <w:rPr>
+          <w:rFonts w:asciiTheme="minorHAnsi" w:hAnsiTheme="minorHAnsi" w:cstheme="minorHAnsi"/>
+          <w:i/>
+          <w:iCs/>
+        </w:rPr>
+        <w:t xml:space="preserve">Gestione_struttura </w:t>
+      </w:r>
+      <w:r>
+        <w:rPr>
+          <w:rFonts w:asciiTheme="minorHAnsi" w:hAnsiTheme="minorHAnsi" w:cstheme="minorHAnsi"/>
+        </w:rPr>
+        <w:t>(lega DIPENDENTI e STRUTTURE): l’id di DIPENDENTI, cioè l’id del gestore della struttura, viene importato in STRUTTURE</w:t>
+      </w:r>
+    </w:p>
+    <w:p>
+      <w:pPr>
+        <w:pStyle w:val="NormaleWeb"/>
+        <w:numPr>
+          <w:ilvl w:val="0"/>
+          <w:numId w:val="11"/>
+        </w:numPr>
+        <w:spacing w:before="240" w:beforeAutospacing="0" w:after="240" w:afterAutospacing="0"/>
+        <w:rPr>
+          <w:rFonts w:asciiTheme="minorHAnsi" w:hAnsiTheme="minorHAnsi" w:cstheme="minorHAnsi"/>
+        </w:rPr>
+      </w:pPr>
+      <w:r>
+        <w:rPr>
+          <w:rFonts w:asciiTheme="minorHAnsi" w:hAnsiTheme="minorHAnsi" w:cstheme="minorHAnsi"/>
+          <w:i/>
+          <w:iCs/>
+        </w:rPr>
+        <w:t xml:space="preserve">Innaffiamento </w:t>
+      </w:r>
+      <w:r>
+        <w:rPr>
+          <w:rFonts w:asciiTheme="minorHAnsi" w:hAnsiTheme="minorHAnsi" w:cstheme="minorHAnsi"/>
+        </w:rPr>
+        <w:t>(lega IRRIGAZION</w:t>
+      </w:r>
+      <w:r>
+        <w:rPr>
+          <w:rFonts w:asciiTheme="minorHAnsi" w:hAnsiTheme="minorHAnsi" w:cstheme="minorHAnsi"/>
+        </w:rPr>
+        <w:t>I</w:t>
+      </w:r>
+      <w:r>
+        <w:rPr>
+          <w:rFonts w:asciiTheme="minorHAnsi" w:hAnsiTheme="minorHAnsi" w:cstheme="minorHAnsi"/>
+        </w:rPr>
+        <w:t xml:space="preserve"> e CLUSTER_PIANTE):</w:t>
+      </w:r>
+      <w:r>
+        <w:rPr>
+          <w:rFonts w:asciiTheme="minorHAnsi" w:hAnsiTheme="minorHAnsi" w:cstheme="minorHAnsi"/>
+        </w:rPr>
+        <w:t xml:space="preserve"> l’id di CLUSTER_PIANTE viene importato </w:t>
+      </w:r>
+      <w:r>
+        <w:rPr>
+          <w:rFonts w:asciiTheme="minorHAnsi" w:hAnsiTheme="minorHAnsi" w:cstheme="minorHAnsi"/>
+        </w:rPr>
+        <w:t>in IRRIGAZIONI</w:t>
+      </w:r>
+    </w:p>
+    <w:p>
+      <w:pPr>
+        <w:pStyle w:val="NormaleWeb"/>
+        <w:numPr>
+          <w:ilvl w:val="0"/>
+          <w:numId w:val="11"/>
+        </w:numPr>
+        <w:spacing w:before="240" w:beforeAutospacing="0" w:after="240" w:afterAutospacing="0"/>
+        <w:rPr>
+          <w:rFonts w:asciiTheme="minorHAnsi" w:hAnsiTheme="minorHAnsi" w:cstheme="minorHAnsi"/>
+        </w:rPr>
+      </w:pPr>
+      <w:r>
+        <w:rPr>
+          <w:rFonts w:asciiTheme="minorHAnsi" w:hAnsiTheme="minorHAnsi" w:cstheme="minorHAnsi"/>
+          <w:i/>
+          <w:iCs/>
+        </w:rPr>
+        <w:t xml:space="preserve">Lega </w:t>
+      </w:r>
+      <w:r>
+        <w:rPr>
+          <w:rFonts w:asciiTheme="minorHAnsi" w:hAnsiTheme="minorHAnsi" w:cstheme="minorHAnsi"/>
+        </w:rPr>
+        <w:t xml:space="preserve">(lega </w:t>
+      </w:r>
+      <w:r>
+        <w:rPr>
+          <w:rFonts w:asciiTheme="minorHAnsi" w:hAnsiTheme="minorHAnsi" w:cstheme="minorHAnsi"/>
+        </w:rPr>
+        <w:t>CONTRATTI e STRUTTURE)</w:t>
+      </w:r>
+      <w:r>
+        <w:rPr>
+          <w:rFonts w:asciiTheme="minorHAnsi" w:hAnsiTheme="minorHAnsi" w:cstheme="minorHAnsi"/>
+        </w:rPr>
+        <w:t>: l’id di STRUTTURE viene importato in CONTRATTI</w:t>
+      </w:r>
+    </w:p>
+    <w:p>
+      <w:pPr>
+        <w:pStyle w:val="NormaleWeb"/>
+        <w:numPr>
+          <w:ilvl w:val="0"/>
+          <w:numId w:val="11"/>
+        </w:numPr>
+        <w:spacing w:before="240" w:beforeAutospacing="0" w:after="240" w:afterAutospacing="0"/>
+        <w:rPr>
+          <w:rFonts w:asciiTheme="minorHAnsi" w:hAnsiTheme="minorHAnsi" w:cstheme="minorHAnsi"/>
+        </w:rPr>
+      </w:pPr>
+      <w:r>
+        <w:rPr>
+          <w:rFonts w:asciiTheme="minorHAnsi" w:hAnsiTheme="minorHAnsi" w:cstheme="minorHAnsi"/>
+          <w:i/>
+          <w:iCs/>
+        </w:rPr>
+        <w:t xml:space="preserve">Manovrabile </w:t>
+      </w:r>
+      <w:r>
+        <w:rPr>
+          <w:rFonts w:asciiTheme="minorHAnsi" w:hAnsiTheme="minorHAnsi" w:cstheme="minorHAnsi"/>
+        </w:rPr>
+        <w:t>(lega</w:t>
+      </w:r>
+      <w:r>
+        <w:rPr>
+          <w:rFonts w:asciiTheme="minorHAnsi" w:hAnsiTheme="minorHAnsi" w:cstheme="minorHAnsi"/>
+        </w:rPr>
+        <w:t xml:space="preserve"> MACCHINARI e PERMESSI_MACCHINARI): l’id di MACCHINARI viene importato in PERMESSI_MACCHINARI</w:t>
+      </w:r>
+    </w:p>
+    <w:p>
+      <w:pPr>
+        <w:pStyle w:val="NormaleWeb"/>
+        <w:numPr>
+          <w:ilvl w:val="0"/>
+          <w:numId w:val="11"/>
+        </w:numPr>
+        <w:spacing w:before="240" w:beforeAutospacing="0" w:after="240" w:afterAutospacing="0"/>
+        <w:rPr>
+          <w:rFonts w:asciiTheme="minorHAnsi" w:hAnsiTheme="minorHAnsi" w:cstheme="minorHAnsi"/>
+        </w:rPr>
+      </w:pPr>
+      <w:r>
+        <w:rPr>
+          <w:rFonts w:asciiTheme="minorHAnsi" w:hAnsiTheme="minorHAnsi" w:cstheme="minorHAnsi"/>
+          <w:i/>
+          <w:iCs/>
+        </w:rPr>
+        <w:t xml:space="preserve">Necessita </w:t>
+      </w:r>
+      <w:r>
+        <w:rPr>
+          <w:rFonts w:asciiTheme="minorHAnsi" w:hAnsiTheme="minorHAnsi" w:cstheme="minorHAnsi"/>
+        </w:rPr>
+        <w:t xml:space="preserve">(lega </w:t>
+      </w:r>
+      <w:r>
+        <w:rPr>
+          <w:rFonts w:asciiTheme="minorHAnsi" w:hAnsiTheme="minorHAnsi" w:cstheme="minorHAnsi"/>
+        </w:rPr>
+        <w:t>MANOVALE</w:t>
+      </w:r>
+      <w:r>
+        <w:rPr>
+          <w:rFonts w:asciiTheme="minorHAnsi" w:hAnsiTheme="minorHAnsi" w:cstheme="minorHAnsi"/>
+        </w:rPr>
+        <w:t xml:space="preserve"> e PERMESSO</w:t>
+      </w:r>
+      <w:r>
+        <w:rPr>
+          <w:rFonts w:asciiTheme="minorHAnsi" w:hAnsiTheme="minorHAnsi" w:cstheme="minorHAnsi"/>
+        </w:rPr>
+        <w:t>): dato che MANOVALE è stato eliminato a favore di DIPENDENTI, mentre</w:t>
+      </w:r>
+      <w:r>
+        <w:rPr>
+          <w:rFonts w:asciiTheme="minorHAnsi" w:hAnsiTheme="minorHAnsi" w:cstheme="minorHAnsi"/>
+        </w:rPr>
+        <w:t xml:space="preserve"> PERMESSO è stato diviso nei vari tipi di permessi</w:t>
+      </w:r>
+      <w:r>
+        <w:rPr>
+          <w:rFonts w:asciiTheme="minorHAnsi" w:hAnsiTheme="minorHAnsi" w:cstheme="minorHAnsi"/>
+        </w:rPr>
+        <w:t xml:space="preserve">, quindi l’id DIPENDENTI viene importato in </w:t>
+      </w:r>
+      <w:r>
+        <w:rPr>
+          <w:rFonts w:asciiTheme="minorHAnsi" w:hAnsiTheme="minorHAnsi" w:cstheme="minorHAnsi"/>
+        </w:rPr>
+        <w:t xml:space="preserve">PERMESSI_STRUMENTI_COMPLESSI e PERMESSI_MACCHINARI. Non viene importato in </w:t>
+      </w:r>
+      <w:r>
+        <w:rPr>
+          <w:rFonts w:asciiTheme="minorHAnsi" w:hAnsiTheme="minorHAnsi" w:cstheme="minorHAnsi"/>
+        </w:rPr>
+        <w:t xml:space="preserve">PERMESSI_SERRE perché i manovali hanno accesso a tutte le serre della struttura in cui lavorano, ma </w:t>
+      </w:r>
+      <w:r>
+        <w:rPr>
+          <w:rFonts w:asciiTheme="minorHAnsi" w:hAnsiTheme="minorHAnsi" w:cstheme="minorHAnsi"/>
+        </w:rPr>
+        <w:t>comunque è presente anche lì l’id di DIPENDENTI perché gli altri dipendenti possono comunque accedere alle serre, ma tramite permesso.</w:t>
+      </w:r>
+    </w:p>
+    <w:p>
+      <w:pPr>
+        <w:pStyle w:val="NormaleWeb"/>
+        <w:numPr>
+          <w:ilvl w:val="0"/>
+          <w:numId w:val="11"/>
+        </w:numPr>
+        <w:spacing w:before="240" w:beforeAutospacing="0" w:after="240" w:afterAutospacing="0"/>
+        <w:rPr>
+          <w:rFonts w:asciiTheme="minorHAnsi" w:hAnsiTheme="minorHAnsi" w:cstheme="minorHAnsi"/>
+        </w:rPr>
+      </w:pPr>
+      <w:r>
+        <w:rPr>
+          <w:rFonts w:asciiTheme="minorHAnsi" w:hAnsiTheme="minorHAnsi" w:cstheme="minorHAnsi"/>
+          <w:i/>
+          <w:iCs/>
+        </w:rPr>
+        <w:t xml:space="preserve">Ottiene </w:t>
+      </w:r>
+      <w:r>
+        <w:rPr>
+          <w:rFonts w:asciiTheme="minorHAnsi" w:hAnsiTheme="minorHAnsi" w:cstheme="minorHAnsi"/>
+        </w:rPr>
+        <w:t xml:space="preserve">(lega </w:t>
+      </w:r>
+      <w:r>
+        <w:rPr>
+          <w:rFonts w:asciiTheme="minorHAnsi" w:hAnsiTheme="minorHAnsi" w:cstheme="minorHAnsi"/>
+        </w:rPr>
+        <w:t>DIPENDENTI e SUPERVISIONI): l’id di DIPENDENTI, cioè quello del supervisore che prende in carico il compito, viene importato in SUPERVISIONI</w:t>
+      </w:r>
+    </w:p>
+    <w:p>
+      <w:pPr>
+        <w:pStyle w:val="NormaleWeb"/>
+        <w:numPr>
+          <w:ilvl w:val="0"/>
+          <w:numId w:val="11"/>
+        </w:numPr>
+        <w:spacing w:before="240" w:beforeAutospacing="0" w:after="240" w:afterAutospacing="0"/>
+        <w:rPr>
+          <w:rFonts w:asciiTheme="minorHAnsi" w:hAnsiTheme="minorHAnsi" w:cstheme="minorHAnsi"/>
+        </w:rPr>
+      </w:pPr>
+      <w:r>
+        <w:rPr>
+          <w:rFonts w:asciiTheme="minorHAnsi" w:hAnsiTheme="minorHAnsi" w:cstheme="minorHAnsi"/>
+          <w:i/>
+          <w:iCs/>
+        </w:rPr>
+        <w:t xml:space="preserve">Parcheggiato </w:t>
+      </w:r>
+      <w:r>
+        <w:rPr>
+          <w:rFonts w:asciiTheme="minorHAnsi" w:hAnsiTheme="minorHAnsi" w:cstheme="minorHAnsi"/>
+        </w:rPr>
+        <w:t>(lega</w:t>
+      </w:r>
+      <w:r>
+        <w:rPr>
+          <w:rFonts w:asciiTheme="minorHAnsi" w:hAnsiTheme="minorHAnsi" w:cstheme="minorHAnsi"/>
+        </w:rPr>
+        <w:t xml:space="preserve"> GARAGE e MACCHINARI): l’id di GARAGE viene importato in MACCHINARI</w:t>
+      </w:r>
+    </w:p>
+    <w:p>
+      <w:pPr>
+        <w:pStyle w:val="NormaleWeb"/>
+        <w:numPr>
+          <w:ilvl w:val="0"/>
+          <w:numId w:val="11"/>
+        </w:numPr>
+        <w:spacing w:before="240" w:beforeAutospacing="0" w:after="240" w:afterAutospacing="0"/>
+        <w:rPr>
+          <w:rFonts w:asciiTheme="minorHAnsi" w:hAnsiTheme="minorHAnsi" w:cstheme="minorHAnsi"/>
+        </w:rPr>
+      </w:pPr>
+      <w:r>
+        <w:rPr>
+          <w:rFonts w:asciiTheme="minorHAnsi" w:hAnsiTheme="minorHAnsi" w:cstheme="minorHAnsi"/>
+          <w:i/>
+          <w:iCs/>
+        </w:rPr>
+        <w:t xml:space="preserve">Popolamento </w:t>
+      </w:r>
+      <w:r>
+        <w:rPr>
+          <w:rFonts w:asciiTheme="minorHAnsi" w:hAnsiTheme="minorHAnsi" w:cstheme="minorHAnsi"/>
+        </w:rPr>
+        <w:t>(lega CLUSTER e CLUSTER_PIANTE): l’id di CLUSTER viene importato in CLUSTER_PIANTE</w:t>
+      </w:r>
+    </w:p>
+    <w:p>
+      <w:pPr>
+        <w:pStyle w:val="NormaleWeb"/>
+        <w:numPr>
+          <w:ilvl w:val="0"/>
+          <w:numId w:val="11"/>
+        </w:numPr>
+        <w:spacing w:before="240" w:beforeAutospacing="0" w:after="240" w:afterAutospacing="0"/>
+        <w:rPr>
+          <w:rFonts w:asciiTheme="minorHAnsi" w:hAnsiTheme="minorHAnsi" w:cstheme="minorHAnsi"/>
+        </w:rPr>
+      </w:pPr>
+      <w:r>
+        <w:rPr>
+          <w:rFonts w:asciiTheme="minorHAnsi" w:hAnsiTheme="minorHAnsi" w:cstheme="minorHAnsi"/>
+          <w:i/>
+          <w:iCs/>
+        </w:rPr>
+        <w:t xml:space="preserve">Possiede </w:t>
+      </w:r>
+      <w:r>
+        <w:rPr>
+          <w:rFonts w:asciiTheme="minorHAnsi" w:hAnsiTheme="minorHAnsi" w:cstheme="minorHAnsi"/>
+        </w:rPr>
+        <w:t>(lega</w:t>
+      </w:r>
+      <w:r>
+        <w:rPr>
+          <w:rFonts w:asciiTheme="minorHAnsi" w:hAnsiTheme="minorHAnsi" w:cstheme="minorHAnsi"/>
+        </w:rPr>
+        <w:t xml:space="preserve"> RICERCATORI e PERMESSI_SERRE</w:t>
+      </w:r>
+      <w:r>
+        <w:rPr>
+          <w:rFonts w:asciiTheme="minorHAnsi" w:hAnsiTheme="minorHAnsi" w:cstheme="minorHAnsi"/>
+        </w:rPr>
+        <w:t xml:space="preserve">): l’id di </w:t>
+      </w:r>
+      <w:r>
+        <w:rPr>
+          <w:rFonts w:asciiTheme="minorHAnsi" w:hAnsiTheme="minorHAnsi" w:cstheme="minorHAnsi"/>
+        </w:rPr>
+        <w:t>RICERCATORI, ovvero quello del ricercatore che beneficia del permesso, viene importato in PERMESSI_SERRE</w:t>
+      </w:r>
+    </w:p>
+    <w:p>
+      <w:pPr>
+        <w:pStyle w:val="NormaleWeb"/>
+        <w:numPr>
+          <w:ilvl w:val="0"/>
+          <w:numId w:val="11"/>
+        </w:numPr>
+        <w:spacing w:before="240" w:beforeAutospacing="0" w:after="240" w:afterAutospacing="0"/>
+        <w:rPr>
+          <w:rFonts w:asciiTheme="minorHAnsi" w:hAnsiTheme="minorHAnsi" w:cstheme="minorHAnsi"/>
+        </w:rPr>
+      </w:pPr>
+      <w:r>
+        <w:rPr>
+          <w:rFonts w:asciiTheme="minorHAnsi" w:hAnsiTheme="minorHAnsi" w:cstheme="minorHAnsi"/>
+          <w:i/>
+          <w:iCs/>
+        </w:rPr>
+        <w:t xml:space="preserve">Presso </w:t>
+      </w:r>
+      <w:r>
+        <w:rPr>
+          <w:rFonts w:asciiTheme="minorHAnsi" w:hAnsiTheme="minorHAnsi" w:cstheme="minorHAnsi"/>
+        </w:rPr>
+        <w:t>(lega</w:t>
+      </w:r>
+      <w:r>
+        <w:rPr>
+          <w:rFonts w:asciiTheme="minorHAnsi" w:hAnsiTheme="minorHAnsi" w:cstheme="minorHAnsi"/>
+        </w:rPr>
+        <w:t xml:space="preserve"> RICERCATORI e UNIVERSITÀ): l’id di UNIVERSITÀ viene importato in RICERCATORI</w:t>
+      </w:r>
+    </w:p>
+    <w:p>
+      <w:pPr>
+        <w:pStyle w:val="NormaleWeb"/>
+        <w:numPr>
+          <w:ilvl w:val="0"/>
+          <w:numId w:val="11"/>
+        </w:numPr>
+        <w:spacing w:before="240" w:beforeAutospacing="0" w:after="240" w:afterAutospacing="0"/>
+        <w:rPr>
+          <w:rFonts w:asciiTheme="minorHAnsi" w:hAnsiTheme="minorHAnsi" w:cstheme="minorHAnsi"/>
+        </w:rPr>
+      </w:pPr>
+      <w:r>
+        <w:rPr>
+          <w:rFonts w:asciiTheme="minorHAnsi" w:hAnsiTheme="minorHAnsi" w:cstheme="minorHAnsi"/>
+          <w:i/>
+          <w:iCs/>
+        </w:rPr>
+        <w:t xml:space="preserve">Scrive </w:t>
+      </w:r>
+      <w:r>
+        <w:rPr>
+          <w:rFonts w:asciiTheme="minorHAnsi" w:hAnsiTheme="minorHAnsi" w:cstheme="minorHAnsi"/>
+        </w:rPr>
+        <w:t xml:space="preserve">(lega </w:t>
+      </w:r>
+      <w:r>
+        <w:rPr>
+          <w:rFonts w:asciiTheme="minorHAnsi" w:hAnsiTheme="minorHAnsi" w:cstheme="minorHAnsi"/>
+        </w:rPr>
+        <w:t>RICERCATORI e ANNOTAZIONI): l’id di RICERCATORI viene importato in ANNOTAZIONI</w:t>
+      </w:r>
+    </w:p>
+    <w:p>
+      <w:pPr>
+        <w:pStyle w:val="NormaleWeb"/>
+        <w:numPr>
+          <w:ilvl w:val="0"/>
+          <w:numId w:val="11"/>
+        </w:numPr>
+        <w:spacing w:before="240" w:beforeAutospacing="0" w:after="240" w:afterAutospacing="0"/>
+        <w:rPr>
+          <w:rFonts w:asciiTheme="minorHAnsi" w:hAnsiTheme="minorHAnsi" w:cstheme="minorHAnsi"/>
+        </w:rPr>
+      </w:pPr>
+      <w:r>
+        <w:rPr>
+          <w:rFonts w:asciiTheme="minorHAnsi" w:hAnsiTheme="minorHAnsi" w:cstheme="minorHAnsi"/>
+          <w:i/>
+          <w:iCs/>
+        </w:rPr>
+        <w:t xml:space="preserve">Sfrutta </w:t>
+      </w:r>
+      <w:r>
+        <w:rPr>
+          <w:rFonts w:asciiTheme="minorHAnsi" w:hAnsiTheme="minorHAnsi" w:cstheme="minorHAnsi"/>
+        </w:rPr>
+        <w:t xml:space="preserve">(lega </w:t>
+      </w:r>
+      <w:r>
+        <w:rPr>
+          <w:rFonts w:asciiTheme="minorHAnsi" w:hAnsiTheme="minorHAnsi" w:cstheme="minorHAnsi"/>
+        </w:rPr>
+        <w:t>LAVORI_EFFETTUATI e MACCHINARI): l’id di MACCHINARI viene importato in LAVORI_EFFETTUATI</w:t>
+      </w:r>
+    </w:p>
+    <w:p>
+      <w:pPr>
+        <w:pStyle w:val="NormaleWeb"/>
+        <w:numPr>
+          <w:ilvl w:val="0"/>
+          <w:numId w:val="11"/>
+        </w:numPr>
+        <w:spacing w:before="240" w:beforeAutospacing="0" w:after="240" w:afterAutospacing="0"/>
+        <w:rPr>
+          <w:rFonts w:asciiTheme="minorHAnsi" w:hAnsiTheme="minorHAnsi" w:cstheme="minorHAnsi"/>
+        </w:rPr>
+      </w:pPr>
+      <w:r>
+        <w:rPr>
+          <w:rFonts w:asciiTheme="minorHAnsi" w:hAnsiTheme="minorHAnsi" w:cstheme="minorHAnsi"/>
+          <w:i/>
+          <w:iCs/>
+        </w:rPr>
+        <w:t xml:space="preserve">Sottoscrizione </w:t>
+      </w:r>
+      <w:r>
+        <w:rPr>
+          <w:rFonts w:asciiTheme="minorHAnsi" w:hAnsiTheme="minorHAnsi" w:cstheme="minorHAnsi"/>
+        </w:rPr>
+        <w:t xml:space="preserve">(lega </w:t>
+      </w:r>
+      <w:r>
+        <w:rPr>
+          <w:rFonts w:asciiTheme="minorHAnsi" w:hAnsiTheme="minorHAnsi" w:cstheme="minorHAnsi"/>
+        </w:rPr>
+        <w:t>DIPENDENTI e CONTRATTI): l’id di DIPENDENTI viene importato in CONTRATTI</w:t>
+      </w:r>
+    </w:p>
+    <w:p>
+      <w:pPr>
+        <w:pStyle w:val="NormaleWeb"/>
+        <w:numPr>
+          <w:ilvl w:val="0"/>
+          <w:numId w:val="11"/>
+        </w:numPr>
+        <w:spacing w:before="240" w:beforeAutospacing="0" w:after="240" w:afterAutospacing="0"/>
+        <w:rPr>
+          <w:rFonts w:asciiTheme="minorHAnsi" w:hAnsiTheme="minorHAnsi" w:cstheme="minorHAnsi"/>
+        </w:rPr>
+      </w:pPr>
+      <w:r>
+        <w:rPr>
+          <w:rFonts w:asciiTheme="minorHAnsi" w:hAnsiTheme="minorHAnsi" w:cstheme="minorHAnsi"/>
+          <w:i/>
+          <w:iCs/>
+        </w:rPr>
+        <w:t xml:space="preserve">Sviluppo </w:t>
+      </w:r>
+      <w:r>
+        <w:rPr>
+          <w:rFonts w:asciiTheme="minorHAnsi" w:hAnsiTheme="minorHAnsi" w:cstheme="minorHAnsi"/>
+        </w:rPr>
+        <w:t xml:space="preserve">(lega CLUSTER_EMBRIONI </w:t>
+      </w:r>
+      <w:r>
+        <w:rPr>
+          <w:rFonts w:asciiTheme="minorHAnsi" w:hAnsiTheme="minorHAnsi" w:cstheme="minorHAnsi"/>
+        </w:rPr>
+        <w:t>e SERRE_INCUBAZIONE): l’id di</w:t>
+      </w:r>
+      <w:r>
+        <w:rPr>
+          <w:rFonts w:asciiTheme="minorHAnsi" w:hAnsiTheme="minorHAnsi" w:cstheme="minorHAnsi"/>
+        </w:rPr>
+        <w:t xml:space="preserve"> SERRE_INCUBAZIONE viene importato in CLUSTER_EMBRIONI</w:t>
+      </w:r>
+    </w:p>
+    <w:p>
+      <w:pPr>
+        <w:pStyle w:val="NormaleWeb"/>
+        <w:numPr>
+          <w:ilvl w:val="0"/>
+          <w:numId w:val="11"/>
+        </w:numPr>
+        <w:spacing w:before="240" w:beforeAutospacing="0" w:after="240" w:afterAutospacing="0"/>
+        <w:rPr>
+          <w:rFonts w:asciiTheme="minorHAnsi" w:hAnsiTheme="minorHAnsi" w:cstheme="minorHAnsi"/>
+        </w:rPr>
+      </w:pPr>
+      <w:r>
+        <w:rPr>
+          <w:rFonts w:asciiTheme="minorHAnsi" w:hAnsiTheme="minorHAnsi" w:cstheme="minorHAnsi"/>
+          <w:i/>
+          <w:iCs/>
+        </w:rPr>
+        <w:t xml:space="preserve">Svolgimento </w:t>
+      </w:r>
+      <w:r>
+        <w:rPr>
+          <w:rFonts w:asciiTheme="minorHAnsi" w:hAnsiTheme="minorHAnsi" w:cstheme="minorHAnsi"/>
+        </w:rPr>
+        <w:t xml:space="preserve">(lega </w:t>
+      </w:r>
+      <w:r>
+        <w:rPr>
+          <w:rFonts w:asciiTheme="minorHAnsi" w:hAnsiTheme="minorHAnsi" w:cstheme="minorHAnsi"/>
+        </w:rPr>
+        <w:t>LAVORI_EFFETTUATI e CLUSTER_PIANTE): l’id di CLUSTER_PIANTE viene importato in LAVORI_EFFETTUATI</w:t>
+      </w:r>
+    </w:p>
+    <w:p>
+      <w:pPr>
+        <w:pStyle w:val="NormaleWeb"/>
+        <w:numPr>
+          <w:ilvl w:val="0"/>
+          <w:numId w:val="11"/>
+        </w:numPr>
+        <w:spacing w:before="240" w:beforeAutospacing="0" w:after="240" w:afterAutospacing="0"/>
+        <w:rPr>
+          <w:rFonts w:asciiTheme="minorHAnsi" w:hAnsiTheme="minorHAnsi" w:cstheme="minorHAnsi"/>
+        </w:rPr>
+      </w:pPr>
+      <w:r>
+        <w:rPr>
+          <w:rFonts w:asciiTheme="minorHAnsi" w:hAnsiTheme="minorHAnsi" w:cstheme="minorHAnsi"/>
+          <w:i/>
+          <w:iCs/>
+        </w:rPr>
+        <w:t xml:space="preserve">Trapianto </w:t>
+      </w:r>
+      <w:r>
+        <w:rPr>
+          <w:rFonts w:asciiTheme="minorHAnsi" w:hAnsiTheme="minorHAnsi" w:cstheme="minorHAnsi"/>
+        </w:rPr>
+        <w:t>(lega PIANTE e CLUSTER_PIANTE): l’id di PIANTE viene importato in CLUSTER_PIANTE</w:t>
+      </w:r>
+    </w:p>
+    <w:p>
+      <w:pPr>
+        <w:pStyle w:val="NormaleWeb"/>
+        <w:numPr>
+          <w:ilvl w:val="0"/>
+          <w:numId w:val="11"/>
+        </w:numPr>
+        <w:spacing w:before="240" w:beforeAutospacing="0" w:after="240" w:afterAutospacing="0"/>
+        <w:rPr>
+          <w:rFonts w:asciiTheme="minorHAnsi" w:hAnsiTheme="minorHAnsi" w:cstheme="minorHAnsi"/>
+        </w:rPr>
+      </w:pPr>
+      <w:r>
+        <w:rPr>
+          <w:rFonts w:asciiTheme="minorHAnsi" w:hAnsiTheme="minorHAnsi" w:cstheme="minorHAnsi"/>
+          <w:i/>
+          <w:iCs/>
+        </w:rPr>
+        <w:t>Uso</w:t>
+      </w:r>
+      <w:r>
+        <w:rPr>
+          <w:rFonts w:asciiTheme="minorHAnsi" w:hAnsiTheme="minorHAnsi" w:cstheme="minorHAnsi"/>
+        </w:rPr>
+        <w:t xml:space="preserve"> (lega </w:t>
+      </w:r>
+      <w:r>
+        <w:rPr>
+          <w:rFonts w:asciiTheme="minorHAnsi" w:hAnsiTheme="minorHAnsi" w:cstheme="minorHAnsi"/>
+        </w:rPr>
+        <w:t>STRUMENTI_COMPLESSI e PERMESSI_STRUMENTI_COMPLESSI): l’id di STRUMENTI_COMPLESSI viene importato in PERMESSI_STRUMENTI_COMPLESSI</w:t>
+      </w:r>
+    </w:p>
+    <w:p>
+      <w:pPr>
+        <w:pStyle w:val="NormaleWeb"/>
+        <w:numPr>
+          <w:ilvl w:val="0"/>
+          <w:numId w:val="11"/>
+        </w:numPr>
+        <w:spacing w:before="240" w:beforeAutospacing="0" w:after="240" w:afterAutospacing="0"/>
+        <w:rPr>
+          <w:rFonts w:asciiTheme="minorHAnsi" w:hAnsiTheme="minorHAnsi" w:cstheme="minorHAnsi"/>
+        </w:rPr>
+      </w:pPr>
+      <w:r>
+        <w:rPr>
+          <w:rFonts w:asciiTheme="minorHAnsi" w:hAnsiTheme="minorHAnsi" w:cstheme="minorHAnsi"/>
+          <w:i/>
+          <w:iCs/>
+        </w:rPr>
+        <w:t xml:space="preserve">Utilizza </w:t>
+      </w:r>
+      <w:r>
+        <w:rPr>
+          <w:rFonts w:asciiTheme="minorHAnsi" w:hAnsiTheme="minorHAnsi" w:cstheme="minorHAnsi"/>
+        </w:rPr>
+        <w:t xml:space="preserve">(lega STRUMENTI_COMPLESSI e LAVORI_EFFETTUATI): </w:t>
+      </w:r>
+      <w:r>
+        <w:rPr>
+          <w:rFonts w:asciiTheme="minorHAnsi" w:hAnsiTheme="minorHAnsi" w:cstheme="minorHAnsi"/>
+        </w:rPr>
+        <w:t>l’id di STRUMENTI_COMPLESSI viene importato in LAVORI_EFFETTUATI</w:t>
+      </w:r>
+    </w:p>
+    <w:p>
+      <w:pPr>
+        <w:pStyle w:val="NormaleWeb"/>
+        <w:numPr>
+          <w:ilvl w:val="0"/>
+          <w:numId w:val="11"/>
+        </w:numPr>
+        <w:spacing w:before="240" w:beforeAutospacing="0" w:after="240" w:afterAutospacing="0"/>
+        <w:rPr>
+          <w:rFonts w:asciiTheme="minorHAnsi" w:hAnsiTheme="minorHAnsi" w:cstheme="minorHAnsi"/>
+        </w:rPr>
+      </w:pPr>
+      <w:r>
+        <w:rPr>
+          <w:rFonts w:asciiTheme="minorHAnsi" w:hAnsiTheme="minorHAnsi" w:cstheme="minorHAnsi"/>
+          <w:i/>
+          <w:iCs/>
+        </w:rPr>
+        <w:t xml:space="preserve">Utilizzato </w:t>
+      </w:r>
+      <w:r>
+        <w:rPr>
+          <w:rFonts w:asciiTheme="minorHAnsi" w:hAnsiTheme="minorHAnsi" w:cstheme="minorHAnsi"/>
+        </w:rPr>
+        <w:t>(lega</w:t>
+      </w:r>
+    </w:p>
+    <w:p>
+      <w:pPr>
+        <w:pStyle w:val="NormaleWeb"/>
+        <w:numPr>
+          <w:ilvl w:val="0"/>
+          <w:numId w:val="11"/>
+        </w:numPr>
+        <w:spacing w:before="240" w:beforeAutospacing="0" w:after="240" w:afterAutospacing="0"/>
+        <w:rPr>
+          <w:rFonts w:asciiTheme="minorHAnsi" w:hAnsiTheme="minorHAnsi" w:cstheme="minorHAnsi"/>
+        </w:rPr>
+      </w:pPr>
+      <w:r>
+        <w:rPr>
+          <w:rFonts w:asciiTheme="minorHAnsi" w:hAnsiTheme="minorHAnsi" w:cstheme="minorHAnsi"/>
+          <w:i/>
+          <w:iCs/>
+        </w:rPr>
+        <w:t xml:space="preserve">Utilizzo </w:t>
+      </w:r>
+      <w:r>
+        <w:rPr>
+          <w:rFonts w:asciiTheme="minorHAnsi" w:hAnsiTheme="minorHAnsi" w:cstheme="minorHAnsi"/>
+        </w:rPr>
+        <w:t>(lega PRODOTTI e LAVORI): l’id di PRODOTTI viene importato in LAVORI</w:t>
+      </w:r>
+      <w:r>
+        <w:rPr>
+          <w:rFonts w:asciiTheme="minorHAnsi" w:hAnsiTheme="minorHAnsi" w:cstheme="minorHAnsi"/>
+        </w:rPr>
+        <w:t>, dato che l’entità TRATTAMENTO viene eliminata dopo il collasso verso l’alto</w:t>
+      </w:r>
+    </w:p>
+    <w:p>
+      <w:pPr>
+        <w:pStyle w:val="NormaleWeb"/>
+        <w:numPr>
+          <w:ilvl w:val="0"/>
+          <w:numId w:val="11"/>
+        </w:numPr>
+        <w:spacing w:before="240" w:beforeAutospacing="0" w:after="240" w:afterAutospacing="0"/>
+        <w:rPr>
+          <w:rFonts w:asciiTheme="minorHAnsi" w:hAnsiTheme="minorHAnsi" w:cstheme="minorHAnsi"/>
+        </w:rPr>
+      </w:pPr>
+      <w:r>
+        <w:rPr>
+          <w:rFonts w:asciiTheme="minorHAnsi" w:hAnsiTheme="minorHAnsi" w:cstheme="minorHAnsi"/>
+          <w:i/>
+          <w:iCs/>
+        </w:rPr>
+        <w:t xml:space="preserve">Visitare </w:t>
+      </w:r>
+      <w:r>
+        <w:rPr>
+          <w:rFonts w:asciiTheme="minorHAnsi" w:hAnsiTheme="minorHAnsi" w:cstheme="minorHAnsi"/>
+        </w:rPr>
+        <w:t xml:space="preserve">(lega VISITE e SERRE): l’id di </w:t>
+      </w:r>
+      <w:r>
+        <w:rPr>
+          <w:rFonts w:asciiTheme="minorHAnsi" w:hAnsiTheme="minorHAnsi" w:cstheme="minorHAnsi"/>
+        </w:rPr>
+        <w:t>SERRE viene importato in VISITE</w:t>
+      </w:r>
     </w:p>
     <w:sectPr>
       <w:pgSz w:w="11906" w:h="16838"/>
@@ -22481,6 +24789,232 @@
     </w:lvl>
   </w:abstractNum>
   <w:abstractNum w:abstractNumId="4" w15:restartNumberingAfterBreak="0">
+    <w:nsid w:val="3F7C29C0"/>
+    <w:multiLevelType w:val="hybridMultilevel"/>
+    <w:tmpl w:val="D0D0357C"/>
+    <w:lvl w:ilvl="0" w:tplc="04100001">
+      <w:start w:val="1"/>
+      <w:numFmt w:val="bullet"/>
+      <w:lvlText w:val=""/>
+      <w:lvlJc w:val="left"/>
+      <w:pPr>
+        <w:ind w:left="720" w:hanging="360"/>
+      </w:pPr>
+      <w:rPr>
+        <w:rFonts w:ascii="Symbol" w:hAnsi="Symbol" w:hint="default"/>
+      </w:rPr>
+    </w:lvl>
+    <w:lvl w:ilvl="1" w:tplc="04100003" w:tentative="1">
+      <w:start w:val="1"/>
+      <w:numFmt w:val="bullet"/>
+      <w:lvlText w:val="o"/>
+      <w:lvlJc w:val="left"/>
+      <w:pPr>
+        <w:ind w:left="1440" w:hanging="360"/>
+      </w:pPr>
+      <w:rPr>
+        <w:rFonts w:ascii="Courier New" w:hAnsi="Courier New" w:cs="Courier New" w:hint="default"/>
+      </w:rPr>
+    </w:lvl>
+    <w:lvl w:ilvl="2" w:tplc="04100005" w:tentative="1">
+      <w:start w:val="1"/>
+      <w:numFmt w:val="bullet"/>
+      <w:lvlText w:val=""/>
+      <w:lvlJc w:val="left"/>
+      <w:pPr>
+        <w:ind w:left="2160" w:hanging="360"/>
+      </w:pPr>
+      <w:rPr>
+        <w:rFonts w:ascii="Wingdings" w:hAnsi="Wingdings" w:hint="default"/>
+      </w:rPr>
+    </w:lvl>
+    <w:lvl w:ilvl="3" w:tplc="04100001" w:tentative="1">
+      <w:start w:val="1"/>
+      <w:numFmt w:val="bullet"/>
+      <w:lvlText w:val=""/>
+      <w:lvlJc w:val="left"/>
+      <w:pPr>
+        <w:ind w:left="2880" w:hanging="360"/>
+      </w:pPr>
+      <w:rPr>
+        <w:rFonts w:ascii="Symbol" w:hAnsi="Symbol" w:hint="default"/>
+      </w:rPr>
+    </w:lvl>
+    <w:lvl w:ilvl="4" w:tplc="04100003" w:tentative="1">
+      <w:start w:val="1"/>
+      <w:numFmt w:val="bullet"/>
+      <w:lvlText w:val="o"/>
+      <w:lvlJc w:val="left"/>
+      <w:pPr>
+        <w:ind w:left="3600" w:hanging="360"/>
+      </w:pPr>
+      <w:rPr>
+        <w:rFonts w:ascii="Courier New" w:hAnsi="Courier New" w:cs="Courier New" w:hint="default"/>
+      </w:rPr>
+    </w:lvl>
+    <w:lvl w:ilvl="5" w:tplc="04100005" w:tentative="1">
+      <w:start w:val="1"/>
+      <w:numFmt w:val="bullet"/>
+      <w:lvlText w:val=""/>
+      <w:lvlJc w:val="left"/>
+      <w:pPr>
+        <w:ind w:left="4320" w:hanging="360"/>
+      </w:pPr>
+      <w:rPr>
+        <w:rFonts w:ascii="Wingdings" w:hAnsi="Wingdings" w:hint="default"/>
+      </w:rPr>
+    </w:lvl>
+    <w:lvl w:ilvl="6" w:tplc="04100001" w:tentative="1">
+      <w:start w:val="1"/>
+      <w:numFmt w:val="bullet"/>
+      <w:lvlText w:val=""/>
+      <w:lvlJc w:val="left"/>
+      <w:pPr>
+        <w:ind w:left="5040" w:hanging="360"/>
+      </w:pPr>
+      <w:rPr>
+        <w:rFonts w:ascii="Symbol" w:hAnsi="Symbol" w:hint="default"/>
+      </w:rPr>
+    </w:lvl>
+    <w:lvl w:ilvl="7" w:tplc="04100003" w:tentative="1">
+      <w:start w:val="1"/>
+      <w:numFmt w:val="bullet"/>
+      <w:lvlText w:val="o"/>
+      <w:lvlJc w:val="left"/>
+      <w:pPr>
+        <w:ind w:left="5760" w:hanging="360"/>
+      </w:pPr>
+      <w:rPr>
+        <w:rFonts w:ascii="Courier New" w:hAnsi="Courier New" w:cs="Courier New" w:hint="default"/>
+      </w:rPr>
+    </w:lvl>
+    <w:lvl w:ilvl="8" w:tplc="04100005" w:tentative="1">
+      <w:start w:val="1"/>
+      <w:numFmt w:val="bullet"/>
+      <w:lvlText w:val=""/>
+      <w:lvlJc w:val="left"/>
+      <w:pPr>
+        <w:ind w:left="6480" w:hanging="360"/>
+      </w:pPr>
+      <w:rPr>
+        <w:rFonts w:ascii="Wingdings" w:hAnsi="Wingdings" w:hint="default"/>
+      </w:rPr>
+    </w:lvl>
+  </w:abstractNum>
+  <w:abstractNum w:abstractNumId="5" w15:restartNumberingAfterBreak="0">
+    <w:nsid w:val="42B973F9"/>
+    <w:multiLevelType w:val="hybridMultilevel"/>
+    <w:tmpl w:val="F000BC84"/>
+    <w:lvl w:ilvl="0" w:tplc="04100001">
+      <w:start w:val="1"/>
+      <w:numFmt w:val="bullet"/>
+      <w:lvlText w:val=""/>
+      <w:lvlJc w:val="left"/>
+      <w:pPr>
+        <w:ind w:left="720" w:hanging="360"/>
+      </w:pPr>
+      <w:rPr>
+        <w:rFonts w:ascii="Symbol" w:hAnsi="Symbol" w:hint="default"/>
+      </w:rPr>
+    </w:lvl>
+    <w:lvl w:ilvl="1" w:tplc="04100003" w:tentative="1">
+      <w:start w:val="1"/>
+      <w:numFmt w:val="bullet"/>
+      <w:lvlText w:val="o"/>
+      <w:lvlJc w:val="left"/>
+      <w:pPr>
+        <w:ind w:left="1440" w:hanging="360"/>
+      </w:pPr>
+      <w:rPr>
+        <w:rFonts w:ascii="Courier New" w:hAnsi="Courier New" w:cs="Courier New" w:hint="default"/>
+      </w:rPr>
+    </w:lvl>
+    <w:lvl w:ilvl="2" w:tplc="04100005" w:tentative="1">
+      <w:start w:val="1"/>
+      <w:numFmt w:val="bullet"/>
+      <w:lvlText w:val=""/>
+      <w:lvlJc w:val="left"/>
+      <w:pPr>
+        <w:ind w:left="2160" w:hanging="360"/>
+      </w:pPr>
+      <w:rPr>
+        <w:rFonts w:ascii="Wingdings" w:hAnsi="Wingdings" w:hint="default"/>
+      </w:rPr>
+    </w:lvl>
+    <w:lvl w:ilvl="3" w:tplc="04100001" w:tentative="1">
+      <w:start w:val="1"/>
+      <w:numFmt w:val="bullet"/>
+      <w:lvlText w:val=""/>
+      <w:lvlJc w:val="left"/>
+      <w:pPr>
+        <w:ind w:left="2880" w:hanging="360"/>
+      </w:pPr>
+      <w:rPr>
+        <w:rFonts w:ascii="Symbol" w:hAnsi="Symbol" w:hint="default"/>
+      </w:rPr>
+    </w:lvl>
+    <w:lvl w:ilvl="4" w:tplc="04100003" w:tentative="1">
+      <w:start w:val="1"/>
+      <w:numFmt w:val="bullet"/>
+      <w:lvlText w:val="o"/>
+      <w:lvlJc w:val="left"/>
+      <w:pPr>
+        <w:ind w:left="3600" w:hanging="360"/>
+      </w:pPr>
+      <w:rPr>
+        <w:rFonts w:ascii="Courier New" w:hAnsi="Courier New" w:cs="Courier New" w:hint="default"/>
+      </w:rPr>
+    </w:lvl>
+    <w:lvl w:ilvl="5" w:tplc="04100005" w:tentative="1">
+      <w:start w:val="1"/>
+      <w:numFmt w:val="bullet"/>
+      <w:lvlText w:val=""/>
+      <w:lvlJc w:val="left"/>
+      <w:pPr>
+        <w:ind w:left="4320" w:hanging="360"/>
+      </w:pPr>
+      <w:rPr>
+        <w:rFonts w:ascii="Wingdings" w:hAnsi="Wingdings" w:hint="default"/>
+      </w:rPr>
+    </w:lvl>
+    <w:lvl w:ilvl="6" w:tplc="04100001" w:tentative="1">
+      <w:start w:val="1"/>
+      <w:numFmt w:val="bullet"/>
+      <w:lvlText w:val=""/>
+      <w:lvlJc w:val="left"/>
+      <w:pPr>
+        <w:ind w:left="5040" w:hanging="360"/>
+      </w:pPr>
+      <w:rPr>
+        <w:rFonts w:ascii="Symbol" w:hAnsi="Symbol" w:hint="default"/>
+      </w:rPr>
+    </w:lvl>
+    <w:lvl w:ilvl="7" w:tplc="04100003" w:tentative="1">
+      <w:start w:val="1"/>
+      <w:numFmt w:val="bullet"/>
+      <w:lvlText w:val="o"/>
+      <w:lvlJc w:val="left"/>
+      <w:pPr>
+        <w:ind w:left="5760" w:hanging="360"/>
+      </w:pPr>
+      <w:rPr>
+        <w:rFonts w:ascii="Courier New" w:hAnsi="Courier New" w:cs="Courier New" w:hint="default"/>
+      </w:rPr>
+    </w:lvl>
+    <w:lvl w:ilvl="8" w:tplc="04100005" w:tentative="1">
+      <w:start w:val="1"/>
+      <w:numFmt w:val="bullet"/>
+      <w:lvlText w:val=""/>
+      <w:lvlJc w:val="left"/>
+      <w:pPr>
+        <w:ind w:left="6480" w:hanging="360"/>
+      </w:pPr>
+      <w:rPr>
+        <w:rFonts w:ascii="Wingdings" w:hAnsi="Wingdings" w:hint="default"/>
+      </w:rPr>
+    </w:lvl>
+  </w:abstractNum>
+  <w:abstractNum w:abstractNumId="6" w15:restartNumberingAfterBreak="0">
     <w:nsid w:val="4D09179D"/>
     <w:multiLevelType w:val="hybridMultilevel"/>
     <w:tmpl w:val="2E26CB56"/>
@@ -22593,7 +25127,7 @@
       </w:rPr>
     </w:lvl>
   </w:abstractNum>
-  <w:abstractNum w:abstractNumId="5" w15:restartNumberingAfterBreak="0">
+  <w:abstractNum w:abstractNumId="7" w15:restartNumberingAfterBreak="0">
     <w:nsid w:val="500356BF"/>
     <w:multiLevelType w:val="hybridMultilevel"/>
     <w:tmpl w:val="9A16D532"/>
@@ -22679,7 +25213,120 @@
       </w:pPr>
     </w:lvl>
   </w:abstractNum>
-  <w:abstractNum w:abstractNumId="6" w15:restartNumberingAfterBreak="0">
+  <w:abstractNum w:abstractNumId="8" w15:restartNumberingAfterBreak="0">
+    <w:nsid w:val="510F66AC"/>
+    <w:multiLevelType w:val="hybridMultilevel"/>
+    <w:tmpl w:val="47CEF808"/>
+    <w:lvl w:ilvl="0" w:tplc="04100001">
+      <w:start w:val="1"/>
+      <w:numFmt w:val="bullet"/>
+      <w:lvlText w:val=""/>
+      <w:lvlJc w:val="left"/>
+      <w:pPr>
+        <w:ind w:left="720" w:hanging="360"/>
+      </w:pPr>
+      <w:rPr>
+        <w:rFonts w:ascii="Symbol" w:hAnsi="Symbol" w:hint="default"/>
+      </w:rPr>
+    </w:lvl>
+    <w:lvl w:ilvl="1" w:tplc="04100003">
+      <w:start w:val="1"/>
+      <w:numFmt w:val="bullet"/>
+      <w:lvlText w:val="o"/>
+      <w:lvlJc w:val="left"/>
+      <w:pPr>
+        <w:ind w:left="1440" w:hanging="360"/>
+      </w:pPr>
+      <w:rPr>
+        <w:rFonts w:ascii="Courier New" w:hAnsi="Courier New" w:cs="Courier New" w:hint="default"/>
+      </w:rPr>
+    </w:lvl>
+    <w:lvl w:ilvl="2" w:tplc="04100005" w:tentative="1">
+      <w:start w:val="1"/>
+      <w:numFmt w:val="bullet"/>
+      <w:lvlText w:val=""/>
+      <w:lvlJc w:val="left"/>
+      <w:pPr>
+        <w:ind w:left="2160" w:hanging="360"/>
+      </w:pPr>
+      <w:rPr>
+        <w:rFonts w:ascii="Wingdings" w:hAnsi="Wingdings" w:hint="default"/>
+      </w:rPr>
+    </w:lvl>
+    <w:lvl w:ilvl="3" w:tplc="04100001" w:tentative="1">
+      <w:start w:val="1"/>
+      <w:numFmt w:val="bullet"/>
+      <w:lvlText w:val=""/>
+      <w:lvlJc w:val="left"/>
+      <w:pPr>
+        <w:ind w:left="2880" w:hanging="360"/>
+      </w:pPr>
+      <w:rPr>
+        <w:rFonts w:ascii="Symbol" w:hAnsi="Symbol" w:hint="default"/>
+      </w:rPr>
+    </w:lvl>
+    <w:lvl w:ilvl="4" w:tplc="04100003" w:tentative="1">
+      <w:start w:val="1"/>
+      <w:numFmt w:val="bullet"/>
+      <w:lvlText w:val="o"/>
+      <w:lvlJc w:val="left"/>
+      <w:pPr>
+        <w:ind w:left="3600" w:hanging="360"/>
+      </w:pPr>
+      <w:rPr>
+        <w:rFonts w:ascii="Courier New" w:hAnsi="Courier New" w:cs="Courier New" w:hint="default"/>
+      </w:rPr>
+    </w:lvl>
+    <w:lvl w:ilvl="5" w:tplc="04100005" w:tentative="1">
+      <w:start w:val="1"/>
+      <w:numFmt w:val="bullet"/>
+      <w:lvlText w:val=""/>
+      <w:lvlJc w:val="left"/>
+      <w:pPr>
+        <w:ind w:left="4320" w:hanging="360"/>
+      </w:pPr>
+      <w:rPr>
+        <w:rFonts w:ascii="Wingdings" w:hAnsi="Wingdings" w:hint="default"/>
+      </w:rPr>
+    </w:lvl>
+    <w:lvl w:ilvl="6" w:tplc="04100001" w:tentative="1">
+      <w:start w:val="1"/>
+      <w:numFmt w:val="bullet"/>
+      <w:lvlText w:val=""/>
+      <w:lvlJc w:val="left"/>
+      <w:pPr>
+        <w:ind w:left="5040" w:hanging="360"/>
+      </w:pPr>
+      <w:rPr>
+        <w:rFonts w:ascii="Symbol" w:hAnsi="Symbol" w:hint="default"/>
+      </w:rPr>
+    </w:lvl>
+    <w:lvl w:ilvl="7" w:tplc="04100003" w:tentative="1">
+      <w:start w:val="1"/>
+      <w:numFmt w:val="bullet"/>
+      <w:lvlText w:val="o"/>
+      <w:lvlJc w:val="left"/>
+      <w:pPr>
+        <w:ind w:left="5760" w:hanging="360"/>
+      </w:pPr>
+      <w:rPr>
+        <w:rFonts w:ascii="Courier New" w:hAnsi="Courier New" w:cs="Courier New" w:hint="default"/>
+      </w:rPr>
+    </w:lvl>
+    <w:lvl w:ilvl="8" w:tplc="04100005" w:tentative="1">
+      <w:start w:val="1"/>
+      <w:numFmt w:val="bullet"/>
+      <w:lvlText w:val=""/>
+      <w:lvlJc w:val="left"/>
+      <w:pPr>
+        <w:ind w:left="6480" w:hanging="360"/>
+      </w:pPr>
+      <w:rPr>
+        <w:rFonts w:ascii="Wingdings" w:hAnsi="Wingdings" w:hint="default"/>
+      </w:rPr>
+    </w:lvl>
+  </w:abstractNum>
+  <w:abstractNum w:abstractNumId="9" w15:restartNumberingAfterBreak="0">
     <w:nsid w:val="7308574E"/>
     <w:multiLevelType w:val="hybridMultilevel"/>
     <w:tmpl w:val="9A16D532"/>
@@ -22765,7 +25412,7 @@
       </w:pPr>
     </w:lvl>
   </w:abstractNum>
-  <w:abstractNum w:abstractNumId="7" w15:restartNumberingAfterBreak="0">
+  <w:abstractNum w:abstractNumId="10" w15:restartNumberingAfterBreak="0">
     <w:nsid w:val="77152E60"/>
     <w:multiLevelType w:val="hybridMultilevel"/>
     <w:tmpl w:val="9A16D532"/>
@@ -22855,25 +25502,34 @@
     <w:abstractNumId w:val="3"/>
   </w:num>
   <w:num w:numId="2">
-    <w:abstractNumId w:val="4"/>
+    <w:abstractNumId w:val="6"/>
   </w:num>
   <w:num w:numId="3">
     <w:abstractNumId w:val="1"/>
   </w:num>
   <w:num w:numId="4">
-    <w:abstractNumId w:val="7"/>
+    <w:abstractNumId w:val="10"/>
   </w:num>
   <w:num w:numId="5">
     <w:abstractNumId w:val="0"/>
   </w:num>
   <w:num w:numId="6">
-    <w:abstractNumId w:val="6"/>
+    <w:abstractNumId w:val="9"/>
   </w:num>
   <w:num w:numId="7">
     <w:abstractNumId w:val="2"/>
   </w:num>
   <w:num w:numId="8">
+    <w:abstractNumId w:val="7"/>
+  </w:num>
+  <w:num w:numId="9">
+    <w:abstractNumId w:val="4"/>
+  </w:num>
+  <w:num w:numId="10">
     <w:abstractNumId w:val="5"/>
+  </w:num>
+  <w:num w:numId="11">
+    <w:abstractNumId w:val="8"/>
   </w:num>
 </w:numbering>
 </file>
@@ -23649,6 +26305,15 @@
 </file>
 
 <file path=customXml/item2.xml><?xml version="1.0" encoding="utf-8"?>
+<?mso-contentType ?>
+<FormTemplates xmlns="http://schemas.microsoft.com/sharepoint/v3/contenttype/forms">
+  <Display>DocumentLibraryForm</Display>
+  <Edit>DocumentLibraryForm</Edit>
+  <New>DocumentLibraryForm</New>
+</FormTemplates>
+</file>
+
+<file path=customXml/item3.xml><?xml version="1.0" encoding="utf-8"?>
 <ct:contentTypeSchema xmlns:ct="http://schemas.microsoft.com/office/2006/metadata/contentType" xmlns:ma="http://schemas.microsoft.com/office/2006/metadata/properties/metaAttributes" ct:_="" ma:_="" ma:contentTypeName="Document" ma:contentTypeID="0x010100C693CB2774721D40A3D8F20859A35295" ma:contentTypeVersion="2" ma:contentTypeDescription="Create a new document." ma:contentTypeScope="" ma:versionID="8948a30bf466230c8d9dc6e0f8021213">
   <xsd:schema xmlns:xsd="http://www.w3.org/2001/XMLSchema" xmlns:xs="http://www.w3.org/2001/XMLSchema" xmlns:p="http://schemas.microsoft.com/office/2006/metadata/properties" xmlns:ns3="a4c004ca-ccb1-4f0b-b67f-49ede2a52919" targetNamespace="http://schemas.microsoft.com/office/2006/metadata/properties" ma:root="true" ma:fieldsID="86b80ec9ea28ab804922dc5a1c61a979" ns3:_="">
     <xsd:import namespace="a4c004ca-ccb1-4f0b-b67f-49ede2a52919"/>
@@ -23780,32 +26445,31 @@
 </ct:contentTypeSchema>
 </file>
 
-<file path=customXml/item3.xml><?xml version="1.0" encoding="utf-8"?>
-<?mso-contentType ?>
-<FormTemplates xmlns="http://schemas.microsoft.com/sharepoint/v3/contenttype/forms">
-  <Display>DocumentLibraryForm</Display>
-  <Edit>DocumentLibraryForm</Edit>
-  <New>DocumentLibraryForm</New>
-</FormTemplates>
-</file>
-
 <file path=customXml/itemProps1.xml><?xml version="1.0" encoding="utf-8"?>
 <ds:datastoreItem xmlns:ds="http://schemas.openxmlformats.org/officeDocument/2006/customXml" ds:itemID="{59B44670-459B-41B6-B1F8-AFCA34A606F9}">
   <ds:schemaRefs>
+    <ds:schemaRef ds:uri="http://schemas.microsoft.com/office/infopath/2007/PartnerControls"/>
+    <ds:schemaRef ds:uri="http://www.w3.org/XML/1998/namespace"/>
     <ds:schemaRef ds:uri="http://purl.org/dc/elements/1.1/"/>
+    <ds:schemaRef ds:uri="http://schemas.microsoft.com/office/2006/metadata/properties"/>
     <ds:schemaRef ds:uri="http://purl.org/dc/terms/"/>
-    <ds:schemaRef ds:uri="http://schemas.microsoft.com/office/infopath/2007/PartnerControls"/>
+    <ds:schemaRef ds:uri="http://schemas.microsoft.com/office/2006/documentManagement/types"/>
+    <ds:schemaRef ds:uri="http://schemas.openxmlformats.org/package/2006/metadata/core-properties"/>
+    <ds:schemaRef ds:uri="a4c004ca-ccb1-4f0b-b67f-49ede2a52919"/>
     <ds:schemaRef ds:uri="http://purl.org/dc/dcmitype/"/>
-    <ds:schemaRef ds:uri="http://schemas.microsoft.com/office/2006/documentManagement/types"/>
-    <ds:schemaRef ds:uri="http://www.w3.org/XML/1998/namespace"/>
-    <ds:schemaRef ds:uri="a4c004ca-ccb1-4f0b-b67f-49ede2a52919"/>
-    <ds:schemaRef ds:uri="http://schemas.openxmlformats.org/package/2006/metadata/core-properties"/>
-    <ds:schemaRef ds:uri="http://schemas.microsoft.com/office/2006/metadata/properties"/>
   </ds:schemaRefs>
 </ds:datastoreItem>
 </file>
 
 <file path=customXml/itemProps2.xml><?xml version="1.0" encoding="utf-8"?>
+<ds:datastoreItem xmlns:ds="http://schemas.openxmlformats.org/officeDocument/2006/customXml" ds:itemID="{6537B300-C5BA-49CB-B57A-4A84E5170AC8}">
+  <ds:schemaRefs>
+    <ds:schemaRef ds:uri="http://schemas.microsoft.com/sharepoint/v3/contenttype/forms"/>
+  </ds:schemaRefs>
+</ds:datastoreItem>
+</file>
+
+<file path=customXml/itemProps3.xml><?xml version="1.0" encoding="utf-8"?>
 <ds:datastoreItem xmlns:ds="http://schemas.openxmlformats.org/officeDocument/2006/customXml" ds:itemID="{E29FC802-7736-480E-AA2B-313DC299EAA7}">
   <ds:schemaRefs>
     <ds:schemaRef ds:uri="http://schemas.microsoft.com/office/2006/metadata/contentType"/>
@@ -23821,12 +26485,4 @@
     <ds:schemaRef ds:uri="http://schemas.microsoft.com/internal/obd"/>
   </ds:schemaRefs>
 </ds:datastoreItem>
-</file>
-
-<file path=customXml/itemProps3.xml><?xml version="1.0" encoding="utf-8"?>
-<ds:datastoreItem xmlns:ds="http://schemas.openxmlformats.org/officeDocument/2006/customXml" ds:itemID="{6537B300-C5BA-49CB-B57A-4A84E5170AC8}">
-  <ds:schemaRefs>
-    <ds:schemaRef ds:uri="http://schemas.microsoft.com/sharepoint/v3/contenttype/forms"/>
-  </ds:schemaRefs>
-</ds:datastoreItem>
 </file>
</xml_diff>

<commit_message>
Started to add last section in report
</commit_message>
<xml_diff>
--- a/(PROGETTO DB) Relazione DB, brutta copia.docx
+++ b/(PROGETTO DB) Relazione DB, brutta copia.docx
@@ -20830,19 +20830,7 @@
         <w:rPr>
           <w:rFonts w:asciiTheme="minorHAnsi" w:hAnsiTheme="minorHAnsi" w:cstheme="minorHAnsi"/>
         </w:rPr>
-        <w:t xml:space="preserve">OP5 - </w:t>
-      </w:r>
-      <w:r>
-        <w:rPr>
-          <w:rFonts w:asciiTheme="minorHAnsi" w:hAnsiTheme="minorHAnsi" w:cstheme="minorHAnsi"/>
-        </w:rPr>
-        <w:t>Registrazione di un nuovo esperimento</w:t>
-      </w:r>
-      <w:r>
-        <w:rPr>
-          <w:rFonts w:asciiTheme="minorHAnsi" w:hAnsiTheme="minorHAnsi" w:cstheme="minorHAnsi"/>
-        </w:rPr>
-        <w:t xml:space="preserve"> (15 al mese)</w:t>
+        <w:t>OP5 - Registrazione di un nuovo esperimento (15 al mese)</w:t>
       </w:r>
     </w:p>
     <w:tbl>
@@ -40214,12 +40202,23 @@
     <w:p>
       <w:pPr>
         <w:pStyle w:val="NormaleWeb"/>
-        <w:spacing w:before="0" w:beforeAutospacing="0" w:after="0" w:afterAutospacing="0"/>
-        <w:rPr>
-          <w:rFonts w:asciiTheme="minorHAnsi" w:hAnsiTheme="minorHAnsi" w:cstheme="minorHAnsi"/>
-          <w:color w:val="000000"/>
-        </w:rPr>
-      </w:pPr>
+        <w:spacing w:before="240" w:beforeAutospacing="0" w:after="240" w:afterAutospacing="0"/>
+        <w:rPr>
+          <w:rFonts w:asciiTheme="minorHAnsi" w:hAnsiTheme="minorHAnsi" w:cstheme="minorHAnsi"/>
+          <w:b/>
+          <w:bCs/>
+          <w:color w:val="000000"/>
+        </w:rPr>
+      </w:pPr>
+      <w:r>
+        <w:rPr>
+          <w:rFonts w:asciiTheme="minorHAnsi" w:hAnsiTheme="minorHAnsi" w:cstheme="minorHAnsi"/>
+          <w:b/>
+          <w:bCs/>
+          <w:color w:val="000000"/>
+        </w:rPr>
+        <w:t>Progettazione dell’applicazione</w:t>
+      </w:r>
     </w:p>
     <w:p>
       <w:pPr>
@@ -40227,8 +40226,20 @@
         <w:spacing w:before="240" w:beforeAutospacing="0" w:after="240" w:afterAutospacing="0"/>
         <w:rPr>
           <w:rFonts w:asciiTheme="minorHAnsi" w:hAnsiTheme="minorHAnsi" w:cstheme="minorHAnsi"/>
-        </w:rPr>
-      </w:pPr>
+          <w:b/>
+          <w:bCs/>
+          <w:color w:val="000000"/>
+        </w:rPr>
+      </w:pPr>
+      <w:r>
+        <w:rPr>
+          <w:rFonts w:asciiTheme="minorHAnsi" w:hAnsiTheme="minorHAnsi" w:cstheme="minorHAnsi"/>
+          <w:b/>
+          <w:bCs/>
+          <w:color w:val="000000"/>
+        </w:rPr>
+        <w:t>Descrizione architettura applicazione realizzata</w:t>
+      </w:r>
     </w:p>
     <w:p>
       <w:pPr>
@@ -40236,6 +40247,1016 @@
         <w:spacing w:before="240" w:beforeAutospacing="0" w:after="240" w:afterAutospacing="0"/>
         <w:rPr>
           <w:rFonts w:asciiTheme="minorHAnsi" w:hAnsiTheme="minorHAnsi" w:cstheme="minorHAnsi"/>
+          <w:color w:val="000000"/>
+        </w:rPr>
+      </w:pPr>
+      <w:r>
+        <w:rPr>
+          <w:rFonts w:asciiTheme="minorHAnsi" w:hAnsiTheme="minorHAnsi" w:cstheme="minorHAnsi"/>
+          <w:color w:val="000000"/>
+        </w:rPr>
+        <w:t xml:space="preserve">L’applicazione verrà utilizzata da tutti i dipendenti e i ricercatori che lavorano nell’azienda </w:t>
+      </w:r>
+      <w:r>
+        <w:rPr>
+          <w:rFonts w:asciiTheme="minorHAnsi" w:hAnsiTheme="minorHAnsi" w:cstheme="minorHAnsi"/>
+          <w:i/>
+          <w:iCs/>
+          <w:color w:val="000000"/>
+        </w:rPr>
+        <w:t>Greenhouse</w:t>
+      </w:r>
+      <w:r>
+        <w:rPr>
+          <w:rFonts w:asciiTheme="minorHAnsi" w:hAnsiTheme="minorHAnsi" w:cstheme="minorHAnsi"/>
+          <w:color w:val="000000"/>
+        </w:rPr>
+        <w:t>.</w:t>
+      </w:r>
+      <w:r>
+        <w:rPr>
+          <w:rFonts w:asciiTheme="minorHAnsi" w:hAnsiTheme="minorHAnsi" w:cstheme="minorHAnsi"/>
+          <w:color w:val="000000"/>
+        </w:rPr>
+        <w:br/>
+        <w:t>Per questo motivo, il programma si avvierà con una schermata di scelta multipla: saranno presenti una serie di bottoni, ognuno dei quali rappresenta un ruolo dei dipendenti, più uno dedicato ai ricercatori. A seconda del proprio ruolo, l’utente dovrà cliccare sul bottone che lo rappresenta.</w:t>
+      </w:r>
+    </w:p>
+    <w:p>
+      <w:pPr>
+        <w:pStyle w:val="NormaleWeb"/>
+        <w:spacing w:before="240" w:beforeAutospacing="0" w:after="240" w:afterAutospacing="0"/>
+        <w:jc w:val="center"/>
+        <w:rPr>
+          <w:rFonts w:asciiTheme="minorHAnsi" w:hAnsiTheme="minorHAnsi" w:cstheme="minorHAnsi"/>
+          <w:color w:val="000000"/>
+        </w:rPr>
+      </w:pPr>
+      <w:r>
+        <w:rPr>
+          <w:rFonts w:asciiTheme="minorHAnsi" w:hAnsiTheme="minorHAnsi" w:cstheme="minorHAnsi"/>
+          <w:noProof/>
+          <w:color w:val="000000"/>
+        </w:rPr>
+        <w:lastRenderedPageBreak/>
+        <w:drawing>
+          <wp:inline distT="0" distB="0" distL="0" distR="0" wp14:anchorId="730002E7" wp14:editId="663B77A1">
+            <wp:extent cx="4654550" cy="4619625"/>
+            <wp:effectExtent l="0" t="0" r="0" b="9525"/>
+            <wp:docPr id="14" name="Immagine 14"/>
+            <wp:cNvGraphicFramePr>
+              <a:graphicFrameLocks xmlns:a="http://schemas.openxmlformats.org/drawingml/2006/main" noChangeAspect="1"/>
+            </wp:cNvGraphicFramePr>
+            <a:graphic xmlns:a="http://schemas.openxmlformats.org/drawingml/2006/main">
+              <a:graphicData uri="http://schemas.openxmlformats.org/drawingml/2006/picture">
+                <pic:pic xmlns:pic="http://schemas.openxmlformats.org/drawingml/2006/picture">
+                  <pic:nvPicPr>
+                    <pic:cNvPr id="14" name="Immagine 14"/>
+                    <pic:cNvPicPr/>
+                  </pic:nvPicPr>
+                  <pic:blipFill>
+                    <a:blip r:embed="rId28">
+                      <a:extLst>
+                        <a:ext uri="{28A0092B-C50C-407E-A947-70E740481C1C}">
+                          <a14:useLocalDpi xmlns:a14="http://schemas.microsoft.com/office/drawing/2010/main" val="0"/>
+                        </a:ext>
+                      </a:extLst>
+                    </a:blip>
+                    <a:stretch>
+                      <a:fillRect/>
+                    </a:stretch>
+                  </pic:blipFill>
+                  <pic:spPr>
+                    <a:xfrm>
+                      <a:off x="0" y="0"/>
+                      <a:ext cx="4654550" cy="4619625"/>
+                    </a:xfrm>
+                    <a:prstGeom prst="rect">
+                      <a:avLst/>
+                    </a:prstGeom>
+                  </pic:spPr>
+                </pic:pic>
+              </a:graphicData>
+            </a:graphic>
+          </wp:inline>
+        </w:drawing>
+      </w:r>
+    </w:p>
+    <w:p>
+      <w:pPr>
+        <w:pStyle w:val="NormaleWeb"/>
+        <w:spacing w:before="240" w:beforeAutospacing="0" w:after="240" w:afterAutospacing="0"/>
+        <w:rPr>
+          <w:rFonts w:asciiTheme="minorHAnsi" w:hAnsiTheme="minorHAnsi" w:cstheme="minorHAnsi"/>
+          <w:color w:val="000000"/>
+        </w:rPr>
+      </w:pPr>
+      <w:r>
+        <w:rPr>
+          <w:rFonts w:asciiTheme="minorHAnsi" w:hAnsiTheme="minorHAnsi" w:cstheme="minorHAnsi"/>
+          <w:color w:val="000000"/>
+        </w:rPr>
+        <w:br/>
+        <w:t>In questa demo non è presente un sistema di login, dato che non è presente nel database una tabella contenente i nomi utenti e le password cifrate degli utenti.</w:t>
+      </w:r>
+      <w:r>
+        <w:rPr>
+          <w:rFonts w:asciiTheme="minorHAnsi" w:hAnsiTheme="minorHAnsi" w:cstheme="minorHAnsi"/>
+          <w:color w:val="000000"/>
+        </w:rPr>
+        <w:t xml:space="preserve"> Per risolvere in parte questo problema, nelle </w:t>
+      </w:r>
+      <w:proofErr w:type="spellStart"/>
+      <w:r>
+        <w:rPr>
+          <w:rFonts w:asciiTheme="minorHAnsi" w:hAnsiTheme="minorHAnsi" w:cstheme="minorHAnsi"/>
+          <w:color w:val="000000"/>
+        </w:rPr>
+        <w:t>form</w:t>
+      </w:r>
+      <w:proofErr w:type="spellEnd"/>
+      <w:r>
+        <w:rPr>
+          <w:rFonts w:asciiTheme="minorHAnsi" w:hAnsiTheme="minorHAnsi" w:cstheme="minorHAnsi"/>
+          <w:color w:val="000000"/>
+        </w:rPr>
+        <w:t xml:space="preserve"> di inserimento sono stati applicati dei controlli in modo tale da non permettere l’inserimento di dati non coerenti all’interno del database.</w:t>
+      </w:r>
+    </w:p>
+    <w:p>
+      <w:pPr>
+        <w:pStyle w:val="NormaleWeb"/>
+        <w:spacing w:before="240" w:beforeAutospacing="0" w:after="240" w:afterAutospacing="0"/>
+        <w:rPr>
+          <w:rFonts w:asciiTheme="minorHAnsi" w:hAnsiTheme="minorHAnsi" w:cstheme="minorHAnsi"/>
+          <w:i/>
+          <w:iCs/>
+          <w:color w:val="000000"/>
+        </w:rPr>
+      </w:pPr>
+      <w:r>
+        <w:rPr>
+          <w:rFonts w:asciiTheme="minorHAnsi" w:hAnsiTheme="minorHAnsi" w:cstheme="minorHAnsi"/>
+          <w:i/>
+          <w:iCs/>
+          <w:color w:val="000000"/>
+        </w:rPr>
+        <w:t>Schermata Ricercatore</w:t>
+      </w:r>
+    </w:p>
+    <w:p>
+      <w:pPr>
+        <w:pStyle w:val="NormaleWeb"/>
+        <w:spacing w:before="240" w:beforeAutospacing="0" w:after="240" w:afterAutospacing="0"/>
+        <w:jc w:val="center"/>
+        <w:rPr>
+          <w:rFonts w:asciiTheme="minorHAnsi" w:hAnsiTheme="minorHAnsi" w:cstheme="minorHAnsi"/>
+          <w:color w:val="000000"/>
+        </w:rPr>
+      </w:pPr>
+      <w:r>
+        <w:rPr>
+          <w:rFonts w:asciiTheme="minorHAnsi" w:hAnsiTheme="minorHAnsi" w:cstheme="minorHAnsi"/>
+          <w:noProof/>
+          <w:color w:val="000000"/>
+        </w:rPr>
+        <w:drawing>
+          <wp:inline distT="0" distB="0" distL="0" distR="0" wp14:anchorId="6807F97A" wp14:editId="7A7DA63A">
+            <wp:extent cx="4357254" cy="2618891"/>
+            <wp:effectExtent l="0" t="0" r="5715" b="0"/>
+            <wp:docPr id="15" name="Immagine 15"/>
+            <wp:cNvGraphicFramePr>
+              <a:graphicFrameLocks xmlns:a="http://schemas.openxmlformats.org/drawingml/2006/main" noChangeAspect="1"/>
+            </wp:cNvGraphicFramePr>
+            <a:graphic xmlns:a="http://schemas.openxmlformats.org/drawingml/2006/main">
+              <a:graphicData uri="http://schemas.openxmlformats.org/drawingml/2006/picture">
+                <pic:pic xmlns:pic="http://schemas.openxmlformats.org/drawingml/2006/picture">
+                  <pic:nvPicPr>
+                    <pic:cNvPr id="15" name="Immagine 15"/>
+                    <pic:cNvPicPr/>
+                  </pic:nvPicPr>
+                  <pic:blipFill>
+                    <a:blip r:embed="rId29">
+                      <a:extLst>
+                        <a:ext uri="{28A0092B-C50C-407E-A947-70E740481C1C}">
+                          <a14:useLocalDpi xmlns:a14="http://schemas.microsoft.com/office/drawing/2010/main" val="0"/>
+                        </a:ext>
+                      </a:extLst>
+                    </a:blip>
+                    <a:stretch>
+                      <a:fillRect/>
+                    </a:stretch>
+                  </pic:blipFill>
+                  <pic:spPr>
+                    <a:xfrm>
+                      <a:off x="0" y="0"/>
+                      <a:ext cx="4409325" cy="2650188"/>
+                    </a:xfrm>
+                    <a:prstGeom prst="rect">
+                      <a:avLst/>
+                    </a:prstGeom>
+                  </pic:spPr>
+                </pic:pic>
+              </a:graphicData>
+            </a:graphic>
+          </wp:inline>
+        </w:drawing>
+      </w:r>
+    </w:p>
+    <w:p>
+      <w:pPr>
+        <w:pStyle w:val="NormaleWeb"/>
+        <w:spacing w:before="240" w:beforeAutospacing="0" w:after="240" w:afterAutospacing="0"/>
+        <w:rPr>
+          <w:rFonts w:asciiTheme="minorHAnsi" w:hAnsiTheme="minorHAnsi" w:cstheme="minorHAnsi"/>
+          <w:color w:val="000000"/>
+        </w:rPr>
+      </w:pPr>
+      <w:r>
+        <w:rPr>
+          <w:rFonts w:asciiTheme="minorHAnsi" w:hAnsiTheme="minorHAnsi" w:cstheme="minorHAnsi"/>
+          <w:color w:val="000000"/>
+        </w:rPr>
+        <w:lastRenderedPageBreak/>
+        <w:t xml:space="preserve">Cliccando su </w:t>
+      </w:r>
+      <w:r>
+        <w:rPr>
+          <w:rFonts w:asciiTheme="minorHAnsi" w:hAnsiTheme="minorHAnsi" w:cstheme="minorHAnsi"/>
+          <w:i/>
+          <w:iCs/>
+          <w:color w:val="000000"/>
+        </w:rPr>
+        <w:t>Ricercatore</w:t>
+      </w:r>
+      <w:r>
+        <w:rPr>
+          <w:rFonts w:asciiTheme="minorHAnsi" w:hAnsiTheme="minorHAnsi" w:cstheme="minorHAnsi"/>
+          <w:color w:val="000000"/>
+        </w:rPr>
+        <w:t>, apparirà una finestra in cui sarà possibile fare due operazioni:</w:t>
+      </w:r>
+    </w:p>
+    <w:p>
+      <w:pPr>
+        <w:pStyle w:val="NormaleWeb"/>
+        <w:numPr>
+          <w:ilvl w:val="0"/>
+          <w:numId w:val="19"/>
+        </w:numPr>
+        <w:spacing w:before="240" w:beforeAutospacing="0" w:after="240" w:afterAutospacing="0"/>
+        <w:rPr>
+          <w:rFonts w:asciiTheme="minorHAnsi" w:hAnsiTheme="minorHAnsi" w:cstheme="minorHAnsi"/>
+          <w:color w:val="000000"/>
+        </w:rPr>
+      </w:pPr>
+      <w:r>
+        <w:rPr>
+          <w:rFonts w:asciiTheme="minorHAnsi" w:hAnsiTheme="minorHAnsi" w:cstheme="minorHAnsi"/>
+          <w:color w:val="000000"/>
+        </w:rPr>
+        <w:t xml:space="preserve">VISUALIZZA ESPERIMENTI FALLIMENTARI: cliccando qui </w:t>
+      </w:r>
+      <w:r>
+        <w:rPr>
+          <w:rFonts w:asciiTheme="minorHAnsi" w:hAnsiTheme="minorHAnsi" w:cstheme="minorHAnsi"/>
+          <w:color w:val="000000"/>
+        </w:rPr>
+        <w:t>apparirà nella sezione a destra della finestra il risultato della query che traduce l’operazione 6</w:t>
+      </w:r>
+    </w:p>
+    <w:p>
+      <w:pPr>
+        <w:pStyle w:val="NormaleWeb"/>
+        <w:numPr>
+          <w:ilvl w:val="0"/>
+          <w:numId w:val="19"/>
+        </w:numPr>
+        <w:spacing w:before="240" w:beforeAutospacing="0" w:after="240" w:afterAutospacing="0"/>
+        <w:rPr>
+          <w:rFonts w:asciiTheme="minorHAnsi" w:hAnsiTheme="minorHAnsi" w:cstheme="minorHAnsi"/>
+          <w:color w:val="000000"/>
+        </w:rPr>
+      </w:pPr>
+      <w:r>
+        <w:rPr>
+          <w:rFonts w:asciiTheme="minorHAnsi" w:hAnsiTheme="minorHAnsi" w:cstheme="minorHAnsi"/>
+          <w:color w:val="000000"/>
+        </w:rPr>
+        <w:t>INSERISCI ANNOTAZIONE</w:t>
+      </w:r>
+      <w:r>
+        <w:rPr>
+          <w:rFonts w:asciiTheme="minorHAnsi" w:hAnsiTheme="minorHAnsi" w:cstheme="minorHAnsi"/>
+          <w:color w:val="000000"/>
+        </w:rPr>
+        <w:t xml:space="preserve">: cliccando qui invece si aprirà una nuova finestra, dove ci sarà una </w:t>
+      </w:r>
+      <w:proofErr w:type="spellStart"/>
+      <w:r>
+        <w:rPr>
+          <w:rFonts w:asciiTheme="minorHAnsi" w:hAnsiTheme="minorHAnsi" w:cstheme="minorHAnsi"/>
+          <w:color w:val="000000"/>
+        </w:rPr>
+        <w:t>form</w:t>
+      </w:r>
+      <w:proofErr w:type="spellEnd"/>
+      <w:r>
+        <w:rPr>
+          <w:rFonts w:asciiTheme="minorHAnsi" w:hAnsiTheme="minorHAnsi" w:cstheme="minorHAnsi"/>
+          <w:color w:val="000000"/>
+        </w:rPr>
+        <w:t xml:space="preserve"> dove poter completare tutti i campi, in modo tale da inserire un record sintatticamente e semanticamente corretto</w:t>
+      </w:r>
+    </w:p>
+    <w:p>
+      <w:pPr>
+        <w:pStyle w:val="NormaleWeb"/>
+        <w:spacing w:before="240" w:beforeAutospacing="0" w:after="240" w:afterAutospacing="0"/>
+        <w:rPr>
+          <w:rFonts w:asciiTheme="minorHAnsi" w:hAnsiTheme="minorHAnsi" w:cstheme="minorHAnsi"/>
+          <w:color w:val="000000"/>
+        </w:rPr>
+      </w:pPr>
+      <w:r>
+        <w:rPr>
+          <w:rFonts w:asciiTheme="minorHAnsi" w:hAnsiTheme="minorHAnsi" w:cstheme="minorHAnsi"/>
+          <w:noProof/>
+          <w:color w:val="000000"/>
+        </w:rPr>
+        <w:drawing>
+          <wp:anchor distT="0" distB="0" distL="114300" distR="114300" simplePos="0" relativeHeight="251675648" behindDoc="0" locked="0" layoutInCell="1" allowOverlap="1" wp14:anchorId="57193AC8" wp14:editId="6ADC873E">
+            <wp:simplePos x="0" y="0"/>
+            <wp:positionH relativeFrom="column">
+              <wp:posOffset>-283903</wp:posOffset>
+            </wp:positionH>
+            <wp:positionV relativeFrom="paragraph">
+              <wp:posOffset>238818</wp:posOffset>
+            </wp:positionV>
+            <wp:extent cx="3480685" cy="2092036"/>
+            <wp:effectExtent l="0" t="0" r="5715" b="3810"/>
+            <wp:wrapSquare wrapText="bothSides"/>
+            <wp:docPr id="17" name="Immagine 17"/>
+            <wp:cNvGraphicFramePr>
+              <a:graphicFrameLocks xmlns:a="http://schemas.openxmlformats.org/drawingml/2006/main" noChangeAspect="1"/>
+            </wp:cNvGraphicFramePr>
+            <a:graphic xmlns:a="http://schemas.openxmlformats.org/drawingml/2006/main">
+              <a:graphicData uri="http://schemas.openxmlformats.org/drawingml/2006/picture">
+                <pic:pic xmlns:pic="http://schemas.openxmlformats.org/drawingml/2006/picture">
+                  <pic:nvPicPr>
+                    <pic:cNvPr id="17" name="Immagine 17"/>
+                    <pic:cNvPicPr/>
+                  </pic:nvPicPr>
+                  <pic:blipFill>
+                    <a:blip r:embed="rId30">
+                      <a:extLst>
+                        <a:ext uri="{28A0092B-C50C-407E-A947-70E740481C1C}">
+                          <a14:useLocalDpi xmlns:a14="http://schemas.microsoft.com/office/drawing/2010/main" val="0"/>
+                        </a:ext>
+                      </a:extLst>
+                    </a:blip>
+                    <a:stretch>
+                      <a:fillRect/>
+                    </a:stretch>
+                  </pic:blipFill>
+                  <pic:spPr>
+                    <a:xfrm>
+                      <a:off x="0" y="0"/>
+                      <a:ext cx="3480685" cy="2092036"/>
+                    </a:xfrm>
+                    <a:prstGeom prst="rect">
+                      <a:avLst/>
+                    </a:prstGeom>
+                  </pic:spPr>
+                </pic:pic>
+              </a:graphicData>
+            </a:graphic>
+          </wp:anchor>
+        </w:drawing>
+      </w:r>
+      <w:r>
+        <w:rPr>
+          <w:rFonts w:asciiTheme="minorHAnsi" w:hAnsiTheme="minorHAnsi" w:cstheme="minorHAnsi"/>
+          <w:noProof/>
+          <w:color w:val="000000"/>
+        </w:rPr>
+        <w:drawing>
+          <wp:inline distT="0" distB="0" distL="0" distR="0" wp14:anchorId="57EAC328" wp14:editId="631BD92E">
+            <wp:extent cx="2362200" cy="2563465"/>
+            <wp:effectExtent l="0" t="0" r="0" b="8890"/>
+            <wp:docPr id="21" name="Immagine 21"/>
+            <wp:cNvGraphicFramePr>
+              <a:graphicFrameLocks xmlns:a="http://schemas.openxmlformats.org/drawingml/2006/main" noChangeAspect="1"/>
+            </wp:cNvGraphicFramePr>
+            <a:graphic xmlns:a="http://schemas.openxmlformats.org/drawingml/2006/main">
+              <a:graphicData uri="http://schemas.openxmlformats.org/drawingml/2006/picture">
+                <pic:pic xmlns:pic="http://schemas.openxmlformats.org/drawingml/2006/picture">
+                  <pic:nvPicPr>
+                    <pic:cNvPr id="21" name="Immagine 21"/>
+                    <pic:cNvPicPr/>
+                  </pic:nvPicPr>
+                  <pic:blipFill>
+                    <a:blip r:embed="rId31">
+                      <a:extLst>
+                        <a:ext uri="{28A0092B-C50C-407E-A947-70E740481C1C}">
+                          <a14:useLocalDpi xmlns:a14="http://schemas.microsoft.com/office/drawing/2010/main" val="0"/>
+                        </a:ext>
+                      </a:extLst>
+                    </a:blip>
+                    <a:stretch>
+                      <a:fillRect/>
+                    </a:stretch>
+                  </pic:blipFill>
+                  <pic:spPr>
+                    <a:xfrm>
+                      <a:off x="0" y="0"/>
+                      <a:ext cx="2373725" cy="2575972"/>
+                    </a:xfrm>
+                    <a:prstGeom prst="rect">
+                      <a:avLst/>
+                    </a:prstGeom>
+                  </pic:spPr>
+                </pic:pic>
+              </a:graphicData>
+            </a:graphic>
+          </wp:inline>
+        </w:drawing>
+      </w:r>
+      <w:r>
+        <w:rPr>
+          <w:rFonts w:asciiTheme="minorHAnsi" w:hAnsiTheme="minorHAnsi" w:cstheme="minorHAnsi"/>
+          <w:color w:val="000000"/>
+        </w:rPr>
+        <w:br/>
+        <w:t xml:space="preserve"> </w:t>
+      </w:r>
+    </w:p>
+    <w:p>
+      <w:pPr>
+        <w:pStyle w:val="NormaleWeb"/>
+        <w:spacing w:before="240" w:beforeAutospacing="0" w:after="240" w:afterAutospacing="0"/>
+        <w:rPr>
+          <w:rFonts w:asciiTheme="minorHAnsi" w:hAnsiTheme="minorHAnsi" w:cstheme="minorHAnsi"/>
+          <w:color w:val="000000"/>
+        </w:rPr>
+      </w:pPr>
+      <w:r>
+        <w:rPr>
+          <w:rFonts w:asciiTheme="minorHAnsi" w:hAnsiTheme="minorHAnsi" w:cstheme="minorHAnsi"/>
+          <w:i/>
+          <w:iCs/>
+          <w:color w:val="000000"/>
+        </w:rPr>
+        <w:t>Schermata Gestore esperimenti</w:t>
+      </w:r>
+    </w:p>
+    <w:p>
+      <w:pPr>
+        <w:pStyle w:val="NormaleWeb"/>
+        <w:spacing w:before="240" w:beforeAutospacing="0" w:after="240" w:afterAutospacing="0"/>
+        <w:jc w:val="center"/>
+        <w:rPr>
+          <w:rFonts w:asciiTheme="minorHAnsi" w:hAnsiTheme="minorHAnsi" w:cstheme="minorHAnsi"/>
+          <w:color w:val="000000"/>
+        </w:rPr>
+      </w:pPr>
+      <w:r>
+        <w:rPr>
+          <w:rFonts w:asciiTheme="minorHAnsi" w:hAnsiTheme="minorHAnsi" w:cstheme="minorHAnsi"/>
+          <w:noProof/>
+          <w:color w:val="000000"/>
+        </w:rPr>
+        <w:drawing>
+          <wp:inline distT="0" distB="0" distL="0" distR="0" wp14:anchorId="00C61D67" wp14:editId="31EC7516">
+            <wp:extent cx="4197927" cy="2523128"/>
+            <wp:effectExtent l="0" t="0" r="0" b="0"/>
+            <wp:docPr id="25" name="Immagine 25"/>
+            <wp:cNvGraphicFramePr>
+              <a:graphicFrameLocks xmlns:a="http://schemas.openxmlformats.org/drawingml/2006/main" noChangeAspect="1"/>
+            </wp:cNvGraphicFramePr>
+            <a:graphic xmlns:a="http://schemas.openxmlformats.org/drawingml/2006/main">
+              <a:graphicData uri="http://schemas.openxmlformats.org/drawingml/2006/picture">
+                <pic:pic xmlns:pic="http://schemas.openxmlformats.org/drawingml/2006/picture">
+                  <pic:nvPicPr>
+                    <pic:cNvPr id="25" name="Immagine 25"/>
+                    <pic:cNvPicPr/>
+                  </pic:nvPicPr>
+                  <pic:blipFill>
+                    <a:blip r:embed="rId32">
+                      <a:extLst>
+                        <a:ext uri="{28A0092B-C50C-407E-A947-70E740481C1C}">
+                          <a14:useLocalDpi xmlns:a14="http://schemas.microsoft.com/office/drawing/2010/main" val="0"/>
+                        </a:ext>
+                      </a:extLst>
+                    </a:blip>
+                    <a:stretch>
+                      <a:fillRect/>
+                    </a:stretch>
+                  </pic:blipFill>
+                  <pic:spPr>
+                    <a:xfrm>
+                      <a:off x="0" y="0"/>
+                      <a:ext cx="4206454" cy="2528253"/>
+                    </a:xfrm>
+                    <a:prstGeom prst="rect">
+                      <a:avLst/>
+                    </a:prstGeom>
+                  </pic:spPr>
+                </pic:pic>
+              </a:graphicData>
+            </a:graphic>
+          </wp:inline>
+        </w:drawing>
+      </w:r>
+    </w:p>
+    <w:p>
+      <w:pPr>
+        <w:pStyle w:val="NormaleWeb"/>
+        <w:spacing w:before="240" w:beforeAutospacing="0" w:after="240" w:afterAutospacing="0"/>
+        <w:rPr>
+          <w:rFonts w:asciiTheme="minorHAnsi" w:hAnsiTheme="minorHAnsi" w:cstheme="minorHAnsi"/>
+          <w:color w:val="000000"/>
+        </w:rPr>
+      </w:pPr>
+      <w:r>
+        <w:rPr>
+          <w:rFonts w:asciiTheme="minorHAnsi" w:hAnsiTheme="minorHAnsi" w:cstheme="minorHAnsi"/>
+          <w:color w:val="000000"/>
+        </w:rPr>
+        <w:t>Il gestore degli esperimenti può inserire un nuovo esperimento.</w:t>
+      </w:r>
+      <w:r>
+        <w:rPr>
+          <w:rFonts w:asciiTheme="minorHAnsi" w:hAnsiTheme="minorHAnsi" w:cstheme="minorHAnsi"/>
+          <w:color w:val="000000"/>
+        </w:rPr>
+        <w:br/>
+      </w:r>
+      <w:r>
+        <w:rPr>
+          <w:rFonts w:asciiTheme="minorHAnsi" w:hAnsiTheme="minorHAnsi" w:cstheme="minorHAnsi"/>
+          <w:color w:val="000000"/>
+        </w:rPr>
+        <w:t xml:space="preserve">Per fare ciò, basterà che clicchi sul pulsante: a quel punto si aprirà la </w:t>
+      </w:r>
+      <w:proofErr w:type="spellStart"/>
+      <w:r>
+        <w:rPr>
+          <w:rFonts w:asciiTheme="minorHAnsi" w:hAnsiTheme="minorHAnsi" w:cstheme="minorHAnsi"/>
+          <w:color w:val="000000"/>
+        </w:rPr>
+        <w:t>form</w:t>
+      </w:r>
+      <w:proofErr w:type="spellEnd"/>
+      <w:r>
+        <w:rPr>
+          <w:rFonts w:asciiTheme="minorHAnsi" w:hAnsiTheme="minorHAnsi" w:cstheme="minorHAnsi"/>
+          <w:color w:val="000000"/>
+        </w:rPr>
+        <w:t xml:space="preserve"> relativa che l’utente potrà compilare.</w:t>
+      </w:r>
+    </w:p>
+    <w:p>
+      <w:pPr>
+        <w:pStyle w:val="NormaleWeb"/>
+        <w:spacing w:before="240" w:beforeAutospacing="0" w:after="240" w:afterAutospacing="0"/>
+        <w:jc w:val="center"/>
+        <w:rPr>
+          <w:rFonts w:asciiTheme="minorHAnsi" w:hAnsiTheme="minorHAnsi" w:cstheme="minorHAnsi"/>
+          <w:color w:val="000000"/>
+        </w:rPr>
+      </w:pPr>
+      <w:r>
+        <w:rPr>
+          <w:rFonts w:asciiTheme="minorHAnsi" w:hAnsiTheme="minorHAnsi" w:cstheme="minorHAnsi"/>
+          <w:noProof/>
+          <w:color w:val="000000"/>
+        </w:rPr>
+        <w:lastRenderedPageBreak/>
+        <w:drawing>
+          <wp:inline distT="0" distB="0" distL="0" distR="0" wp14:anchorId="4426CAC6" wp14:editId="25BE05DF">
+            <wp:extent cx="3512127" cy="3001272"/>
+            <wp:effectExtent l="0" t="0" r="0" b="8890"/>
+            <wp:docPr id="26" name="Immagine 26"/>
+            <wp:cNvGraphicFramePr>
+              <a:graphicFrameLocks xmlns:a="http://schemas.openxmlformats.org/drawingml/2006/main" noChangeAspect="1"/>
+            </wp:cNvGraphicFramePr>
+            <a:graphic xmlns:a="http://schemas.openxmlformats.org/drawingml/2006/main">
+              <a:graphicData uri="http://schemas.openxmlformats.org/drawingml/2006/picture">
+                <pic:pic xmlns:pic="http://schemas.openxmlformats.org/drawingml/2006/picture">
+                  <pic:nvPicPr>
+                    <pic:cNvPr id="26" name="Immagine 26"/>
+                    <pic:cNvPicPr/>
+                  </pic:nvPicPr>
+                  <pic:blipFill>
+                    <a:blip r:embed="rId33">
+                      <a:extLst>
+                        <a:ext uri="{28A0092B-C50C-407E-A947-70E740481C1C}">
+                          <a14:useLocalDpi xmlns:a14="http://schemas.microsoft.com/office/drawing/2010/main" val="0"/>
+                        </a:ext>
+                      </a:extLst>
+                    </a:blip>
+                    <a:stretch>
+                      <a:fillRect/>
+                    </a:stretch>
+                  </pic:blipFill>
+                  <pic:spPr>
+                    <a:xfrm>
+                      <a:off x="0" y="0"/>
+                      <a:ext cx="3520822" cy="3008703"/>
+                    </a:xfrm>
+                    <a:prstGeom prst="rect">
+                      <a:avLst/>
+                    </a:prstGeom>
+                  </pic:spPr>
+                </pic:pic>
+              </a:graphicData>
+            </a:graphic>
+          </wp:inline>
+        </w:drawing>
+      </w:r>
+    </w:p>
+    <w:p>
+      <w:pPr>
+        <w:pStyle w:val="NormaleWeb"/>
+        <w:spacing w:before="240" w:beforeAutospacing="0" w:after="240" w:afterAutospacing="0"/>
+        <w:rPr>
+          <w:rFonts w:asciiTheme="minorHAnsi" w:hAnsiTheme="minorHAnsi" w:cstheme="minorHAnsi"/>
+          <w:i/>
+          <w:iCs/>
+          <w:color w:val="000000"/>
+        </w:rPr>
+      </w:pPr>
+    </w:p>
+    <w:p>
+      <w:pPr>
+        <w:pStyle w:val="NormaleWeb"/>
+        <w:spacing w:before="240" w:beforeAutospacing="0" w:after="240" w:afterAutospacing="0"/>
+        <w:rPr>
+          <w:rFonts w:asciiTheme="minorHAnsi" w:hAnsiTheme="minorHAnsi" w:cstheme="minorHAnsi"/>
+          <w:i/>
+          <w:iCs/>
+          <w:color w:val="000000"/>
+        </w:rPr>
+      </w:pPr>
+      <w:r>
+        <w:rPr>
+          <w:rFonts w:asciiTheme="minorHAnsi" w:hAnsiTheme="minorHAnsi" w:cstheme="minorHAnsi"/>
+          <w:i/>
+          <w:iCs/>
+          <w:color w:val="000000"/>
+        </w:rPr>
+        <w:t>Schermata Manutentore e Manovale</w:t>
+      </w:r>
+    </w:p>
+    <w:p>
+      <w:pPr>
+        <w:pStyle w:val="NormaleWeb"/>
+        <w:spacing w:before="240" w:beforeAutospacing="0" w:after="240" w:afterAutospacing="0"/>
+        <w:rPr>
+          <w:rFonts w:asciiTheme="minorHAnsi" w:hAnsiTheme="minorHAnsi" w:cstheme="minorHAnsi"/>
+          <w:color w:val="000000"/>
+        </w:rPr>
+      </w:pPr>
+      <w:r>
+        <w:rPr>
+          <w:rFonts w:asciiTheme="minorHAnsi" w:hAnsiTheme="minorHAnsi" w:cstheme="minorHAnsi"/>
+          <w:color w:val="000000"/>
+        </w:rPr>
+        <w:t>Questa sezione dell’applicazione è dedicata agli operai dell’azienda: cliccando su questo bottone si aprirà una schermata dove si potrà scegliere quale lavoro bisogna inserire nel database.</w:t>
+      </w:r>
+    </w:p>
+    <w:p>
+      <w:pPr>
+        <w:pStyle w:val="NormaleWeb"/>
+        <w:spacing w:before="240" w:beforeAutospacing="0" w:after="240" w:afterAutospacing="0"/>
+        <w:jc w:val="center"/>
+        <w:rPr>
+          <w:rFonts w:asciiTheme="minorHAnsi" w:hAnsiTheme="minorHAnsi" w:cstheme="minorHAnsi"/>
+          <w:color w:val="000000"/>
+        </w:rPr>
+      </w:pPr>
+      <w:r>
+        <w:rPr>
+          <w:rFonts w:asciiTheme="minorHAnsi" w:hAnsiTheme="minorHAnsi" w:cstheme="minorHAnsi"/>
+          <w:noProof/>
+          <w:color w:val="000000"/>
+        </w:rPr>
+        <w:drawing>
+          <wp:inline distT="0" distB="0" distL="0" distR="0" wp14:anchorId="535A3FD1" wp14:editId="769B3567">
+            <wp:extent cx="4835236" cy="2906177"/>
+            <wp:effectExtent l="0" t="0" r="3810" b="8890"/>
+            <wp:docPr id="27" name="Immagine 27"/>
+            <wp:cNvGraphicFramePr>
+              <a:graphicFrameLocks xmlns:a="http://schemas.openxmlformats.org/drawingml/2006/main" noChangeAspect="1"/>
+            </wp:cNvGraphicFramePr>
+            <a:graphic xmlns:a="http://schemas.openxmlformats.org/drawingml/2006/main">
+              <a:graphicData uri="http://schemas.openxmlformats.org/drawingml/2006/picture">
+                <pic:pic xmlns:pic="http://schemas.openxmlformats.org/drawingml/2006/picture">
+                  <pic:nvPicPr>
+                    <pic:cNvPr id="27" name="Immagine 27"/>
+                    <pic:cNvPicPr/>
+                  </pic:nvPicPr>
+                  <pic:blipFill>
+                    <a:blip r:embed="rId34">
+                      <a:extLst>
+                        <a:ext uri="{28A0092B-C50C-407E-A947-70E740481C1C}">
+                          <a14:useLocalDpi xmlns:a14="http://schemas.microsoft.com/office/drawing/2010/main" val="0"/>
+                        </a:ext>
+                      </a:extLst>
+                    </a:blip>
+                    <a:stretch>
+                      <a:fillRect/>
+                    </a:stretch>
+                  </pic:blipFill>
+                  <pic:spPr>
+                    <a:xfrm>
+                      <a:off x="0" y="0"/>
+                      <a:ext cx="4861040" cy="2921686"/>
+                    </a:xfrm>
+                    <a:prstGeom prst="rect">
+                      <a:avLst/>
+                    </a:prstGeom>
+                  </pic:spPr>
+                </pic:pic>
+              </a:graphicData>
+            </a:graphic>
+          </wp:inline>
+        </w:drawing>
+      </w:r>
+    </w:p>
+    <w:p>
+      <w:pPr>
+        <w:pStyle w:val="NormaleWeb"/>
+        <w:spacing w:before="240" w:beforeAutospacing="0" w:after="240" w:afterAutospacing="0"/>
+        <w:rPr>
+          <w:rFonts w:asciiTheme="minorHAnsi" w:hAnsiTheme="minorHAnsi" w:cstheme="minorHAnsi"/>
+          <w:color w:val="000000"/>
+        </w:rPr>
+      </w:pPr>
+      <w:r>
+        <w:rPr>
+          <w:rFonts w:asciiTheme="minorHAnsi" w:hAnsiTheme="minorHAnsi" w:cstheme="minorHAnsi"/>
+          <w:color w:val="000000"/>
+        </w:rPr>
+        <w:t xml:space="preserve">I due </w:t>
+      </w:r>
+      <w:proofErr w:type="spellStart"/>
+      <w:r>
+        <w:rPr>
+          <w:rFonts w:asciiTheme="minorHAnsi" w:hAnsiTheme="minorHAnsi" w:cstheme="minorHAnsi"/>
+          <w:color w:val="000000"/>
+        </w:rPr>
+        <w:t>form</w:t>
+      </w:r>
+      <w:proofErr w:type="spellEnd"/>
+      <w:r>
+        <w:rPr>
+          <w:rFonts w:asciiTheme="minorHAnsi" w:hAnsiTheme="minorHAnsi" w:cstheme="minorHAnsi"/>
+          <w:color w:val="000000"/>
+        </w:rPr>
+        <w:t xml:space="preserve"> che si apriranno saranno molto simili, ma con campi coerenti alle colonne delle tabelle del database.</w:t>
+      </w:r>
+    </w:p>
+    <w:p>
+      <w:pPr>
+        <w:pStyle w:val="NormaleWeb"/>
+        <w:spacing w:before="240" w:beforeAutospacing="0" w:after="240" w:afterAutospacing="0"/>
+        <w:rPr>
+          <w:rFonts w:asciiTheme="minorHAnsi" w:hAnsiTheme="minorHAnsi" w:cstheme="minorHAnsi"/>
+          <w:color w:val="000000"/>
+        </w:rPr>
+      </w:pPr>
+    </w:p>
+    <w:p>
+      <w:pPr>
+        <w:pStyle w:val="NormaleWeb"/>
+        <w:spacing w:before="240" w:beforeAutospacing="0" w:after="240" w:afterAutospacing="0"/>
+        <w:rPr>
+          <w:rFonts w:asciiTheme="minorHAnsi" w:hAnsiTheme="minorHAnsi" w:cstheme="minorHAnsi"/>
+          <w:color w:val="000000"/>
+        </w:rPr>
+      </w:pPr>
+    </w:p>
+    <w:p>
+      <w:pPr>
+        <w:pStyle w:val="NormaleWeb"/>
+        <w:spacing w:before="240" w:beforeAutospacing="0" w:after="240" w:afterAutospacing="0"/>
+        <w:rPr>
+          <w:rFonts w:asciiTheme="minorHAnsi" w:hAnsiTheme="minorHAnsi" w:cstheme="minorHAnsi"/>
+          <w:color w:val="000000"/>
+        </w:rPr>
+      </w:pPr>
+      <w:r>
+        <w:rPr>
+          <w:rFonts w:asciiTheme="minorHAnsi" w:hAnsiTheme="minorHAnsi" w:cstheme="minorHAnsi"/>
+          <w:noProof/>
+          <w:color w:val="000000"/>
+        </w:rPr>
+        <w:lastRenderedPageBreak/>
+        <w:drawing>
+          <wp:inline distT="0" distB="0" distL="0" distR="0" wp14:anchorId="7AD29FC4" wp14:editId="6BE01C26">
+            <wp:extent cx="3117273" cy="1934408"/>
+            <wp:effectExtent l="0" t="0" r="6985" b="8890"/>
+            <wp:docPr id="30" name="Immagine 30"/>
+            <wp:cNvGraphicFramePr>
+              <a:graphicFrameLocks xmlns:a="http://schemas.openxmlformats.org/drawingml/2006/main" noChangeAspect="1"/>
+            </wp:cNvGraphicFramePr>
+            <a:graphic xmlns:a="http://schemas.openxmlformats.org/drawingml/2006/main">
+              <a:graphicData uri="http://schemas.openxmlformats.org/drawingml/2006/picture">
+                <pic:pic xmlns:pic="http://schemas.openxmlformats.org/drawingml/2006/picture">
+                  <pic:nvPicPr>
+                    <pic:cNvPr id="30" name="Immagine 30"/>
+                    <pic:cNvPicPr/>
+                  </pic:nvPicPr>
+                  <pic:blipFill>
+                    <a:blip r:embed="rId35">
+                      <a:extLst>
+                        <a:ext uri="{28A0092B-C50C-407E-A947-70E740481C1C}">
+                          <a14:useLocalDpi xmlns:a14="http://schemas.microsoft.com/office/drawing/2010/main" val="0"/>
+                        </a:ext>
+                      </a:extLst>
+                    </a:blip>
+                    <a:stretch>
+                      <a:fillRect/>
+                    </a:stretch>
+                  </pic:blipFill>
+                  <pic:spPr>
+                    <a:xfrm>
+                      <a:off x="0" y="0"/>
+                      <a:ext cx="3126906" cy="1940386"/>
+                    </a:xfrm>
+                    <a:prstGeom prst="rect">
+                      <a:avLst/>
+                    </a:prstGeom>
+                  </pic:spPr>
+                </pic:pic>
+              </a:graphicData>
+            </a:graphic>
+          </wp:inline>
+        </w:drawing>
+      </w:r>
+      <w:r>
+        <w:rPr>
+          <w:rFonts w:asciiTheme="minorHAnsi" w:hAnsiTheme="minorHAnsi" w:cstheme="minorHAnsi"/>
+          <w:noProof/>
+          <w:color w:val="000000"/>
+        </w:rPr>
+        <w:drawing>
+          <wp:inline distT="0" distB="0" distL="0" distR="0" wp14:anchorId="5BE9246F" wp14:editId="54C84041">
+            <wp:extent cx="3636818" cy="2763643"/>
+            <wp:effectExtent l="0" t="0" r="1905" b="0"/>
+            <wp:docPr id="31" name="Immagine 31"/>
+            <wp:cNvGraphicFramePr>
+              <a:graphicFrameLocks xmlns:a="http://schemas.openxmlformats.org/drawingml/2006/main" noChangeAspect="1"/>
+            </wp:cNvGraphicFramePr>
+            <a:graphic xmlns:a="http://schemas.openxmlformats.org/drawingml/2006/main">
+              <a:graphicData uri="http://schemas.openxmlformats.org/drawingml/2006/picture">
+                <pic:pic xmlns:pic="http://schemas.openxmlformats.org/drawingml/2006/picture">
+                  <pic:nvPicPr>
+                    <pic:cNvPr id="31" name="Immagine 31"/>
+                    <pic:cNvPicPr/>
+                  </pic:nvPicPr>
+                  <pic:blipFill>
+                    <a:blip r:embed="rId36">
+                      <a:extLst>
+                        <a:ext uri="{28A0092B-C50C-407E-A947-70E740481C1C}">
+                          <a14:useLocalDpi xmlns:a14="http://schemas.microsoft.com/office/drawing/2010/main" val="0"/>
+                        </a:ext>
+                      </a:extLst>
+                    </a:blip>
+                    <a:stretch>
+                      <a:fillRect/>
+                    </a:stretch>
+                  </pic:blipFill>
+                  <pic:spPr>
+                    <a:xfrm>
+                      <a:off x="0" y="0"/>
+                      <a:ext cx="3639953" cy="2766025"/>
+                    </a:xfrm>
+                    <a:prstGeom prst="rect">
+                      <a:avLst/>
+                    </a:prstGeom>
+                  </pic:spPr>
+                </pic:pic>
+              </a:graphicData>
+            </a:graphic>
+          </wp:inline>
+        </w:drawing>
+      </w:r>
+    </w:p>
+    <w:p>
+      <w:pPr>
+        <w:pStyle w:val="NormaleWeb"/>
+        <w:spacing w:before="240" w:beforeAutospacing="0" w:after="240" w:afterAutospacing="0"/>
+        <w:rPr>
+          <w:rFonts w:asciiTheme="minorHAnsi" w:hAnsiTheme="minorHAnsi" w:cstheme="minorHAnsi"/>
+          <w:color w:val="000000"/>
+        </w:rPr>
+      </w:pPr>
+      <w:r>
+        <w:rPr>
+          <w:rFonts w:asciiTheme="minorHAnsi" w:hAnsiTheme="minorHAnsi" w:cstheme="minorHAnsi"/>
+          <w:i/>
+          <w:iCs/>
+          <w:color w:val="000000"/>
+        </w:rPr>
+        <w:t>Schermata Guida</w:t>
+      </w:r>
+    </w:p>
+    <w:p>
+      <w:pPr>
+        <w:pStyle w:val="NormaleWeb"/>
+        <w:spacing w:before="240" w:beforeAutospacing="0" w:after="240" w:afterAutospacing="0"/>
+        <w:rPr>
+          <w:rFonts w:asciiTheme="minorHAnsi" w:hAnsiTheme="minorHAnsi" w:cstheme="minorHAnsi"/>
+          <w:color w:val="000000"/>
+        </w:rPr>
+      </w:pPr>
+      <w:r>
+        <w:rPr>
+          <w:rFonts w:asciiTheme="minorHAnsi" w:hAnsiTheme="minorHAnsi" w:cstheme="minorHAnsi"/>
+          <w:color w:val="000000"/>
+        </w:rPr>
+        <w:t xml:space="preserve">In questa sezione costruita appositamente per le guide, è possibile visualizzare le visite nei prossimi 10 giorni (operazione </w:t>
+      </w:r>
+    </w:p>
+    <w:p>
+      <w:pPr>
+        <w:pStyle w:val="NormaleWeb"/>
+        <w:spacing w:before="240" w:beforeAutospacing="0" w:after="240" w:afterAutospacing="0"/>
+        <w:rPr>
+          <w:rFonts w:asciiTheme="minorHAnsi" w:hAnsiTheme="minorHAnsi" w:cstheme="minorHAnsi"/>
+          <w:color w:val="000000"/>
+        </w:rPr>
+      </w:pPr>
+      <w:r>
+        <w:rPr>
+          <w:rFonts w:asciiTheme="minorHAnsi" w:hAnsiTheme="minorHAnsi" w:cstheme="minorHAnsi"/>
+          <w:noProof/>
+          <w:color w:val="000000"/>
+        </w:rPr>
+        <w:lastRenderedPageBreak/>
+        <w:drawing>
+          <wp:inline distT="0" distB="0" distL="0" distR="0" wp14:anchorId="486168CF" wp14:editId="1611DBD0">
+            <wp:extent cx="5731510" cy="4341495"/>
+            <wp:effectExtent l="0" t="0" r="2540" b="1905"/>
+            <wp:docPr id="32" name="Immagine 32"/>
+            <wp:cNvGraphicFramePr>
+              <a:graphicFrameLocks xmlns:a="http://schemas.openxmlformats.org/drawingml/2006/main" noChangeAspect="1"/>
+            </wp:cNvGraphicFramePr>
+            <a:graphic xmlns:a="http://schemas.openxmlformats.org/drawingml/2006/main">
+              <a:graphicData uri="http://schemas.openxmlformats.org/drawingml/2006/picture">
+                <pic:pic xmlns:pic="http://schemas.openxmlformats.org/drawingml/2006/picture">
+                  <pic:nvPicPr>
+                    <pic:cNvPr id="32" name="Immagine 32"/>
+                    <pic:cNvPicPr/>
+                  </pic:nvPicPr>
+                  <pic:blipFill>
+                    <a:blip r:embed="rId37">
+                      <a:extLst>
+                        <a:ext uri="{28A0092B-C50C-407E-A947-70E740481C1C}">
+                          <a14:useLocalDpi xmlns:a14="http://schemas.microsoft.com/office/drawing/2010/main" val="0"/>
+                        </a:ext>
+                      </a:extLst>
+                    </a:blip>
+                    <a:stretch>
+                      <a:fillRect/>
+                    </a:stretch>
+                  </pic:blipFill>
+                  <pic:spPr>
+                    <a:xfrm>
+                      <a:off x="0" y="0"/>
+                      <a:ext cx="5731510" cy="4341495"/>
+                    </a:xfrm>
+                    <a:prstGeom prst="rect">
+                      <a:avLst/>
+                    </a:prstGeom>
+                  </pic:spPr>
+                </pic:pic>
+              </a:graphicData>
+            </a:graphic>
+          </wp:inline>
+        </w:drawing>
+      </w:r>
+    </w:p>
+    <w:p>
+      <w:pPr>
+        <w:pStyle w:val="NormaleWeb"/>
+        <w:spacing w:before="240" w:beforeAutospacing="0" w:after="240" w:afterAutospacing="0"/>
+        <w:rPr>
+          <w:rFonts w:asciiTheme="minorHAnsi" w:hAnsiTheme="minorHAnsi" w:cstheme="minorHAnsi"/>
+          <w:color w:val="000000"/>
+        </w:rPr>
+      </w:pPr>
+    </w:p>
+    <w:p>
+      <w:pPr>
+        <w:pStyle w:val="NormaleWeb"/>
+        <w:spacing w:before="240" w:beforeAutospacing="0" w:after="240" w:afterAutospacing="0"/>
+        <w:rPr>
+          <w:rFonts w:asciiTheme="minorHAnsi" w:hAnsiTheme="minorHAnsi" w:cstheme="minorHAnsi"/>
+          <w:color w:val="000000"/>
         </w:rPr>
       </w:pPr>
     </w:p>
@@ -40451,6 +41472,118 @@
     </w:lvl>
   </w:abstractNum>
   <w:abstractNum w:abstractNumId="2" w15:restartNumberingAfterBreak="0">
+    <w:nsid w:val="16D77E52"/>
+    <w:multiLevelType w:val="hybridMultilevel"/>
+    <w:tmpl w:val="69182F5E"/>
+    <w:lvl w:ilvl="0" w:tplc="FE802B74">
+      <w:numFmt w:val="bullet"/>
+      <w:lvlText w:val="-"/>
+      <w:lvlJc w:val="left"/>
+      <w:pPr>
+        <w:ind w:left="720" w:hanging="360"/>
+      </w:pPr>
+      <w:rPr>
+        <w:rFonts w:ascii="Calibri" w:eastAsia="Times New Roman" w:hAnsi="Calibri" w:cs="Calibri" w:hint="default"/>
+      </w:rPr>
+    </w:lvl>
+    <w:lvl w:ilvl="1" w:tplc="04100003" w:tentative="1">
+      <w:start w:val="1"/>
+      <w:numFmt w:val="bullet"/>
+      <w:lvlText w:val="o"/>
+      <w:lvlJc w:val="left"/>
+      <w:pPr>
+        <w:ind w:left="1440" w:hanging="360"/>
+      </w:pPr>
+      <w:rPr>
+        <w:rFonts w:ascii="Courier New" w:hAnsi="Courier New" w:cs="Courier New" w:hint="default"/>
+      </w:rPr>
+    </w:lvl>
+    <w:lvl w:ilvl="2" w:tplc="04100005" w:tentative="1">
+      <w:start w:val="1"/>
+      <w:numFmt w:val="bullet"/>
+      <w:lvlText w:val=""/>
+      <w:lvlJc w:val="left"/>
+      <w:pPr>
+        <w:ind w:left="2160" w:hanging="360"/>
+      </w:pPr>
+      <w:rPr>
+        <w:rFonts w:ascii="Wingdings" w:hAnsi="Wingdings" w:hint="default"/>
+      </w:rPr>
+    </w:lvl>
+    <w:lvl w:ilvl="3" w:tplc="04100001" w:tentative="1">
+      <w:start w:val="1"/>
+      <w:numFmt w:val="bullet"/>
+      <w:lvlText w:val=""/>
+      <w:lvlJc w:val="left"/>
+      <w:pPr>
+        <w:ind w:left="2880" w:hanging="360"/>
+      </w:pPr>
+      <w:rPr>
+        <w:rFonts w:ascii="Symbol" w:hAnsi="Symbol" w:hint="default"/>
+      </w:rPr>
+    </w:lvl>
+    <w:lvl w:ilvl="4" w:tplc="04100003" w:tentative="1">
+      <w:start w:val="1"/>
+      <w:numFmt w:val="bullet"/>
+      <w:lvlText w:val="o"/>
+      <w:lvlJc w:val="left"/>
+      <w:pPr>
+        <w:ind w:left="3600" w:hanging="360"/>
+      </w:pPr>
+      <w:rPr>
+        <w:rFonts w:ascii="Courier New" w:hAnsi="Courier New" w:cs="Courier New" w:hint="default"/>
+      </w:rPr>
+    </w:lvl>
+    <w:lvl w:ilvl="5" w:tplc="04100005" w:tentative="1">
+      <w:start w:val="1"/>
+      <w:numFmt w:val="bullet"/>
+      <w:lvlText w:val=""/>
+      <w:lvlJc w:val="left"/>
+      <w:pPr>
+        <w:ind w:left="4320" w:hanging="360"/>
+      </w:pPr>
+      <w:rPr>
+        <w:rFonts w:ascii="Wingdings" w:hAnsi="Wingdings" w:hint="default"/>
+      </w:rPr>
+    </w:lvl>
+    <w:lvl w:ilvl="6" w:tplc="04100001" w:tentative="1">
+      <w:start w:val="1"/>
+      <w:numFmt w:val="bullet"/>
+      <w:lvlText w:val=""/>
+      <w:lvlJc w:val="left"/>
+      <w:pPr>
+        <w:ind w:left="5040" w:hanging="360"/>
+      </w:pPr>
+      <w:rPr>
+        <w:rFonts w:ascii="Symbol" w:hAnsi="Symbol" w:hint="default"/>
+      </w:rPr>
+    </w:lvl>
+    <w:lvl w:ilvl="7" w:tplc="04100003" w:tentative="1">
+      <w:start w:val="1"/>
+      <w:numFmt w:val="bullet"/>
+      <w:lvlText w:val="o"/>
+      <w:lvlJc w:val="left"/>
+      <w:pPr>
+        <w:ind w:left="5760" w:hanging="360"/>
+      </w:pPr>
+      <w:rPr>
+        <w:rFonts w:ascii="Courier New" w:hAnsi="Courier New" w:cs="Courier New" w:hint="default"/>
+      </w:rPr>
+    </w:lvl>
+    <w:lvl w:ilvl="8" w:tplc="04100005" w:tentative="1">
+      <w:start w:val="1"/>
+      <w:numFmt w:val="bullet"/>
+      <w:lvlText w:val=""/>
+      <w:lvlJc w:val="left"/>
+      <w:pPr>
+        <w:ind w:left="6480" w:hanging="360"/>
+      </w:pPr>
+      <w:rPr>
+        <w:rFonts w:ascii="Wingdings" w:hAnsi="Wingdings" w:hint="default"/>
+      </w:rPr>
+    </w:lvl>
+  </w:abstractNum>
+  <w:abstractNum w:abstractNumId="3" w15:restartNumberingAfterBreak="0">
     <w:nsid w:val="2793654D"/>
     <w:multiLevelType w:val="hybridMultilevel"/>
     <w:tmpl w:val="9A16D532"/>
@@ -40536,7 +41669,7 @@
       </w:pPr>
     </w:lvl>
   </w:abstractNum>
-  <w:abstractNum w:abstractNumId="3" w15:restartNumberingAfterBreak="0">
+  <w:abstractNum w:abstractNumId="4" w15:restartNumberingAfterBreak="0">
     <w:nsid w:val="3169441E"/>
     <w:multiLevelType w:val="hybridMultilevel"/>
     <w:tmpl w:val="9A16D532"/>
@@ -40622,7 +41755,7 @@
       </w:pPr>
     </w:lvl>
   </w:abstractNum>
-  <w:abstractNum w:abstractNumId="4" w15:restartNumberingAfterBreak="0">
+  <w:abstractNum w:abstractNumId="5" w15:restartNumberingAfterBreak="0">
     <w:nsid w:val="34DA5150"/>
     <w:multiLevelType w:val="hybridMultilevel"/>
     <w:tmpl w:val="48C085D4"/>
@@ -40735,7 +41868,120 @@
       </w:rPr>
     </w:lvl>
   </w:abstractNum>
-  <w:abstractNum w:abstractNumId="5" w15:restartNumberingAfterBreak="0">
+  <w:abstractNum w:abstractNumId="6" w15:restartNumberingAfterBreak="0">
+    <w:nsid w:val="38927410"/>
+    <w:multiLevelType w:val="hybridMultilevel"/>
+    <w:tmpl w:val="BFBAC086"/>
+    <w:lvl w:ilvl="0" w:tplc="04100001">
+      <w:start w:val="1"/>
+      <w:numFmt w:val="bullet"/>
+      <w:lvlText w:val=""/>
+      <w:lvlJc w:val="left"/>
+      <w:pPr>
+        <w:ind w:left="720" w:hanging="360"/>
+      </w:pPr>
+      <w:rPr>
+        <w:rFonts w:ascii="Symbol" w:hAnsi="Symbol" w:hint="default"/>
+      </w:rPr>
+    </w:lvl>
+    <w:lvl w:ilvl="1" w:tplc="04100003" w:tentative="1">
+      <w:start w:val="1"/>
+      <w:numFmt w:val="bullet"/>
+      <w:lvlText w:val="o"/>
+      <w:lvlJc w:val="left"/>
+      <w:pPr>
+        <w:ind w:left="1440" w:hanging="360"/>
+      </w:pPr>
+      <w:rPr>
+        <w:rFonts w:ascii="Courier New" w:hAnsi="Courier New" w:cs="Courier New" w:hint="default"/>
+      </w:rPr>
+    </w:lvl>
+    <w:lvl w:ilvl="2" w:tplc="04100005" w:tentative="1">
+      <w:start w:val="1"/>
+      <w:numFmt w:val="bullet"/>
+      <w:lvlText w:val=""/>
+      <w:lvlJc w:val="left"/>
+      <w:pPr>
+        <w:ind w:left="2160" w:hanging="360"/>
+      </w:pPr>
+      <w:rPr>
+        <w:rFonts w:ascii="Wingdings" w:hAnsi="Wingdings" w:hint="default"/>
+      </w:rPr>
+    </w:lvl>
+    <w:lvl w:ilvl="3" w:tplc="04100001" w:tentative="1">
+      <w:start w:val="1"/>
+      <w:numFmt w:val="bullet"/>
+      <w:lvlText w:val=""/>
+      <w:lvlJc w:val="left"/>
+      <w:pPr>
+        <w:ind w:left="2880" w:hanging="360"/>
+      </w:pPr>
+      <w:rPr>
+        <w:rFonts w:ascii="Symbol" w:hAnsi="Symbol" w:hint="default"/>
+      </w:rPr>
+    </w:lvl>
+    <w:lvl w:ilvl="4" w:tplc="04100003" w:tentative="1">
+      <w:start w:val="1"/>
+      <w:numFmt w:val="bullet"/>
+      <w:lvlText w:val="o"/>
+      <w:lvlJc w:val="left"/>
+      <w:pPr>
+        <w:ind w:left="3600" w:hanging="360"/>
+      </w:pPr>
+      <w:rPr>
+        <w:rFonts w:ascii="Courier New" w:hAnsi="Courier New" w:cs="Courier New" w:hint="default"/>
+      </w:rPr>
+    </w:lvl>
+    <w:lvl w:ilvl="5" w:tplc="04100005" w:tentative="1">
+      <w:start w:val="1"/>
+      <w:numFmt w:val="bullet"/>
+      <w:lvlText w:val=""/>
+      <w:lvlJc w:val="left"/>
+      <w:pPr>
+        <w:ind w:left="4320" w:hanging="360"/>
+      </w:pPr>
+      <w:rPr>
+        <w:rFonts w:ascii="Wingdings" w:hAnsi="Wingdings" w:hint="default"/>
+      </w:rPr>
+    </w:lvl>
+    <w:lvl w:ilvl="6" w:tplc="04100001" w:tentative="1">
+      <w:start w:val="1"/>
+      <w:numFmt w:val="bullet"/>
+      <w:lvlText w:val=""/>
+      <w:lvlJc w:val="left"/>
+      <w:pPr>
+        <w:ind w:left="5040" w:hanging="360"/>
+      </w:pPr>
+      <w:rPr>
+        <w:rFonts w:ascii="Symbol" w:hAnsi="Symbol" w:hint="default"/>
+      </w:rPr>
+    </w:lvl>
+    <w:lvl w:ilvl="7" w:tplc="04100003" w:tentative="1">
+      <w:start w:val="1"/>
+      <w:numFmt w:val="bullet"/>
+      <w:lvlText w:val="o"/>
+      <w:lvlJc w:val="left"/>
+      <w:pPr>
+        <w:ind w:left="5760" w:hanging="360"/>
+      </w:pPr>
+      <w:rPr>
+        <w:rFonts w:ascii="Courier New" w:hAnsi="Courier New" w:cs="Courier New" w:hint="default"/>
+      </w:rPr>
+    </w:lvl>
+    <w:lvl w:ilvl="8" w:tplc="04100005" w:tentative="1">
+      <w:start w:val="1"/>
+      <w:numFmt w:val="bullet"/>
+      <w:lvlText w:val=""/>
+      <w:lvlJc w:val="left"/>
+      <w:pPr>
+        <w:ind w:left="6480" w:hanging="360"/>
+      </w:pPr>
+      <w:rPr>
+        <w:rFonts w:ascii="Wingdings" w:hAnsi="Wingdings" w:hint="default"/>
+      </w:rPr>
+    </w:lvl>
+  </w:abstractNum>
+  <w:abstractNum w:abstractNumId="7" w15:restartNumberingAfterBreak="0">
     <w:nsid w:val="3A9E0C23"/>
     <w:multiLevelType w:val="hybridMultilevel"/>
     <w:tmpl w:val="7C4A7F16"/>
@@ -40847,7 +42093,7 @@
       </w:rPr>
     </w:lvl>
   </w:abstractNum>
-  <w:abstractNum w:abstractNumId="6" w15:restartNumberingAfterBreak="0">
+  <w:abstractNum w:abstractNumId="8" w15:restartNumberingAfterBreak="0">
     <w:nsid w:val="3F7C29C0"/>
     <w:multiLevelType w:val="hybridMultilevel"/>
     <w:tmpl w:val="D0D0357C"/>
@@ -40960,7 +42206,7 @@
       </w:rPr>
     </w:lvl>
   </w:abstractNum>
-  <w:abstractNum w:abstractNumId="7" w15:restartNumberingAfterBreak="0">
+  <w:abstractNum w:abstractNumId="9" w15:restartNumberingAfterBreak="0">
     <w:nsid w:val="42B973F9"/>
     <w:multiLevelType w:val="hybridMultilevel"/>
     <w:tmpl w:val="F000BC84"/>
@@ -41073,7 +42319,119 @@
       </w:rPr>
     </w:lvl>
   </w:abstractNum>
-  <w:abstractNum w:abstractNumId="8" w15:restartNumberingAfterBreak="0">
+  <w:abstractNum w:abstractNumId="10" w15:restartNumberingAfterBreak="0">
+    <w:nsid w:val="45CC689F"/>
+    <w:multiLevelType w:val="hybridMultilevel"/>
+    <w:tmpl w:val="8312D76C"/>
+    <w:lvl w:ilvl="0" w:tplc="1158B948">
+      <w:numFmt w:val="bullet"/>
+      <w:lvlText w:val="-"/>
+      <w:lvlJc w:val="left"/>
+      <w:pPr>
+        <w:ind w:left="720" w:hanging="360"/>
+      </w:pPr>
+      <w:rPr>
+        <w:rFonts w:ascii="Calibri" w:eastAsia="Times New Roman" w:hAnsi="Calibri" w:cs="Calibri" w:hint="default"/>
+      </w:rPr>
+    </w:lvl>
+    <w:lvl w:ilvl="1" w:tplc="04100003" w:tentative="1">
+      <w:start w:val="1"/>
+      <w:numFmt w:val="bullet"/>
+      <w:lvlText w:val="o"/>
+      <w:lvlJc w:val="left"/>
+      <w:pPr>
+        <w:ind w:left="1440" w:hanging="360"/>
+      </w:pPr>
+      <w:rPr>
+        <w:rFonts w:ascii="Courier New" w:hAnsi="Courier New" w:cs="Courier New" w:hint="default"/>
+      </w:rPr>
+    </w:lvl>
+    <w:lvl w:ilvl="2" w:tplc="04100005" w:tentative="1">
+      <w:start w:val="1"/>
+      <w:numFmt w:val="bullet"/>
+      <w:lvlText w:val=""/>
+      <w:lvlJc w:val="left"/>
+      <w:pPr>
+        <w:ind w:left="2160" w:hanging="360"/>
+      </w:pPr>
+      <w:rPr>
+        <w:rFonts w:ascii="Wingdings" w:hAnsi="Wingdings" w:hint="default"/>
+      </w:rPr>
+    </w:lvl>
+    <w:lvl w:ilvl="3" w:tplc="04100001" w:tentative="1">
+      <w:start w:val="1"/>
+      <w:numFmt w:val="bullet"/>
+      <w:lvlText w:val=""/>
+      <w:lvlJc w:val="left"/>
+      <w:pPr>
+        <w:ind w:left="2880" w:hanging="360"/>
+      </w:pPr>
+      <w:rPr>
+        <w:rFonts w:ascii="Symbol" w:hAnsi="Symbol" w:hint="default"/>
+      </w:rPr>
+    </w:lvl>
+    <w:lvl w:ilvl="4" w:tplc="04100003" w:tentative="1">
+      <w:start w:val="1"/>
+      <w:numFmt w:val="bullet"/>
+      <w:lvlText w:val="o"/>
+      <w:lvlJc w:val="left"/>
+      <w:pPr>
+        <w:ind w:left="3600" w:hanging="360"/>
+      </w:pPr>
+      <w:rPr>
+        <w:rFonts w:ascii="Courier New" w:hAnsi="Courier New" w:cs="Courier New" w:hint="default"/>
+      </w:rPr>
+    </w:lvl>
+    <w:lvl w:ilvl="5" w:tplc="04100005" w:tentative="1">
+      <w:start w:val="1"/>
+      <w:numFmt w:val="bullet"/>
+      <w:lvlText w:val=""/>
+      <w:lvlJc w:val="left"/>
+      <w:pPr>
+        <w:ind w:left="4320" w:hanging="360"/>
+      </w:pPr>
+      <w:rPr>
+        <w:rFonts w:ascii="Wingdings" w:hAnsi="Wingdings" w:hint="default"/>
+      </w:rPr>
+    </w:lvl>
+    <w:lvl w:ilvl="6" w:tplc="04100001" w:tentative="1">
+      <w:start w:val="1"/>
+      <w:numFmt w:val="bullet"/>
+      <w:lvlText w:val=""/>
+      <w:lvlJc w:val="left"/>
+      <w:pPr>
+        <w:ind w:left="5040" w:hanging="360"/>
+      </w:pPr>
+      <w:rPr>
+        <w:rFonts w:ascii="Symbol" w:hAnsi="Symbol" w:hint="default"/>
+      </w:rPr>
+    </w:lvl>
+    <w:lvl w:ilvl="7" w:tplc="04100003" w:tentative="1">
+      <w:start w:val="1"/>
+      <w:numFmt w:val="bullet"/>
+      <w:lvlText w:val="o"/>
+      <w:lvlJc w:val="left"/>
+      <w:pPr>
+        <w:ind w:left="5760" w:hanging="360"/>
+      </w:pPr>
+      <w:rPr>
+        <w:rFonts w:ascii="Courier New" w:hAnsi="Courier New" w:cs="Courier New" w:hint="default"/>
+      </w:rPr>
+    </w:lvl>
+    <w:lvl w:ilvl="8" w:tplc="04100005" w:tentative="1">
+      <w:start w:val="1"/>
+      <w:numFmt w:val="bullet"/>
+      <w:lvlText w:val=""/>
+      <w:lvlJc w:val="left"/>
+      <w:pPr>
+        <w:ind w:left="6480" w:hanging="360"/>
+      </w:pPr>
+      <w:rPr>
+        <w:rFonts w:ascii="Wingdings" w:hAnsi="Wingdings" w:hint="default"/>
+      </w:rPr>
+    </w:lvl>
+  </w:abstractNum>
+  <w:abstractNum w:abstractNumId="11" w15:restartNumberingAfterBreak="0">
     <w:nsid w:val="4D09179D"/>
     <w:multiLevelType w:val="hybridMultilevel"/>
     <w:tmpl w:val="2E26CB56"/>
@@ -41186,7 +42544,7 @@
       </w:rPr>
     </w:lvl>
   </w:abstractNum>
-  <w:abstractNum w:abstractNumId="9" w15:restartNumberingAfterBreak="0">
+  <w:abstractNum w:abstractNumId="12" w15:restartNumberingAfterBreak="0">
     <w:nsid w:val="500356BF"/>
     <w:multiLevelType w:val="hybridMultilevel"/>
     <w:tmpl w:val="9A16D532"/>
@@ -41272,7 +42630,7 @@
       </w:pPr>
     </w:lvl>
   </w:abstractNum>
-  <w:abstractNum w:abstractNumId="10" w15:restartNumberingAfterBreak="0">
+  <w:abstractNum w:abstractNumId="13" w15:restartNumberingAfterBreak="0">
     <w:nsid w:val="510F66AC"/>
     <w:multiLevelType w:val="hybridMultilevel"/>
     <w:tmpl w:val="47CEF808"/>
@@ -41385,7 +42743,7 @@
       </w:rPr>
     </w:lvl>
   </w:abstractNum>
-  <w:abstractNum w:abstractNumId="11" w15:restartNumberingAfterBreak="0">
+  <w:abstractNum w:abstractNumId="14" w15:restartNumberingAfterBreak="0">
     <w:nsid w:val="5B5A42B1"/>
     <w:multiLevelType w:val="hybridMultilevel"/>
     <w:tmpl w:val="9A16D532"/>
@@ -41471,7 +42829,120 @@
       </w:pPr>
     </w:lvl>
   </w:abstractNum>
-  <w:abstractNum w:abstractNumId="12" w15:restartNumberingAfterBreak="0">
+  <w:abstractNum w:abstractNumId="15" w15:restartNumberingAfterBreak="0">
+    <w:nsid w:val="61F00C9E"/>
+    <w:multiLevelType w:val="hybridMultilevel"/>
+    <w:tmpl w:val="50D44DDC"/>
+    <w:lvl w:ilvl="0" w:tplc="04100001">
+      <w:start w:val="1"/>
+      <w:numFmt w:val="bullet"/>
+      <w:lvlText w:val=""/>
+      <w:lvlJc w:val="left"/>
+      <w:pPr>
+        <w:ind w:left="720" w:hanging="360"/>
+      </w:pPr>
+      <w:rPr>
+        <w:rFonts w:ascii="Symbol" w:hAnsi="Symbol" w:hint="default"/>
+      </w:rPr>
+    </w:lvl>
+    <w:lvl w:ilvl="1" w:tplc="04100003" w:tentative="1">
+      <w:start w:val="1"/>
+      <w:numFmt w:val="bullet"/>
+      <w:lvlText w:val="o"/>
+      <w:lvlJc w:val="left"/>
+      <w:pPr>
+        <w:ind w:left="1440" w:hanging="360"/>
+      </w:pPr>
+      <w:rPr>
+        <w:rFonts w:ascii="Courier New" w:hAnsi="Courier New" w:cs="Courier New" w:hint="default"/>
+      </w:rPr>
+    </w:lvl>
+    <w:lvl w:ilvl="2" w:tplc="04100005" w:tentative="1">
+      <w:start w:val="1"/>
+      <w:numFmt w:val="bullet"/>
+      <w:lvlText w:val=""/>
+      <w:lvlJc w:val="left"/>
+      <w:pPr>
+        <w:ind w:left="2160" w:hanging="360"/>
+      </w:pPr>
+      <w:rPr>
+        <w:rFonts w:ascii="Wingdings" w:hAnsi="Wingdings" w:hint="default"/>
+      </w:rPr>
+    </w:lvl>
+    <w:lvl w:ilvl="3" w:tplc="04100001" w:tentative="1">
+      <w:start w:val="1"/>
+      <w:numFmt w:val="bullet"/>
+      <w:lvlText w:val=""/>
+      <w:lvlJc w:val="left"/>
+      <w:pPr>
+        <w:ind w:left="2880" w:hanging="360"/>
+      </w:pPr>
+      <w:rPr>
+        <w:rFonts w:ascii="Symbol" w:hAnsi="Symbol" w:hint="default"/>
+      </w:rPr>
+    </w:lvl>
+    <w:lvl w:ilvl="4" w:tplc="04100003" w:tentative="1">
+      <w:start w:val="1"/>
+      <w:numFmt w:val="bullet"/>
+      <w:lvlText w:val="o"/>
+      <w:lvlJc w:val="left"/>
+      <w:pPr>
+        <w:ind w:left="3600" w:hanging="360"/>
+      </w:pPr>
+      <w:rPr>
+        <w:rFonts w:ascii="Courier New" w:hAnsi="Courier New" w:cs="Courier New" w:hint="default"/>
+      </w:rPr>
+    </w:lvl>
+    <w:lvl w:ilvl="5" w:tplc="04100005" w:tentative="1">
+      <w:start w:val="1"/>
+      <w:numFmt w:val="bullet"/>
+      <w:lvlText w:val=""/>
+      <w:lvlJc w:val="left"/>
+      <w:pPr>
+        <w:ind w:left="4320" w:hanging="360"/>
+      </w:pPr>
+      <w:rPr>
+        <w:rFonts w:ascii="Wingdings" w:hAnsi="Wingdings" w:hint="default"/>
+      </w:rPr>
+    </w:lvl>
+    <w:lvl w:ilvl="6" w:tplc="04100001" w:tentative="1">
+      <w:start w:val="1"/>
+      <w:numFmt w:val="bullet"/>
+      <w:lvlText w:val=""/>
+      <w:lvlJc w:val="left"/>
+      <w:pPr>
+        <w:ind w:left="5040" w:hanging="360"/>
+      </w:pPr>
+      <w:rPr>
+        <w:rFonts w:ascii="Symbol" w:hAnsi="Symbol" w:hint="default"/>
+      </w:rPr>
+    </w:lvl>
+    <w:lvl w:ilvl="7" w:tplc="04100003" w:tentative="1">
+      <w:start w:val="1"/>
+      <w:numFmt w:val="bullet"/>
+      <w:lvlText w:val="o"/>
+      <w:lvlJc w:val="left"/>
+      <w:pPr>
+        <w:ind w:left="5760" w:hanging="360"/>
+      </w:pPr>
+      <w:rPr>
+        <w:rFonts w:ascii="Courier New" w:hAnsi="Courier New" w:cs="Courier New" w:hint="default"/>
+      </w:rPr>
+    </w:lvl>
+    <w:lvl w:ilvl="8" w:tplc="04100005" w:tentative="1">
+      <w:start w:val="1"/>
+      <w:numFmt w:val="bullet"/>
+      <w:lvlText w:val=""/>
+      <w:lvlJc w:val="left"/>
+      <w:pPr>
+        <w:ind w:left="6480" w:hanging="360"/>
+      </w:pPr>
+      <w:rPr>
+        <w:rFonts w:ascii="Wingdings" w:hAnsi="Wingdings" w:hint="default"/>
+      </w:rPr>
+    </w:lvl>
+  </w:abstractNum>
+  <w:abstractNum w:abstractNumId="16" w15:restartNumberingAfterBreak="0">
     <w:nsid w:val="7308574E"/>
     <w:multiLevelType w:val="hybridMultilevel"/>
     <w:tmpl w:val="9A16D532"/>
@@ -41557,7 +43028,7 @@
       </w:pPr>
     </w:lvl>
   </w:abstractNum>
-  <w:abstractNum w:abstractNumId="13" w15:restartNumberingAfterBreak="0">
+  <w:abstractNum w:abstractNumId="17" w15:restartNumberingAfterBreak="0">
     <w:nsid w:val="77152E60"/>
     <w:multiLevelType w:val="hybridMultilevel"/>
     <w:tmpl w:val="9A16D532"/>
@@ -41643,7 +43114,7 @@
       </w:pPr>
     </w:lvl>
   </w:abstractNum>
-  <w:abstractNum w:abstractNumId="14" w15:restartNumberingAfterBreak="0">
+  <w:abstractNum w:abstractNumId="18" w15:restartNumberingAfterBreak="0">
     <w:nsid w:val="7D5B4DFD"/>
     <w:multiLevelType w:val="hybridMultilevel"/>
     <w:tmpl w:val="B7FE1922"/>
@@ -41756,49 +43227,61 @@
     </w:lvl>
   </w:abstractNum>
   <w:num w:numId="1">
-    <w:abstractNumId w:val="4"/>
+    <w:abstractNumId w:val="5"/>
   </w:num>
   <w:num w:numId="2">
-    <w:abstractNumId w:val="8"/>
+    <w:abstractNumId w:val="11"/>
   </w:num>
   <w:num w:numId="3">
     <w:abstractNumId w:val="1"/>
   </w:num>
   <w:num w:numId="4">
-    <w:abstractNumId w:val="13"/>
+    <w:abstractNumId w:val="17"/>
   </w:num>
   <w:num w:numId="5">
     <w:abstractNumId w:val="0"/>
   </w:num>
   <w:num w:numId="6">
+    <w:abstractNumId w:val="16"/>
+  </w:num>
+  <w:num w:numId="7">
+    <w:abstractNumId w:val="4"/>
+  </w:num>
+  <w:num w:numId="8">
     <w:abstractNumId w:val="12"/>
   </w:num>
-  <w:num w:numId="7">
+  <w:num w:numId="9">
+    <w:abstractNumId w:val="8"/>
+  </w:num>
+  <w:num w:numId="10">
+    <w:abstractNumId w:val="9"/>
+  </w:num>
+  <w:num w:numId="11">
+    <w:abstractNumId w:val="13"/>
+  </w:num>
+  <w:num w:numId="12">
+    <w:abstractNumId w:val="14"/>
+  </w:num>
+  <w:num w:numId="13">
+    <w:abstractNumId w:val="7"/>
+  </w:num>
+  <w:num w:numId="14">
+    <w:abstractNumId w:val="18"/>
+  </w:num>
+  <w:num w:numId="15">
     <w:abstractNumId w:val="3"/>
   </w:num>
-  <w:num w:numId="8">
-    <w:abstractNumId w:val="9"/>
+  <w:num w:numId="16">
+    <w:abstractNumId w:val="10"/>
   </w:num>
-  <w:num w:numId="9">
+  <w:num w:numId="17">
+    <w:abstractNumId w:val="2"/>
+  </w:num>
+  <w:num w:numId="18">
     <w:abstractNumId w:val="6"/>
   </w:num>
-  <w:num w:numId="10">
-    <w:abstractNumId w:val="7"/>
-  </w:num>
-  <w:num w:numId="11">
-    <w:abstractNumId w:val="10"/>
-  </w:num>
-  <w:num w:numId="12">
-    <w:abstractNumId w:val="11"/>
-  </w:num>
-  <w:num w:numId="13">
-    <w:abstractNumId w:val="5"/>
-  </w:num>
-  <w:num w:numId="14">
-    <w:abstractNumId w:val="14"/>
-  </w:num>
-  <w:num w:numId="15">
-    <w:abstractNumId w:val="2"/>
+  <w:num w:numId="19">
+    <w:abstractNumId w:val="15"/>
   </w:num>
 </w:numbering>
 </file>
@@ -42568,6 +44051,12 @@
 </file>
 
 <file path=customXml/item1.xml><?xml version="1.0" encoding="utf-8"?>
+<p:properties xmlns:p="http://schemas.microsoft.com/office/2006/metadata/properties" xmlns:xsi="http://www.w3.org/2001/XMLSchema-instance" xmlns:pc="http://schemas.microsoft.com/office/infopath/2007/PartnerControls">
+  <documentManagement/>
+</p:properties>
+</file>
+
+<file path=customXml/item2.xml><?xml version="1.0" encoding="utf-8"?>
 <ct:contentTypeSchema xmlns:ct="http://schemas.microsoft.com/office/2006/metadata/contentType" xmlns:ma="http://schemas.microsoft.com/office/2006/metadata/properties/metaAttributes" ct:_="" ma:_="" ma:contentTypeName="Document" ma:contentTypeID="0x010100C693CB2774721D40A3D8F20859A35295" ma:contentTypeVersion="2" ma:contentTypeDescription="Create a new document." ma:contentTypeScope="" ma:versionID="8948a30bf466230c8d9dc6e0f8021213">
   <xsd:schema xmlns:xsd="http://www.w3.org/2001/XMLSchema" xmlns:xs="http://www.w3.org/2001/XMLSchema" xmlns:p="http://schemas.microsoft.com/office/2006/metadata/properties" xmlns:ns3="a4c004ca-ccb1-4f0b-b67f-49ede2a52919" targetNamespace="http://schemas.microsoft.com/office/2006/metadata/properties" ma:root="true" ma:fieldsID="86b80ec9ea28ab804922dc5a1c61a979" ns3:_="">
     <xsd:import namespace="a4c004ca-ccb1-4f0b-b67f-49ede2a52919"/>
@@ -42699,13 +44188,11 @@
 </ct:contentTypeSchema>
 </file>
 
-<file path=customXml/item2.xml><?xml version="1.0" encoding="utf-8"?>
-<p:properties xmlns:p="http://schemas.microsoft.com/office/2006/metadata/properties" xmlns:xsi="http://www.w3.org/2001/XMLSchema-instance" xmlns:pc="http://schemas.microsoft.com/office/infopath/2007/PartnerControls">
-  <documentManagement/>
-</p:properties>
+<file path=customXml/item3.xml><?xml version="1.0" encoding="utf-8"?>
+<b:Sources xmlns:b="http://schemas.openxmlformats.org/officeDocument/2006/bibliography" xmlns="http://schemas.openxmlformats.org/officeDocument/2006/bibliography" SelectedStyle="\APASixthEditionOfficeOnline.xsl" StyleName="APA" Version="6"/>
 </file>
 
-<file path=customXml/item3.xml><?xml version="1.0" encoding="utf-8"?>
+<file path=customXml/item4.xml><?xml version="1.0" encoding="utf-8"?>
 <?mso-contentType ?>
 <FormTemplates xmlns="http://schemas.microsoft.com/sharepoint/v3/contenttype/forms">
   <Display>DocumentLibraryForm</Display>
@@ -42714,11 +44201,16 @@
 </FormTemplates>
 </file>
 
-<file path=customXml/item4.xml><?xml version="1.0" encoding="utf-8"?>
-<b:Sources xmlns:b="http://schemas.openxmlformats.org/officeDocument/2006/bibliography" xmlns="http://schemas.openxmlformats.org/officeDocument/2006/bibliography" SelectedStyle="\APASixthEditionOfficeOnline.xsl" StyleName="APA" Version="6"/>
+<file path=customXml/itemProps1.xml><?xml version="1.0" encoding="utf-8"?>
+<ds:datastoreItem xmlns:ds="http://schemas.openxmlformats.org/officeDocument/2006/customXml" ds:itemID="{59B44670-459B-41B6-B1F8-AFCA34A606F9}">
+  <ds:schemaRefs>
+    <ds:schemaRef ds:uri="http://schemas.microsoft.com/office/2006/metadata/properties"/>
+    <ds:schemaRef ds:uri="http://schemas.microsoft.com/office/infopath/2007/PartnerControls"/>
+  </ds:schemaRefs>
+</ds:datastoreItem>
 </file>
 
-<file path=customXml/itemProps1.xml><?xml version="1.0" encoding="utf-8"?>
+<file path=customXml/itemProps2.xml><?xml version="1.0" encoding="utf-8"?>
 <ds:datastoreItem xmlns:ds="http://schemas.openxmlformats.org/officeDocument/2006/customXml" ds:itemID="{E29FC802-7736-480E-AA2B-313DC299EAA7}">
   <ds:schemaRefs>
     <ds:schemaRef ds:uri="http://schemas.microsoft.com/office/2006/metadata/contentType"/>
@@ -42736,27 +44228,18 @@
 </ds:datastoreItem>
 </file>
 
-<file path=customXml/itemProps2.xml><?xml version="1.0" encoding="utf-8"?>
-<ds:datastoreItem xmlns:ds="http://schemas.openxmlformats.org/officeDocument/2006/customXml" ds:itemID="{59B44670-459B-41B6-B1F8-AFCA34A606F9}">
+<file path=customXml/itemProps3.xml><?xml version="1.0" encoding="utf-8"?>
+<ds:datastoreItem xmlns:ds="http://schemas.openxmlformats.org/officeDocument/2006/customXml" ds:itemID="{C4430CD6-334E-45AB-A430-2F610DB08FC8}">
   <ds:schemaRefs>
-    <ds:schemaRef ds:uri="http://schemas.microsoft.com/office/2006/metadata/properties"/>
-    <ds:schemaRef ds:uri="http://schemas.microsoft.com/office/infopath/2007/PartnerControls"/>
+    <ds:schemaRef ds:uri="http://schemas.openxmlformats.org/officeDocument/2006/bibliography"/>
   </ds:schemaRefs>
 </ds:datastoreItem>
 </file>
 
-<file path=customXml/itemProps3.xml><?xml version="1.0" encoding="utf-8"?>
+<file path=customXml/itemProps4.xml><?xml version="1.0" encoding="utf-8"?>
 <ds:datastoreItem xmlns:ds="http://schemas.openxmlformats.org/officeDocument/2006/customXml" ds:itemID="{6537B300-C5BA-49CB-B57A-4A84E5170AC8}">
   <ds:schemaRefs>
     <ds:schemaRef ds:uri="http://schemas.microsoft.com/sharepoint/v3/contenttype/forms"/>
   </ds:schemaRefs>
 </ds:datastoreItem>
-</file>
-
-<file path=customXml/itemProps4.xml><?xml version="1.0" encoding="utf-8"?>
-<ds:datastoreItem xmlns:ds="http://schemas.openxmlformats.org/officeDocument/2006/customXml" ds:itemID="{C4430CD6-334E-45AB-A430-2F610DB08FC8}">
-  <ds:schemaRefs>
-    <ds:schemaRef ds:uri="http://schemas.openxmlformats.org/officeDocument/2006/bibliography"/>
-  </ds:schemaRefs>
-</ds:datastoreItem>
 </file>
</xml_diff>